<commit_message>
Completed Creating Country Web Service Handson in Week 4 Spring REST with Spring Boot.
</commit_message>
<xml_diff>
--- a/Week 4_Spring_REST_with_SpringBoot/Sprin_ REST_using_Spring_Boot.docx
+++ b/Week 4_Spring_REST_with_SpringBoot/Sprin_ REST_using_Spring_Boot.docx
@@ -12872,6 +12872,88 @@
     <w:p>
       <w:pPr>
         <w:pStyle w:val="ListParagraph"/>
+        <w:numPr>
+          <w:ilvl w:val="0"/>
+          <w:numId w:val="26"/>
+        </w:numPr>
+        <w:rPr>
+          <w:rFonts w:ascii="Arial" w:eastAsia="Times New Roman" w:hAnsi="Arial" w:cs="Arial"/>
+          <w:b/>
+          <w:bCs/>
+          <w:color w:val="333333"/>
+          <w:shd w:val="clear" w:color="auto" w:fill="FFFFFF"/>
+        </w:rPr>
+      </w:pPr>
+      <w:r>
+        <w:rPr>
+          <w:rFonts w:ascii="Arial" w:eastAsia="Times New Roman" w:hAnsi="Arial" w:cs="Arial"/>
+          <w:b/>
+          <w:bCs/>
+          <w:color w:val="333333"/>
+          <w:shd w:val="clear" w:color="auto" w:fill="FFFFFF"/>
+        </w:rPr>
+        <w:t xml:space="preserve">Ran the </w:t>
+      </w:r>
+      <w:proofErr w:type="spellStart"/>
+      <w:r>
+        <w:rPr>
+          <w:rFonts w:ascii="Arial" w:eastAsia="Times New Roman" w:hAnsi="Arial" w:cs="Arial"/>
+          <w:b/>
+          <w:bCs/>
+          <w:color w:val="333333"/>
+          <w:shd w:val="clear" w:color="auto" w:fill="FFFFFF"/>
+        </w:rPr>
+        <w:t>SpringLearnApplication</w:t>
+      </w:r>
+      <w:proofErr w:type="spellEnd"/>
+      <w:r>
+        <w:rPr>
+          <w:rFonts w:ascii="Arial" w:eastAsia="Times New Roman" w:hAnsi="Arial" w:cs="Arial"/>
+          <w:b/>
+          <w:bCs/>
+          <w:color w:val="333333"/>
+          <w:shd w:val="clear" w:color="auto" w:fill="FFFFFF"/>
+        </w:rPr>
+        <w:t xml:space="preserve"> and tried to access the </w:t>
+      </w:r>
+    </w:p>
+    <w:p>
+      <w:pPr>
+        <w:pStyle w:val="ListParagraph"/>
+        <w:rPr>
+          <w:rFonts w:ascii="Arial" w:eastAsia="Times New Roman" w:hAnsi="Arial" w:cs="Arial"/>
+          <w:b/>
+          <w:bCs/>
+          <w:color w:val="333333"/>
+          <w:shd w:val="clear" w:color="auto" w:fill="FFFFFF"/>
+        </w:rPr>
+      </w:pPr>
+      <w:hyperlink r:id="rId14" w:history="1">
+        <w:r>
+          <w:rPr>
+            <w:rStyle w:val="Hyperlink"/>
+            <w:rFonts w:ascii="Arial" w:eastAsia="Times New Roman" w:hAnsi="Arial" w:cs="Arial"/>
+            <w:b/>
+            <w:bCs/>
+            <w:shd w:val="clear" w:color="auto" w:fill="FFFFFF"/>
+          </w:rPr>
+          <w:t>http://localhost:8083/hello</w:t>
+        </w:r>
+      </w:hyperlink>
+      <w:r>
+        <w:rPr>
+          <w:rFonts w:ascii="Arial" w:eastAsia="Times New Roman" w:hAnsi="Arial" w:cs="Arial"/>
+          <w:b/>
+          <w:bCs/>
+          <w:color w:val="333333"/>
+          <w:shd w:val="clear" w:color="auto" w:fill="FFFFFF"/>
+        </w:rPr>
+        <w:t xml:space="preserve"> URL</w:t>
+      </w:r>
+    </w:p>
+    <w:p>
+      <w:pPr>
+        <w:pStyle w:val="ListParagraph"/>
         <w:rPr>
           <w:rFonts w:ascii="Arial" w:eastAsia="Times New Roman" w:hAnsi="Arial" w:cs="Arial"/>
           <w:color w:val="333333"/>
@@ -12944,7 +13026,7 @@
                     <pic:cNvPicPr/>
                   </pic:nvPicPr>
                   <pic:blipFill>
-                    <a:blip r:embed="rId14"/>
+                    <a:blip r:embed="rId15"/>
                     <a:stretch>
                       <a:fillRect/>
                     </a:stretch>
@@ -13024,7 +13106,6 @@
           <w:color w:val="333333"/>
           <w:shd w:val="clear" w:color="auto" w:fill="FFFFFF"/>
         </w:rPr>
-        <w:lastRenderedPageBreak/>
         <w:drawing>
           <wp:anchor distT="0" distB="0" distL="114300" distR="114300" simplePos="0" relativeHeight="251664384" behindDoc="0" locked="0" layoutInCell="1" allowOverlap="1" wp14:anchorId="64679BDE" wp14:editId="2035AE95">
             <wp:simplePos x="0" y="0"/>
@@ -13049,7 +13130,7 @@
                     <pic:cNvPicPr/>
                   </pic:nvPicPr>
                   <pic:blipFill>
-                    <a:blip r:embed="rId15" cstate="print">
+                    <a:blip r:embed="rId16" cstate="print">
                       <a:extLst>
                         <a:ext uri="{28A0092B-C50C-407E-A947-70E740481C1C}">
                           <a14:useLocalDpi xmlns:a14="http://schemas.microsoft.com/office/drawing/2010/main" val="0"/>
@@ -13267,7 +13348,7 @@
                     <pic:cNvPicPr/>
                   </pic:nvPicPr>
                   <pic:blipFill>
-                    <a:blip r:embed="rId16">
+                    <a:blip r:embed="rId17">
                       <a:extLst>
                         <a:ext uri="{28A0092B-C50C-407E-A947-70E740481C1C}">
                           <a14:useLocalDpi xmlns:a14="http://schemas.microsoft.com/office/drawing/2010/main" val="0"/>
@@ -13606,7 +13687,7 @@
                     <pic:cNvPicPr/>
                   </pic:nvPicPr>
                   <pic:blipFill>
-                    <a:blip r:embed="rId17">
+                    <a:blip r:embed="rId18">
                       <a:extLst>
                         <a:ext uri="{28A0092B-C50C-407E-A947-70E740481C1C}">
                           <a14:useLocalDpi xmlns:a14="http://schemas.microsoft.com/office/drawing/2010/main" val="0"/>
@@ -13645,6 +13726,2709 @@
         </w:rPr>
       </w:pPr>
     </w:p>
+    <w:p>
+      <w:pPr>
+        <w:spacing w:after="0" w:line="240" w:lineRule="auto"/>
+        <w:rPr>
+          <w:rFonts w:ascii="Arial" w:eastAsia="Times New Roman" w:hAnsi="Arial" w:cs="Arial"/>
+          <w:b/>
+          <w:bCs/>
+          <w:color w:val="333333"/>
+          <w:sz w:val="32"/>
+          <w:szCs w:val="32"/>
+          <w:shd w:val="clear" w:color="auto" w:fill="FFFFFF"/>
+        </w:rPr>
+      </w:pPr>
+      <w:r>
+        <w:rPr>
+          <w:rFonts w:ascii="Arial" w:eastAsia="Times New Roman" w:hAnsi="Arial" w:cs="Arial"/>
+          <w:b/>
+          <w:bCs/>
+          <w:color w:val="333333"/>
+          <w:sz w:val="32"/>
+          <w:szCs w:val="32"/>
+          <w:shd w:val="clear" w:color="auto" w:fill="FFFFFF"/>
+        </w:rPr>
+        <w:lastRenderedPageBreak/>
+        <w:t>Handson - Country Web Service</w:t>
+      </w:r>
+    </w:p>
+    <w:p>
+      <w:pPr>
+        <w:spacing w:after="0" w:line="240" w:lineRule="auto"/>
+        <w:rPr>
+          <w:rFonts w:ascii="Arial" w:eastAsia="Times New Roman" w:hAnsi="Arial" w:cs="Arial"/>
+          <w:b/>
+          <w:bCs/>
+          <w:color w:val="333333"/>
+          <w:sz w:val="32"/>
+          <w:szCs w:val="32"/>
+          <w:shd w:val="clear" w:color="auto" w:fill="FFFFFF"/>
+        </w:rPr>
+      </w:pPr>
+    </w:p>
+    <w:p>
+      <w:pPr>
+        <w:spacing w:after="0" w:line="240" w:lineRule="auto"/>
+        <w:ind w:left="360"/>
+        <w:rPr>
+          <w:rFonts w:ascii="Arial" w:eastAsia="Times New Roman" w:hAnsi="Arial" w:cs="Arial"/>
+          <w:b/>
+          <w:bCs/>
+          <w:color w:val="333333"/>
+          <w:shd w:val="clear" w:color="auto" w:fill="FFFFFF"/>
+        </w:rPr>
+      </w:pPr>
+      <w:r>
+        <w:rPr>
+          <w:rFonts w:ascii="Arial" w:eastAsia="Times New Roman" w:hAnsi="Arial" w:cs="Arial"/>
+          <w:b/>
+          <w:bCs/>
+          <w:color w:val="333333"/>
+          <w:shd w:val="clear" w:color="auto" w:fill="FFFFFF"/>
+        </w:rPr>
+        <w:t xml:space="preserve">1. Created a </w:t>
+      </w:r>
+      <w:proofErr w:type="spellStart"/>
+      <w:r>
+        <w:rPr>
+          <w:rFonts w:ascii="Arial" w:eastAsia="Times New Roman" w:hAnsi="Arial" w:cs="Arial"/>
+          <w:b/>
+          <w:bCs/>
+          <w:color w:val="333333"/>
+          <w:shd w:val="clear" w:color="auto" w:fill="FFFFFF"/>
+        </w:rPr>
+        <w:t>CountryContoller</w:t>
+      </w:r>
+      <w:proofErr w:type="spellEnd"/>
+      <w:r>
+        <w:rPr>
+          <w:rFonts w:ascii="Arial" w:eastAsia="Times New Roman" w:hAnsi="Arial" w:cs="Arial"/>
+          <w:b/>
+          <w:bCs/>
+          <w:color w:val="333333"/>
+          <w:shd w:val="clear" w:color="auto" w:fill="FFFFFF"/>
+        </w:rPr>
+        <w:t xml:space="preserve"> class in the controller package</w:t>
+      </w:r>
+      <w:r>
+        <w:rPr>
+          <w:rFonts w:ascii="Arial" w:eastAsia="Times New Roman" w:hAnsi="Arial" w:cs="Arial"/>
+          <w:b/>
+          <w:bCs/>
+          <w:color w:val="333333"/>
+          <w:shd w:val="clear" w:color="auto" w:fill="FFFFFF"/>
+        </w:rPr>
+        <w:t>.</w:t>
+      </w:r>
+    </w:p>
+    <w:p>
+      <w:pPr>
+        <w:spacing w:after="0" w:line="240" w:lineRule="auto"/>
+        <w:ind w:left="360"/>
+        <w:rPr>
+          <w:rFonts w:ascii="Arial" w:eastAsia="Times New Roman" w:hAnsi="Arial" w:cs="Arial"/>
+          <w:b/>
+          <w:bCs/>
+          <w:color w:val="333333"/>
+          <w:shd w:val="clear" w:color="auto" w:fill="FFFFFF"/>
+        </w:rPr>
+      </w:pPr>
+      <w:r>
+        <w:rPr>
+          <w:rFonts w:ascii="Arial" w:eastAsia="Times New Roman" w:hAnsi="Arial" w:cs="Arial"/>
+          <w:b/>
+          <w:bCs/>
+          <w:color w:val="333333"/>
+          <w:shd w:val="clear" w:color="auto" w:fill="FFFFFF"/>
+        </w:rPr>
+        <w:t xml:space="preserve">    Code:</w:t>
+      </w:r>
+    </w:p>
+    <w:p>
+      <w:pPr>
+        <w:spacing w:line="240" w:lineRule="auto"/>
+        <w:ind w:left="360"/>
+        <w:rPr>
+          <w:rFonts w:ascii="Arial" w:eastAsia="Times New Roman" w:hAnsi="Arial" w:cs="Arial"/>
+          <w:color w:val="333333"/>
+          <w:shd w:val="clear" w:color="auto" w:fill="FFFFFF"/>
+        </w:rPr>
+      </w:pPr>
+      <w:r>
+        <w:rPr>
+          <w:rFonts w:ascii="Arial" w:eastAsia="Times New Roman" w:hAnsi="Arial" w:cs="Arial"/>
+          <w:b/>
+          <w:bCs/>
+          <w:color w:val="333333"/>
+          <w:shd w:val="clear" w:color="auto" w:fill="FFFFFF"/>
+        </w:rPr>
+        <w:t xml:space="preserve">    </w:t>
+      </w:r>
+      <w:r>
+        <w:rPr>
+          <w:rFonts w:ascii="Arial" w:eastAsia="Times New Roman" w:hAnsi="Arial" w:cs="Arial"/>
+          <w:color w:val="333333"/>
+          <w:shd w:val="clear" w:color="auto" w:fill="FFFFFF"/>
+        </w:rPr>
+        <w:t xml:space="preserve">package </w:t>
+      </w:r>
+      <w:proofErr w:type="spellStart"/>
+      <w:proofErr w:type="gramStart"/>
+      <w:r>
+        <w:rPr>
+          <w:rFonts w:ascii="Arial" w:eastAsia="Times New Roman" w:hAnsi="Arial" w:cs="Arial"/>
+          <w:color w:val="333333"/>
+          <w:shd w:val="clear" w:color="auto" w:fill="FFFFFF"/>
+        </w:rPr>
+        <w:t>com.cognizant</w:t>
+      </w:r>
+      <w:proofErr w:type="gramEnd"/>
+      <w:r>
+        <w:rPr>
+          <w:rFonts w:ascii="Arial" w:eastAsia="Times New Roman" w:hAnsi="Arial" w:cs="Arial"/>
+          <w:color w:val="333333"/>
+          <w:shd w:val="clear" w:color="auto" w:fill="FFFFFF"/>
+        </w:rPr>
+        <w:t>.spring_</w:t>
+      </w:r>
+      <w:proofErr w:type="gramStart"/>
+      <w:r>
+        <w:rPr>
+          <w:rFonts w:ascii="Arial" w:eastAsia="Times New Roman" w:hAnsi="Arial" w:cs="Arial"/>
+          <w:color w:val="333333"/>
+          <w:shd w:val="clear" w:color="auto" w:fill="FFFFFF"/>
+        </w:rPr>
+        <w:t>learn.controller</w:t>
+      </w:r>
+      <w:proofErr w:type="spellEnd"/>
+      <w:proofErr w:type="gramEnd"/>
+      <w:r>
+        <w:rPr>
+          <w:rFonts w:ascii="Arial" w:eastAsia="Times New Roman" w:hAnsi="Arial" w:cs="Arial"/>
+          <w:color w:val="333333"/>
+          <w:shd w:val="clear" w:color="auto" w:fill="FFFFFF"/>
+        </w:rPr>
+        <w:t>;</w:t>
+      </w:r>
+    </w:p>
+    <w:p>
+      <w:pPr>
+        <w:spacing w:after="0" w:line="240" w:lineRule="auto"/>
+        <w:ind w:left="624"/>
+        <w:rPr>
+          <w:rFonts w:ascii="Arial" w:eastAsia="Times New Roman" w:hAnsi="Arial" w:cs="Arial"/>
+          <w:color w:val="333333"/>
+          <w:shd w:val="clear" w:color="auto" w:fill="FFFFFF"/>
+        </w:rPr>
+      </w:pPr>
+      <w:r>
+        <w:rPr>
+          <w:rFonts w:ascii="Arial" w:eastAsia="Times New Roman" w:hAnsi="Arial" w:cs="Arial"/>
+          <w:color w:val="333333"/>
+          <w:shd w:val="clear" w:color="auto" w:fill="FFFFFF"/>
+        </w:rPr>
+        <w:t xml:space="preserve">import </w:t>
+      </w:r>
+      <w:proofErr w:type="gramStart"/>
+      <w:r>
+        <w:rPr>
+          <w:rFonts w:ascii="Arial" w:eastAsia="Times New Roman" w:hAnsi="Arial" w:cs="Arial"/>
+          <w:color w:val="333333"/>
+          <w:shd w:val="clear" w:color="auto" w:fill="FFFFFF"/>
+        </w:rPr>
+        <w:t>org.slf4j.Logger</w:t>
+      </w:r>
+      <w:proofErr w:type="gramEnd"/>
+      <w:r>
+        <w:rPr>
+          <w:rFonts w:ascii="Arial" w:eastAsia="Times New Roman" w:hAnsi="Arial" w:cs="Arial"/>
+          <w:color w:val="333333"/>
+          <w:shd w:val="clear" w:color="auto" w:fill="FFFFFF"/>
+        </w:rPr>
+        <w:t>;</w:t>
+      </w:r>
+    </w:p>
+    <w:p>
+      <w:pPr>
+        <w:spacing w:after="0" w:line="240" w:lineRule="auto"/>
+        <w:ind w:left="624"/>
+        <w:rPr>
+          <w:rFonts w:ascii="Arial" w:eastAsia="Times New Roman" w:hAnsi="Arial" w:cs="Arial"/>
+          <w:color w:val="333333"/>
+          <w:shd w:val="clear" w:color="auto" w:fill="FFFFFF"/>
+        </w:rPr>
+      </w:pPr>
+      <w:r>
+        <w:rPr>
+          <w:rFonts w:ascii="Arial" w:eastAsia="Times New Roman" w:hAnsi="Arial" w:cs="Arial"/>
+          <w:color w:val="333333"/>
+          <w:shd w:val="clear" w:color="auto" w:fill="FFFFFF"/>
+        </w:rPr>
+        <w:t xml:space="preserve">import </w:t>
+      </w:r>
+      <w:proofErr w:type="gramStart"/>
+      <w:r>
+        <w:rPr>
+          <w:rFonts w:ascii="Arial" w:eastAsia="Times New Roman" w:hAnsi="Arial" w:cs="Arial"/>
+          <w:color w:val="333333"/>
+          <w:shd w:val="clear" w:color="auto" w:fill="FFFFFF"/>
+        </w:rPr>
+        <w:t>org.slf4j.LoggerFactory</w:t>
+      </w:r>
+      <w:proofErr w:type="gramEnd"/>
+      <w:r>
+        <w:rPr>
+          <w:rFonts w:ascii="Arial" w:eastAsia="Times New Roman" w:hAnsi="Arial" w:cs="Arial"/>
+          <w:color w:val="333333"/>
+          <w:shd w:val="clear" w:color="auto" w:fill="FFFFFF"/>
+        </w:rPr>
+        <w:t>;</w:t>
+      </w:r>
+    </w:p>
+    <w:p>
+      <w:pPr>
+        <w:spacing w:after="0" w:line="240" w:lineRule="auto"/>
+        <w:ind w:left="624"/>
+        <w:rPr>
+          <w:rFonts w:ascii="Arial" w:eastAsia="Times New Roman" w:hAnsi="Arial" w:cs="Arial"/>
+          <w:color w:val="333333"/>
+          <w:shd w:val="clear" w:color="auto" w:fill="FFFFFF"/>
+        </w:rPr>
+      </w:pPr>
+      <w:r>
+        <w:rPr>
+          <w:rFonts w:ascii="Arial" w:eastAsia="Times New Roman" w:hAnsi="Arial" w:cs="Arial"/>
+          <w:color w:val="333333"/>
+          <w:shd w:val="clear" w:color="auto" w:fill="FFFFFF"/>
+        </w:rPr>
+        <w:t xml:space="preserve">import </w:t>
+      </w:r>
+      <w:proofErr w:type="spellStart"/>
+      <w:proofErr w:type="gramStart"/>
+      <w:r>
+        <w:rPr>
+          <w:rFonts w:ascii="Arial" w:eastAsia="Times New Roman" w:hAnsi="Arial" w:cs="Arial"/>
+          <w:color w:val="333333"/>
+          <w:shd w:val="clear" w:color="auto" w:fill="FFFFFF"/>
+        </w:rPr>
+        <w:t>org.springframework.web.bind</w:t>
+      </w:r>
+      <w:proofErr w:type="gramEnd"/>
+      <w:r>
+        <w:rPr>
+          <w:rFonts w:ascii="Arial" w:eastAsia="Times New Roman" w:hAnsi="Arial" w:cs="Arial"/>
+          <w:color w:val="333333"/>
+          <w:shd w:val="clear" w:color="auto" w:fill="FFFFFF"/>
+        </w:rPr>
+        <w:t>.</w:t>
+      </w:r>
+      <w:proofErr w:type="gramStart"/>
+      <w:r>
+        <w:rPr>
+          <w:rFonts w:ascii="Arial" w:eastAsia="Times New Roman" w:hAnsi="Arial" w:cs="Arial"/>
+          <w:color w:val="333333"/>
+          <w:shd w:val="clear" w:color="auto" w:fill="FFFFFF"/>
+        </w:rPr>
+        <w:t>annotation.RequestMapping</w:t>
+      </w:r>
+      <w:proofErr w:type="spellEnd"/>
+      <w:proofErr w:type="gramEnd"/>
+      <w:r>
+        <w:rPr>
+          <w:rFonts w:ascii="Arial" w:eastAsia="Times New Roman" w:hAnsi="Arial" w:cs="Arial"/>
+          <w:color w:val="333333"/>
+          <w:shd w:val="clear" w:color="auto" w:fill="FFFFFF"/>
+        </w:rPr>
+        <w:t>;</w:t>
+      </w:r>
+    </w:p>
+    <w:p>
+      <w:pPr>
+        <w:spacing w:after="0" w:line="240" w:lineRule="auto"/>
+        <w:ind w:left="624"/>
+        <w:rPr>
+          <w:rFonts w:ascii="Arial" w:eastAsia="Times New Roman" w:hAnsi="Arial" w:cs="Arial"/>
+          <w:color w:val="333333"/>
+          <w:shd w:val="clear" w:color="auto" w:fill="FFFFFF"/>
+        </w:rPr>
+      </w:pPr>
+      <w:r>
+        <w:rPr>
+          <w:rFonts w:ascii="Arial" w:eastAsia="Times New Roman" w:hAnsi="Arial" w:cs="Arial"/>
+          <w:color w:val="333333"/>
+          <w:shd w:val="clear" w:color="auto" w:fill="FFFFFF"/>
+        </w:rPr>
+        <w:t xml:space="preserve">import </w:t>
+      </w:r>
+      <w:proofErr w:type="spellStart"/>
+      <w:proofErr w:type="gramStart"/>
+      <w:r>
+        <w:rPr>
+          <w:rFonts w:ascii="Arial" w:eastAsia="Times New Roman" w:hAnsi="Arial" w:cs="Arial"/>
+          <w:color w:val="333333"/>
+          <w:shd w:val="clear" w:color="auto" w:fill="FFFFFF"/>
+        </w:rPr>
+        <w:t>org.springframework.web.bind</w:t>
+      </w:r>
+      <w:proofErr w:type="gramEnd"/>
+      <w:r>
+        <w:rPr>
+          <w:rFonts w:ascii="Arial" w:eastAsia="Times New Roman" w:hAnsi="Arial" w:cs="Arial"/>
+          <w:color w:val="333333"/>
+          <w:shd w:val="clear" w:color="auto" w:fill="FFFFFF"/>
+        </w:rPr>
+        <w:t>.</w:t>
+      </w:r>
+      <w:proofErr w:type="gramStart"/>
+      <w:r>
+        <w:rPr>
+          <w:rFonts w:ascii="Arial" w:eastAsia="Times New Roman" w:hAnsi="Arial" w:cs="Arial"/>
+          <w:color w:val="333333"/>
+          <w:shd w:val="clear" w:color="auto" w:fill="FFFFFF"/>
+        </w:rPr>
+        <w:t>annotation.RestController</w:t>
+      </w:r>
+      <w:proofErr w:type="spellEnd"/>
+      <w:proofErr w:type="gramEnd"/>
+      <w:r>
+        <w:rPr>
+          <w:rFonts w:ascii="Arial" w:eastAsia="Times New Roman" w:hAnsi="Arial" w:cs="Arial"/>
+          <w:color w:val="333333"/>
+          <w:shd w:val="clear" w:color="auto" w:fill="FFFFFF"/>
+        </w:rPr>
+        <w:t>;</w:t>
+      </w:r>
+    </w:p>
+    <w:p>
+      <w:pPr>
+        <w:spacing w:after="0" w:line="240" w:lineRule="auto"/>
+        <w:ind w:left="624"/>
+        <w:rPr>
+          <w:rFonts w:ascii="Arial" w:eastAsia="Times New Roman" w:hAnsi="Arial" w:cs="Arial"/>
+          <w:color w:val="333333"/>
+          <w:shd w:val="clear" w:color="auto" w:fill="FFFFFF"/>
+        </w:rPr>
+      </w:pPr>
+      <w:r>
+        <w:rPr>
+          <w:rFonts w:ascii="Arial" w:eastAsia="Times New Roman" w:hAnsi="Arial" w:cs="Arial"/>
+          <w:color w:val="333333"/>
+          <w:shd w:val="clear" w:color="auto" w:fill="FFFFFF"/>
+        </w:rPr>
+        <w:t xml:space="preserve">import </w:t>
+      </w:r>
+      <w:proofErr w:type="spellStart"/>
+      <w:proofErr w:type="gramStart"/>
+      <w:r>
+        <w:rPr>
+          <w:rFonts w:ascii="Arial" w:eastAsia="Times New Roman" w:hAnsi="Arial" w:cs="Arial"/>
+          <w:color w:val="333333"/>
+          <w:shd w:val="clear" w:color="auto" w:fill="FFFFFF"/>
+        </w:rPr>
+        <w:t>com.cognizant</w:t>
+      </w:r>
+      <w:proofErr w:type="gramEnd"/>
+      <w:r>
+        <w:rPr>
+          <w:rFonts w:ascii="Arial" w:eastAsia="Times New Roman" w:hAnsi="Arial" w:cs="Arial"/>
+          <w:color w:val="333333"/>
+          <w:shd w:val="clear" w:color="auto" w:fill="FFFFFF"/>
+        </w:rPr>
+        <w:t>.spring_</w:t>
+      </w:r>
+      <w:proofErr w:type="gramStart"/>
+      <w:r>
+        <w:rPr>
+          <w:rFonts w:ascii="Arial" w:eastAsia="Times New Roman" w:hAnsi="Arial" w:cs="Arial"/>
+          <w:color w:val="333333"/>
+          <w:shd w:val="clear" w:color="auto" w:fill="FFFFFF"/>
+        </w:rPr>
+        <w:t>learn.Country</w:t>
+      </w:r>
+      <w:proofErr w:type="spellEnd"/>
+      <w:proofErr w:type="gramEnd"/>
+      <w:r>
+        <w:rPr>
+          <w:rFonts w:ascii="Arial" w:eastAsia="Times New Roman" w:hAnsi="Arial" w:cs="Arial"/>
+          <w:color w:val="333333"/>
+          <w:shd w:val="clear" w:color="auto" w:fill="FFFFFF"/>
+        </w:rPr>
+        <w:t>;</w:t>
+      </w:r>
+    </w:p>
+    <w:p>
+      <w:pPr>
+        <w:spacing w:after="0" w:line="240" w:lineRule="auto"/>
+        <w:ind w:left="624"/>
+        <w:rPr>
+          <w:rFonts w:ascii="Arial" w:eastAsia="Times New Roman" w:hAnsi="Arial" w:cs="Arial"/>
+          <w:color w:val="333333"/>
+          <w:shd w:val="clear" w:color="auto" w:fill="FFFFFF"/>
+        </w:rPr>
+      </w:pPr>
+      <w:r>
+        <w:rPr>
+          <w:rFonts w:ascii="Arial" w:eastAsia="Times New Roman" w:hAnsi="Arial" w:cs="Arial"/>
+          <w:color w:val="333333"/>
+          <w:shd w:val="clear" w:color="auto" w:fill="FFFFFF"/>
+        </w:rPr>
+        <w:t xml:space="preserve">import </w:t>
+      </w:r>
+      <w:proofErr w:type="spellStart"/>
+      <w:proofErr w:type="gramStart"/>
+      <w:r>
+        <w:rPr>
+          <w:rFonts w:ascii="Arial" w:eastAsia="Times New Roman" w:hAnsi="Arial" w:cs="Arial"/>
+          <w:color w:val="333333"/>
+          <w:shd w:val="clear" w:color="auto" w:fill="FFFFFF"/>
+        </w:rPr>
+        <w:t>org.springframework</w:t>
+      </w:r>
+      <w:proofErr w:type="gramEnd"/>
+      <w:r>
+        <w:rPr>
+          <w:rFonts w:ascii="Arial" w:eastAsia="Times New Roman" w:hAnsi="Arial" w:cs="Arial"/>
+          <w:color w:val="333333"/>
+          <w:shd w:val="clear" w:color="auto" w:fill="FFFFFF"/>
+        </w:rPr>
+        <w:t>.</w:t>
+      </w:r>
+      <w:proofErr w:type="gramStart"/>
+      <w:r>
+        <w:rPr>
+          <w:rFonts w:ascii="Arial" w:eastAsia="Times New Roman" w:hAnsi="Arial" w:cs="Arial"/>
+          <w:color w:val="333333"/>
+          <w:shd w:val="clear" w:color="auto" w:fill="FFFFFF"/>
+        </w:rPr>
+        <w:t>context.ApplicationContext</w:t>
+      </w:r>
+      <w:proofErr w:type="spellEnd"/>
+      <w:proofErr w:type="gramEnd"/>
+      <w:r>
+        <w:rPr>
+          <w:rFonts w:ascii="Arial" w:eastAsia="Times New Roman" w:hAnsi="Arial" w:cs="Arial"/>
+          <w:color w:val="333333"/>
+          <w:shd w:val="clear" w:color="auto" w:fill="FFFFFF"/>
+        </w:rPr>
+        <w:t>;</w:t>
+      </w:r>
+    </w:p>
+    <w:p>
+      <w:pPr>
+        <w:spacing w:after="0" w:line="240" w:lineRule="auto"/>
+        <w:ind w:left="624"/>
+        <w:rPr>
+          <w:rFonts w:ascii="Arial" w:eastAsia="Times New Roman" w:hAnsi="Arial" w:cs="Arial"/>
+          <w:color w:val="333333"/>
+          <w:shd w:val="clear" w:color="auto" w:fill="FFFFFF"/>
+        </w:rPr>
+      </w:pPr>
+      <w:r>
+        <w:rPr>
+          <w:rFonts w:ascii="Arial" w:eastAsia="Times New Roman" w:hAnsi="Arial" w:cs="Arial"/>
+          <w:color w:val="333333"/>
+          <w:shd w:val="clear" w:color="auto" w:fill="FFFFFF"/>
+        </w:rPr>
+        <w:t xml:space="preserve">import </w:t>
+      </w:r>
+      <w:proofErr w:type="gramStart"/>
+      <w:r>
+        <w:rPr>
+          <w:rFonts w:ascii="Arial" w:eastAsia="Times New Roman" w:hAnsi="Arial" w:cs="Arial"/>
+          <w:color w:val="333333"/>
+          <w:shd w:val="clear" w:color="auto" w:fill="FFFFFF"/>
+        </w:rPr>
+        <w:t>org.springframework</w:t>
+      </w:r>
+      <w:proofErr w:type="gramEnd"/>
+      <w:r>
+        <w:rPr>
+          <w:rFonts w:ascii="Arial" w:eastAsia="Times New Roman" w:hAnsi="Arial" w:cs="Arial"/>
+          <w:color w:val="333333"/>
+          <w:shd w:val="clear" w:color="auto" w:fill="FFFFFF"/>
+        </w:rPr>
+        <w:t>.</w:t>
+      </w:r>
+      <w:proofErr w:type="gramStart"/>
+      <w:r>
+        <w:rPr>
+          <w:rFonts w:ascii="Arial" w:eastAsia="Times New Roman" w:hAnsi="Arial" w:cs="Arial"/>
+          <w:color w:val="333333"/>
+          <w:shd w:val="clear" w:color="auto" w:fill="FFFFFF"/>
+        </w:rPr>
+        <w:t>context.support</w:t>
+      </w:r>
+      <w:proofErr w:type="gramEnd"/>
+      <w:r>
+        <w:rPr>
+          <w:rFonts w:ascii="Arial" w:eastAsia="Times New Roman" w:hAnsi="Arial" w:cs="Arial"/>
+          <w:color w:val="333333"/>
+          <w:shd w:val="clear" w:color="auto" w:fill="FFFFFF"/>
+        </w:rPr>
+        <w:t>.</w:t>
+      </w:r>
+      <w:proofErr w:type="gramStart"/>
+      <w:r>
+        <w:rPr>
+          <w:rFonts w:ascii="Arial" w:eastAsia="Times New Roman" w:hAnsi="Arial" w:cs="Arial"/>
+          <w:color w:val="333333"/>
+          <w:shd w:val="clear" w:color="auto" w:fill="FFFFFF"/>
+        </w:rPr>
+        <w:t>ClassPathXmlApplicationContext;</w:t>
+      </w:r>
+      <w:proofErr w:type="gramEnd"/>
+    </w:p>
+    <w:p>
+      <w:pPr>
+        <w:spacing w:after="0" w:line="240" w:lineRule="auto"/>
+        <w:ind w:left="624"/>
+        <w:rPr>
+          <w:rFonts w:ascii="Arial" w:eastAsia="Times New Roman" w:hAnsi="Arial" w:cs="Arial"/>
+          <w:color w:val="333333"/>
+          <w:shd w:val="clear" w:color="auto" w:fill="FFFFFF"/>
+        </w:rPr>
+      </w:pPr>
+      <w:r>
+        <w:rPr>
+          <w:rFonts w:ascii="Arial" w:eastAsia="Times New Roman" w:hAnsi="Arial" w:cs="Arial"/>
+          <w:i/>
+          <w:iCs/>
+          <w:color w:val="333333"/>
+          <w:shd w:val="clear" w:color="auto" w:fill="FFFFFF"/>
+        </w:rPr>
+        <w:t>@RestController</w:t>
+      </w:r>
+    </w:p>
+    <w:p>
+      <w:pPr>
+        <w:spacing w:after="0" w:line="240" w:lineRule="auto"/>
+        <w:ind w:left="624"/>
+        <w:rPr>
+          <w:rFonts w:ascii="Arial" w:eastAsia="Times New Roman" w:hAnsi="Arial" w:cs="Arial"/>
+          <w:color w:val="333333"/>
+          <w:shd w:val="clear" w:color="auto" w:fill="FFFFFF"/>
+        </w:rPr>
+      </w:pPr>
+      <w:r>
+        <w:rPr>
+          <w:rFonts w:ascii="Arial" w:eastAsia="Times New Roman" w:hAnsi="Arial" w:cs="Arial"/>
+          <w:color w:val="333333"/>
+          <w:shd w:val="clear" w:color="auto" w:fill="FFFFFF"/>
+        </w:rPr>
+        <w:t xml:space="preserve">public class </w:t>
+      </w:r>
+      <w:proofErr w:type="spellStart"/>
+      <w:proofErr w:type="gramStart"/>
+      <w:r>
+        <w:rPr>
+          <w:rFonts w:ascii="Arial" w:eastAsia="Times New Roman" w:hAnsi="Arial" w:cs="Arial"/>
+          <w:color w:val="333333"/>
+          <w:shd w:val="clear" w:color="auto" w:fill="FFFFFF"/>
+        </w:rPr>
+        <w:t>CountryController</w:t>
+      </w:r>
+      <w:proofErr w:type="spellEnd"/>
+      <w:r>
+        <w:rPr>
+          <w:rFonts w:ascii="Arial" w:eastAsia="Times New Roman" w:hAnsi="Arial" w:cs="Arial"/>
+          <w:color w:val="333333"/>
+          <w:shd w:val="clear" w:color="auto" w:fill="FFFFFF"/>
+        </w:rPr>
+        <w:t>{</w:t>
+      </w:r>
+      <w:proofErr w:type="gramEnd"/>
+    </w:p>
+    <w:p>
+      <w:pPr>
+        <w:spacing w:after="0" w:line="240" w:lineRule="auto"/>
+        <w:ind w:left="624"/>
+        <w:rPr>
+          <w:rFonts w:ascii="Arial" w:eastAsia="Times New Roman" w:hAnsi="Arial" w:cs="Arial"/>
+          <w:color w:val="333333"/>
+          <w:shd w:val="clear" w:color="auto" w:fill="FFFFFF"/>
+        </w:rPr>
+      </w:pPr>
+      <w:r>
+        <w:rPr>
+          <w:rFonts w:ascii="Arial" w:eastAsia="Times New Roman" w:hAnsi="Arial" w:cs="Arial"/>
+          <w:color w:val="333333"/>
+          <w:shd w:val="clear" w:color="auto" w:fill="FFFFFF"/>
+        </w:rPr>
+        <w:tab/>
+        <w:t xml:space="preserve">private final static Logger </w:t>
+      </w:r>
+      <w:proofErr w:type="spellStart"/>
+      <w:r>
+        <w:rPr>
+          <w:rFonts w:ascii="Arial" w:eastAsia="Times New Roman" w:hAnsi="Arial" w:cs="Arial"/>
+          <w:i/>
+          <w:iCs/>
+          <w:color w:val="333333"/>
+          <w:shd w:val="clear" w:color="auto" w:fill="FFFFFF"/>
+        </w:rPr>
+        <w:t>LOGGER</w:t>
+      </w:r>
+      <w:proofErr w:type="spellEnd"/>
+      <w:r>
+        <w:rPr>
+          <w:rFonts w:ascii="Arial" w:eastAsia="Times New Roman" w:hAnsi="Arial" w:cs="Arial"/>
+          <w:color w:val="333333"/>
+          <w:shd w:val="clear" w:color="auto" w:fill="FFFFFF"/>
+        </w:rPr>
+        <w:t xml:space="preserve"> = </w:t>
+      </w:r>
+      <w:proofErr w:type="spellStart"/>
+      <w:r>
+        <w:rPr>
+          <w:rFonts w:ascii="Arial" w:eastAsia="Times New Roman" w:hAnsi="Arial" w:cs="Arial"/>
+          <w:color w:val="333333"/>
+          <w:shd w:val="clear" w:color="auto" w:fill="FFFFFF"/>
+        </w:rPr>
+        <w:t>LoggerFactory.</w:t>
+      </w:r>
+      <w:r>
+        <w:rPr>
+          <w:rFonts w:ascii="Arial" w:eastAsia="Times New Roman" w:hAnsi="Arial" w:cs="Arial"/>
+          <w:i/>
+          <w:iCs/>
+          <w:color w:val="333333"/>
+          <w:shd w:val="clear" w:color="auto" w:fill="FFFFFF"/>
+        </w:rPr>
+        <w:t>getLogger</w:t>
+      </w:r>
+      <w:proofErr w:type="spellEnd"/>
+      <w:r>
+        <w:rPr>
+          <w:rFonts w:ascii="Arial" w:eastAsia="Times New Roman" w:hAnsi="Arial" w:cs="Arial"/>
+          <w:color w:val="333333"/>
+          <w:shd w:val="clear" w:color="auto" w:fill="FFFFFF"/>
+        </w:rPr>
+        <w:t>(</w:t>
+      </w:r>
+      <w:proofErr w:type="spellStart"/>
+      <w:r>
+        <w:rPr>
+          <w:rFonts w:ascii="Arial" w:eastAsia="Times New Roman" w:hAnsi="Arial" w:cs="Arial"/>
+          <w:color w:val="333333"/>
+          <w:shd w:val="clear" w:color="auto" w:fill="FFFFFF"/>
+        </w:rPr>
+        <w:t>CountryController.class</w:t>
+      </w:r>
+      <w:proofErr w:type="spellEnd"/>
+      <w:proofErr w:type="gramStart"/>
+      <w:r>
+        <w:rPr>
+          <w:rFonts w:ascii="Arial" w:eastAsia="Times New Roman" w:hAnsi="Arial" w:cs="Arial"/>
+          <w:color w:val="333333"/>
+          <w:shd w:val="clear" w:color="auto" w:fill="FFFFFF"/>
+        </w:rPr>
+        <w:t>);</w:t>
+      </w:r>
+      <w:proofErr w:type="gramEnd"/>
+    </w:p>
+    <w:p>
+      <w:pPr>
+        <w:spacing w:after="0" w:line="240" w:lineRule="auto"/>
+        <w:ind w:left="624"/>
+        <w:rPr>
+          <w:rFonts w:ascii="Arial" w:eastAsia="Times New Roman" w:hAnsi="Arial" w:cs="Arial"/>
+          <w:color w:val="333333"/>
+          <w:shd w:val="clear" w:color="auto" w:fill="FFFFFF"/>
+        </w:rPr>
+      </w:pPr>
+      <w:r>
+        <w:rPr>
+          <w:rFonts w:ascii="Arial" w:eastAsia="Times New Roman" w:hAnsi="Arial" w:cs="Arial"/>
+          <w:color w:val="333333"/>
+          <w:shd w:val="clear" w:color="auto" w:fill="FFFFFF"/>
+        </w:rPr>
+        <w:tab/>
+      </w:r>
+    </w:p>
+    <w:p>
+      <w:pPr>
+        <w:spacing w:after="0" w:line="240" w:lineRule="auto"/>
+        <w:ind w:left="624"/>
+        <w:rPr>
+          <w:rFonts w:ascii="Arial" w:eastAsia="Times New Roman" w:hAnsi="Arial" w:cs="Arial"/>
+          <w:color w:val="333333"/>
+          <w:shd w:val="clear" w:color="auto" w:fill="FFFFFF"/>
+        </w:rPr>
+      </w:pPr>
+      <w:r>
+        <w:rPr>
+          <w:rFonts w:ascii="Arial" w:eastAsia="Times New Roman" w:hAnsi="Arial" w:cs="Arial"/>
+          <w:color w:val="333333"/>
+          <w:shd w:val="clear" w:color="auto" w:fill="FFFFFF"/>
+        </w:rPr>
+        <w:tab/>
+      </w:r>
+      <w:r>
+        <w:rPr>
+          <w:rFonts w:ascii="Arial" w:eastAsia="Times New Roman" w:hAnsi="Arial" w:cs="Arial"/>
+          <w:i/>
+          <w:iCs/>
+          <w:color w:val="333333"/>
+          <w:u w:val="single"/>
+          <w:shd w:val="clear" w:color="auto" w:fill="FFFFFF"/>
+        </w:rPr>
+        <w:t>@RequestMapping</w:t>
+      </w:r>
+      <w:r>
+        <w:rPr>
+          <w:rFonts w:ascii="Arial" w:eastAsia="Times New Roman" w:hAnsi="Arial" w:cs="Arial"/>
+          <w:color w:val="333333"/>
+          <w:u w:val="single"/>
+          <w:shd w:val="clear" w:color="auto" w:fill="FFFFFF"/>
+        </w:rPr>
+        <w:t>("/country")</w:t>
+      </w:r>
+    </w:p>
+    <w:p>
+      <w:pPr>
+        <w:spacing w:after="0" w:line="240" w:lineRule="auto"/>
+        <w:ind w:left="624"/>
+        <w:rPr>
+          <w:rFonts w:ascii="Arial" w:eastAsia="Times New Roman" w:hAnsi="Arial" w:cs="Arial"/>
+          <w:color w:val="333333"/>
+          <w:shd w:val="clear" w:color="auto" w:fill="FFFFFF"/>
+        </w:rPr>
+      </w:pPr>
+      <w:r>
+        <w:rPr>
+          <w:rFonts w:ascii="Arial" w:eastAsia="Times New Roman" w:hAnsi="Arial" w:cs="Arial"/>
+          <w:color w:val="333333"/>
+          <w:shd w:val="clear" w:color="auto" w:fill="FFFFFF"/>
+        </w:rPr>
+        <w:tab/>
+        <w:t xml:space="preserve">public Country </w:t>
+      </w:r>
+      <w:proofErr w:type="spellStart"/>
+      <w:proofErr w:type="gramStart"/>
+      <w:r>
+        <w:rPr>
+          <w:rFonts w:ascii="Arial" w:eastAsia="Times New Roman" w:hAnsi="Arial" w:cs="Arial"/>
+          <w:color w:val="333333"/>
+          <w:shd w:val="clear" w:color="auto" w:fill="FFFFFF"/>
+        </w:rPr>
+        <w:t>getIndia</w:t>
+      </w:r>
+      <w:proofErr w:type="spellEnd"/>
+      <w:r>
+        <w:rPr>
+          <w:rFonts w:ascii="Arial" w:eastAsia="Times New Roman" w:hAnsi="Arial" w:cs="Arial"/>
+          <w:color w:val="333333"/>
+          <w:shd w:val="clear" w:color="auto" w:fill="FFFFFF"/>
+        </w:rPr>
+        <w:t>(</w:t>
+      </w:r>
+      <w:proofErr w:type="gramEnd"/>
+      <w:r>
+        <w:rPr>
+          <w:rFonts w:ascii="Arial" w:eastAsia="Times New Roman" w:hAnsi="Arial" w:cs="Arial"/>
+          <w:color w:val="333333"/>
+          <w:shd w:val="clear" w:color="auto" w:fill="FFFFFF"/>
+        </w:rPr>
+        <w:t>)</w:t>
+      </w:r>
+    </w:p>
+    <w:p>
+      <w:pPr>
+        <w:spacing w:after="0" w:line="240" w:lineRule="auto"/>
+        <w:ind w:left="624"/>
+        <w:rPr>
+          <w:rFonts w:ascii="Arial" w:eastAsia="Times New Roman" w:hAnsi="Arial" w:cs="Arial"/>
+          <w:color w:val="333333"/>
+          <w:shd w:val="clear" w:color="auto" w:fill="FFFFFF"/>
+        </w:rPr>
+      </w:pPr>
+      <w:r>
+        <w:rPr>
+          <w:rFonts w:ascii="Arial" w:eastAsia="Times New Roman" w:hAnsi="Arial" w:cs="Arial"/>
+          <w:color w:val="333333"/>
+          <w:shd w:val="clear" w:color="auto" w:fill="FFFFFF"/>
+        </w:rPr>
+        <w:tab/>
+      </w:r>
+      <w:proofErr w:type="gramStart"/>
+      <w:r>
+        <w:rPr>
+          <w:rFonts w:ascii="Arial" w:eastAsia="Times New Roman" w:hAnsi="Arial" w:cs="Arial"/>
+          <w:color w:val="333333"/>
+          <w:shd w:val="clear" w:color="auto" w:fill="FFFFFF"/>
+        </w:rPr>
+        <w:t xml:space="preserve">{  </w:t>
+      </w:r>
+      <w:proofErr w:type="gramEnd"/>
+      <w:r>
+        <w:rPr>
+          <w:rFonts w:ascii="Arial" w:eastAsia="Times New Roman" w:hAnsi="Arial" w:cs="Arial"/>
+          <w:color w:val="333333"/>
+          <w:shd w:val="clear" w:color="auto" w:fill="FFFFFF"/>
+        </w:rPr>
+        <w:t xml:space="preserve"> </w:t>
+      </w:r>
+      <w:r>
+        <w:rPr>
+          <w:rFonts w:ascii="Arial" w:eastAsia="Times New Roman" w:hAnsi="Arial" w:cs="Arial"/>
+          <w:i/>
+          <w:iCs/>
+          <w:color w:val="333333"/>
+          <w:shd w:val="clear" w:color="auto" w:fill="FFFFFF"/>
+        </w:rPr>
+        <w:t>LOGGER</w:t>
+      </w:r>
+      <w:r>
+        <w:rPr>
+          <w:rFonts w:ascii="Arial" w:eastAsia="Times New Roman" w:hAnsi="Arial" w:cs="Arial"/>
+          <w:color w:val="333333"/>
+          <w:shd w:val="clear" w:color="auto" w:fill="FFFFFF"/>
+        </w:rPr>
+        <w:t>.info("Start"</w:t>
+      </w:r>
+      <w:proofErr w:type="gramStart"/>
+      <w:r>
+        <w:rPr>
+          <w:rFonts w:ascii="Arial" w:eastAsia="Times New Roman" w:hAnsi="Arial" w:cs="Arial"/>
+          <w:color w:val="333333"/>
+          <w:shd w:val="clear" w:color="auto" w:fill="FFFFFF"/>
+        </w:rPr>
+        <w:t>);</w:t>
+      </w:r>
+      <w:proofErr w:type="gramEnd"/>
+    </w:p>
+    <w:p>
+      <w:pPr>
+        <w:spacing w:after="0" w:line="240" w:lineRule="auto"/>
+        <w:ind w:left="624"/>
+        <w:rPr>
+          <w:rFonts w:ascii="Arial" w:eastAsia="Times New Roman" w:hAnsi="Arial" w:cs="Arial"/>
+          <w:color w:val="333333"/>
+          <w:shd w:val="clear" w:color="auto" w:fill="FFFFFF"/>
+        </w:rPr>
+      </w:pPr>
+      <w:r>
+        <w:rPr>
+          <w:rFonts w:ascii="Arial" w:eastAsia="Times New Roman" w:hAnsi="Arial" w:cs="Arial"/>
+          <w:color w:val="333333"/>
+          <w:shd w:val="clear" w:color="auto" w:fill="FFFFFF"/>
+        </w:rPr>
+        <w:tab/>
+      </w:r>
+      <w:r>
+        <w:rPr>
+          <w:rFonts w:ascii="Arial" w:eastAsia="Times New Roman" w:hAnsi="Arial" w:cs="Arial"/>
+          <w:color w:val="333333"/>
+          <w:shd w:val="clear" w:color="auto" w:fill="FFFFFF"/>
+        </w:rPr>
+        <w:tab/>
+      </w:r>
+      <w:proofErr w:type="spellStart"/>
+      <w:r>
+        <w:rPr>
+          <w:rFonts w:ascii="Arial" w:eastAsia="Times New Roman" w:hAnsi="Arial" w:cs="Arial"/>
+          <w:color w:val="333333"/>
+          <w:shd w:val="clear" w:color="auto" w:fill="FFFFFF"/>
+        </w:rPr>
+        <w:t>ApplicationContext</w:t>
+      </w:r>
+      <w:proofErr w:type="spellEnd"/>
+      <w:r>
+        <w:rPr>
+          <w:rFonts w:ascii="Arial" w:eastAsia="Times New Roman" w:hAnsi="Arial" w:cs="Arial"/>
+          <w:color w:val="333333"/>
+          <w:shd w:val="clear" w:color="auto" w:fill="FFFFFF"/>
+        </w:rPr>
+        <w:t xml:space="preserve"> </w:t>
+      </w:r>
+      <w:r>
+        <w:rPr>
+          <w:rFonts w:ascii="Arial" w:eastAsia="Times New Roman" w:hAnsi="Arial" w:cs="Arial"/>
+          <w:color w:val="333333"/>
+          <w:u w:val="single"/>
+          <w:shd w:val="clear" w:color="auto" w:fill="FFFFFF"/>
+        </w:rPr>
+        <w:t>context</w:t>
+      </w:r>
+      <w:r>
+        <w:rPr>
+          <w:rFonts w:ascii="Arial" w:eastAsia="Times New Roman" w:hAnsi="Arial" w:cs="Arial"/>
+          <w:color w:val="333333"/>
+          <w:shd w:val="clear" w:color="auto" w:fill="FFFFFF"/>
+        </w:rPr>
+        <w:t xml:space="preserve">=new </w:t>
+      </w:r>
+      <w:proofErr w:type="spellStart"/>
+      <w:r>
+        <w:rPr>
+          <w:rFonts w:ascii="Arial" w:eastAsia="Times New Roman" w:hAnsi="Arial" w:cs="Arial"/>
+          <w:color w:val="333333"/>
+          <w:shd w:val="clear" w:color="auto" w:fill="FFFFFF"/>
+        </w:rPr>
+        <w:t>ClassPathXmlApplicationContext</w:t>
+      </w:r>
+      <w:proofErr w:type="spellEnd"/>
+      <w:r>
+        <w:rPr>
+          <w:rFonts w:ascii="Arial" w:eastAsia="Times New Roman" w:hAnsi="Arial" w:cs="Arial"/>
+          <w:color w:val="333333"/>
+          <w:shd w:val="clear" w:color="auto" w:fill="FFFFFF"/>
+        </w:rPr>
+        <w:t>("country.xml"</w:t>
+      </w:r>
+      <w:proofErr w:type="gramStart"/>
+      <w:r>
+        <w:rPr>
+          <w:rFonts w:ascii="Arial" w:eastAsia="Times New Roman" w:hAnsi="Arial" w:cs="Arial"/>
+          <w:color w:val="333333"/>
+          <w:shd w:val="clear" w:color="auto" w:fill="FFFFFF"/>
+        </w:rPr>
+        <w:t>);</w:t>
+      </w:r>
+      <w:proofErr w:type="gramEnd"/>
+    </w:p>
+    <w:p>
+      <w:pPr>
+        <w:spacing w:after="0" w:line="240" w:lineRule="auto"/>
+        <w:ind w:left="624"/>
+        <w:rPr>
+          <w:rFonts w:ascii="Arial" w:eastAsia="Times New Roman" w:hAnsi="Arial" w:cs="Arial"/>
+          <w:color w:val="333333"/>
+          <w:shd w:val="clear" w:color="auto" w:fill="FFFFFF"/>
+        </w:rPr>
+      </w:pPr>
+      <w:r>
+        <w:rPr>
+          <w:rFonts w:ascii="Arial" w:eastAsia="Times New Roman" w:hAnsi="Arial" w:cs="Arial"/>
+          <w:color w:val="333333"/>
+          <w:shd w:val="clear" w:color="auto" w:fill="FFFFFF"/>
+        </w:rPr>
+        <w:tab/>
+      </w:r>
+      <w:r>
+        <w:rPr>
+          <w:rFonts w:ascii="Arial" w:eastAsia="Times New Roman" w:hAnsi="Arial" w:cs="Arial"/>
+          <w:color w:val="333333"/>
+          <w:shd w:val="clear" w:color="auto" w:fill="FFFFFF"/>
+        </w:rPr>
+        <w:tab/>
+        <w:t xml:space="preserve">Country </w:t>
+      </w:r>
+      <w:proofErr w:type="spellStart"/>
+      <w:r>
+        <w:rPr>
+          <w:rFonts w:ascii="Arial" w:eastAsia="Times New Roman" w:hAnsi="Arial" w:cs="Arial"/>
+          <w:color w:val="333333"/>
+          <w:shd w:val="clear" w:color="auto" w:fill="FFFFFF"/>
+        </w:rPr>
+        <w:t>country</w:t>
+      </w:r>
+      <w:proofErr w:type="spellEnd"/>
+      <w:r>
+        <w:rPr>
+          <w:rFonts w:ascii="Arial" w:eastAsia="Times New Roman" w:hAnsi="Arial" w:cs="Arial"/>
+          <w:color w:val="333333"/>
+          <w:shd w:val="clear" w:color="auto" w:fill="FFFFFF"/>
+        </w:rPr>
+        <w:t xml:space="preserve"> = </w:t>
+      </w:r>
+      <w:proofErr w:type="spellStart"/>
+      <w:proofErr w:type="gramStart"/>
+      <w:r>
+        <w:rPr>
+          <w:rFonts w:ascii="Arial" w:eastAsia="Times New Roman" w:hAnsi="Arial" w:cs="Arial"/>
+          <w:color w:val="333333"/>
+          <w:shd w:val="clear" w:color="auto" w:fill="FFFFFF"/>
+        </w:rPr>
+        <w:t>context.getBean</w:t>
+      </w:r>
+      <w:proofErr w:type="spellEnd"/>
+      <w:proofErr w:type="gramEnd"/>
+      <w:r>
+        <w:rPr>
+          <w:rFonts w:ascii="Arial" w:eastAsia="Times New Roman" w:hAnsi="Arial" w:cs="Arial"/>
+          <w:color w:val="333333"/>
+          <w:shd w:val="clear" w:color="auto" w:fill="FFFFFF"/>
+        </w:rPr>
+        <w:t>("country1</w:t>
+      </w:r>
+      <w:proofErr w:type="gramStart"/>
+      <w:r>
+        <w:rPr>
+          <w:rFonts w:ascii="Arial" w:eastAsia="Times New Roman" w:hAnsi="Arial" w:cs="Arial"/>
+          <w:color w:val="333333"/>
+          <w:shd w:val="clear" w:color="auto" w:fill="FFFFFF"/>
+        </w:rPr>
+        <w:t>",Country.class);</w:t>
+      </w:r>
+      <w:proofErr w:type="gramEnd"/>
+    </w:p>
+    <w:p>
+      <w:pPr>
+        <w:spacing w:after="0" w:line="240" w:lineRule="auto"/>
+        <w:ind w:left="624"/>
+        <w:rPr>
+          <w:rFonts w:ascii="Arial" w:eastAsia="Times New Roman" w:hAnsi="Arial" w:cs="Arial"/>
+          <w:color w:val="333333"/>
+          <w:shd w:val="clear" w:color="auto" w:fill="FFFFFF"/>
+        </w:rPr>
+      </w:pPr>
+      <w:r>
+        <w:rPr>
+          <w:rFonts w:ascii="Arial" w:eastAsia="Times New Roman" w:hAnsi="Arial" w:cs="Arial"/>
+          <w:color w:val="333333"/>
+          <w:shd w:val="clear" w:color="auto" w:fill="FFFFFF"/>
+        </w:rPr>
+        <w:tab/>
+      </w:r>
+      <w:r>
+        <w:rPr>
+          <w:rFonts w:ascii="Arial" w:eastAsia="Times New Roman" w:hAnsi="Arial" w:cs="Arial"/>
+          <w:color w:val="333333"/>
+          <w:shd w:val="clear" w:color="auto" w:fill="FFFFFF"/>
+        </w:rPr>
+        <w:tab/>
+      </w:r>
+      <w:r>
+        <w:rPr>
+          <w:rFonts w:ascii="Arial" w:eastAsia="Times New Roman" w:hAnsi="Arial" w:cs="Arial"/>
+          <w:i/>
+          <w:iCs/>
+          <w:color w:val="333333"/>
+          <w:shd w:val="clear" w:color="auto" w:fill="FFFFFF"/>
+        </w:rPr>
+        <w:t>LOGGER</w:t>
+      </w:r>
+      <w:r>
+        <w:rPr>
+          <w:rFonts w:ascii="Arial" w:eastAsia="Times New Roman" w:hAnsi="Arial" w:cs="Arial"/>
+          <w:color w:val="333333"/>
+          <w:shd w:val="clear" w:color="auto" w:fill="FFFFFF"/>
+        </w:rPr>
+        <w:t>.info("END"</w:t>
+      </w:r>
+      <w:proofErr w:type="gramStart"/>
+      <w:r>
+        <w:rPr>
+          <w:rFonts w:ascii="Arial" w:eastAsia="Times New Roman" w:hAnsi="Arial" w:cs="Arial"/>
+          <w:color w:val="333333"/>
+          <w:shd w:val="clear" w:color="auto" w:fill="FFFFFF"/>
+        </w:rPr>
+        <w:t>);</w:t>
+      </w:r>
+      <w:proofErr w:type="gramEnd"/>
+    </w:p>
+    <w:p>
+      <w:pPr>
+        <w:spacing w:after="0" w:line="240" w:lineRule="auto"/>
+        <w:ind w:left="624"/>
+        <w:rPr>
+          <w:rFonts w:ascii="Arial" w:eastAsia="Times New Roman" w:hAnsi="Arial" w:cs="Arial"/>
+          <w:color w:val="333333"/>
+          <w:shd w:val="clear" w:color="auto" w:fill="FFFFFF"/>
+        </w:rPr>
+      </w:pPr>
+      <w:r>
+        <w:rPr>
+          <w:rFonts w:ascii="Arial" w:eastAsia="Times New Roman" w:hAnsi="Arial" w:cs="Arial"/>
+          <w:color w:val="333333"/>
+          <w:shd w:val="clear" w:color="auto" w:fill="FFFFFF"/>
+        </w:rPr>
+        <w:tab/>
+      </w:r>
+      <w:r>
+        <w:rPr>
+          <w:rFonts w:ascii="Arial" w:eastAsia="Times New Roman" w:hAnsi="Arial" w:cs="Arial"/>
+          <w:color w:val="333333"/>
+          <w:shd w:val="clear" w:color="auto" w:fill="FFFFFF"/>
+        </w:rPr>
+        <w:tab/>
+        <w:t xml:space="preserve">return </w:t>
+      </w:r>
+      <w:proofErr w:type="gramStart"/>
+      <w:r>
+        <w:rPr>
+          <w:rFonts w:ascii="Arial" w:eastAsia="Times New Roman" w:hAnsi="Arial" w:cs="Arial"/>
+          <w:color w:val="333333"/>
+          <w:shd w:val="clear" w:color="auto" w:fill="FFFFFF"/>
+        </w:rPr>
+        <w:t>country;</w:t>
+      </w:r>
+      <w:proofErr w:type="gramEnd"/>
+    </w:p>
+    <w:p>
+      <w:pPr>
+        <w:spacing w:after="0" w:line="240" w:lineRule="auto"/>
+        <w:ind w:left="624"/>
+        <w:rPr>
+          <w:rFonts w:ascii="Arial" w:eastAsia="Times New Roman" w:hAnsi="Arial" w:cs="Arial"/>
+          <w:color w:val="333333"/>
+          <w:shd w:val="clear" w:color="auto" w:fill="FFFFFF"/>
+        </w:rPr>
+      </w:pPr>
+      <w:r>
+        <w:rPr>
+          <w:rFonts w:ascii="Arial" w:eastAsia="Times New Roman" w:hAnsi="Arial" w:cs="Arial"/>
+          <w:color w:val="333333"/>
+          <w:shd w:val="clear" w:color="auto" w:fill="FFFFFF"/>
+        </w:rPr>
+        <w:tab/>
+        <w:t>}</w:t>
+      </w:r>
+    </w:p>
+    <w:p>
+      <w:pPr>
+        <w:spacing w:after="0" w:line="240" w:lineRule="auto"/>
+        <w:ind w:left="624"/>
+        <w:rPr>
+          <w:rFonts w:ascii="Arial" w:eastAsia="Times New Roman" w:hAnsi="Arial" w:cs="Arial"/>
+          <w:color w:val="333333"/>
+          <w:shd w:val="clear" w:color="auto" w:fill="FFFFFF"/>
+        </w:rPr>
+      </w:pPr>
+      <w:r>
+        <w:rPr>
+          <w:rFonts w:ascii="Arial" w:eastAsia="Times New Roman" w:hAnsi="Arial" w:cs="Arial"/>
+          <w:color w:val="333333"/>
+          <w:shd w:val="clear" w:color="auto" w:fill="FFFFFF"/>
+        </w:rPr>
+        <w:t>}</w:t>
+      </w:r>
+    </w:p>
+    <w:p>
+      <w:pPr>
+        <w:spacing w:after="0" w:line="240" w:lineRule="auto"/>
+        <w:ind w:left="360"/>
+        <w:rPr>
+          <w:rFonts w:ascii="Arial" w:eastAsia="Times New Roman" w:hAnsi="Arial" w:cs="Arial"/>
+          <w:b/>
+          <w:bCs/>
+          <w:color w:val="333333"/>
+          <w:shd w:val="clear" w:color="auto" w:fill="FFFFFF"/>
+        </w:rPr>
+      </w:pPr>
+    </w:p>
+    <w:p>
+      <w:pPr>
+        <w:spacing w:after="0" w:line="240" w:lineRule="auto"/>
+        <w:ind w:left="360"/>
+        <w:rPr>
+          <w:rFonts w:ascii="Arial" w:eastAsia="Times New Roman" w:hAnsi="Arial" w:cs="Arial"/>
+          <w:b/>
+          <w:bCs/>
+          <w:color w:val="333333"/>
+          <w:shd w:val="clear" w:color="auto" w:fill="FFFFFF"/>
+        </w:rPr>
+      </w:pPr>
+    </w:p>
+    <w:p>
+      <w:pPr>
+        <w:spacing w:after="0" w:line="240" w:lineRule="auto"/>
+        <w:rPr>
+          <w:rFonts w:ascii="Arial" w:eastAsia="Times New Roman" w:hAnsi="Arial" w:cs="Arial"/>
+          <w:b/>
+          <w:bCs/>
+          <w:color w:val="333333"/>
+          <w:shd w:val="clear" w:color="auto" w:fill="FFFFFF"/>
+        </w:rPr>
+      </w:pPr>
+      <w:r>
+        <w:rPr>
+          <w:rFonts w:ascii="Arial" w:eastAsia="Times New Roman" w:hAnsi="Arial" w:cs="Arial"/>
+          <w:b/>
+          <w:bCs/>
+          <w:color w:val="333333"/>
+          <w:shd w:val="clear" w:color="auto" w:fill="FFFFFF"/>
+        </w:rPr>
+        <w:t>2. Used already existing Country class and beans.</w:t>
+      </w:r>
+    </w:p>
+    <w:p>
+      <w:pPr>
+        <w:spacing w:after="0" w:line="240" w:lineRule="auto"/>
+        <w:rPr>
+          <w:rFonts w:ascii="Arial" w:eastAsia="Times New Roman" w:hAnsi="Arial" w:cs="Arial"/>
+          <w:b/>
+          <w:bCs/>
+          <w:color w:val="333333"/>
+          <w:shd w:val="clear" w:color="auto" w:fill="FFFFFF"/>
+        </w:rPr>
+      </w:pPr>
+      <w:r>
+        <w:rPr>
+          <w:rFonts w:ascii="Arial" w:eastAsia="Times New Roman" w:hAnsi="Arial" w:cs="Arial"/>
+          <w:b/>
+          <w:bCs/>
+          <w:color w:val="333333"/>
+          <w:shd w:val="clear" w:color="auto" w:fill="FFFFFF"/>
+        </w:rPr>
+        <w:t xml:space="preserve">3. Set the server port to 8083 since the previous </w:t>
+      </w:r>
+      <w:proofErr w:type="spellStart"/>
+      <w:r>
+        <w:rPr>
+          <w:rFonts w:ascii="Arial" w:eastAsia="Times New Roman" w:hAnsi="Arial" w:cs="Arial"/>
+          <w:b/>
+          <w:bCs/>
+          <w:color w:val="333333"/>
+          <w:shd w:val="clear" w:color="auto" w:fill="FFFFFF"/>
+        </w:rPr>
+        <w:t>handson</w:t>
+      </w:r>
+      <w:proofErr w:type="spellEnd"/>
+    </w:p>
+    <w:p>
+      <w:pPr>
+        <w:spacing w:after="0" w:line="240" w:lineRule="auto"/>
+        <w:rPr>
+          <w:rFonts w:ascii="Arial" w:eastAsia="Times New Roman" w:hAnsi="Arial" w:cs="Arial"/>
+          <w:b/>
+          <w:bCs/>
+          <w:color w:val="333333"/>
+          <w:shd w:val="clear" w:color="auto" w:fill="FFFFFF"/>
+        </w:rPr>
+      </w:pPr>
+      <w:r>
+        <w:rPr>
+          <w:rFonts w:ascii="Arial" w:eastAsia="Times New Roman" w:hAnsi="Arial" w:cs="Arial"/>
+          <w:b/>
+          <w:bCs/>
+          <w:color w:val="333333"/>
+          <w:shd w:val="clear" w:color="auto" w:fill="FFFFFF"/>
+        </w:rPr>
+        <w:t xml:space="preserve">4. Ran the SpringLearnAppliation.java and tried to access </w:t>
+      </w:r>
+    </w:p>
+    <w:p>
+      <w:pPr>
+        <w:spacing w:after="0" w:line="240" w:lineRule="auto"/>
+        <w:rPr>
+          <w:rFonts w:ascii="Arial" w:eastAsia="Times New Roman" w:hAnsi="Arial" w:cs="Arial"/>
+          <w:color w:val="333333"/>
+          <w:shd w:val="clear" w:color="auto" w:fill="FFFFFF"/>
+        </w:rPr>
+      </w:pPr>
+      <w:r>
+        <w:rPr>
+          <w:rFonts w:ascii="Arial" w:eastAsia="Times New Roman" w:hAnsi="Arial" w:cs="Arial"/>
+          <w:b/>
+          <w:bCs/>
+          <w:color w:val="333333"/>
+          <w:shd w:val="clear" w:color="auto" w:fill="FFFFFF"/>
+        </w:rPr>
+        <w:t xml:space="preserve">   </w:t>
+      </w:r>
+      <w:r>
+        <w:rPr>
+          <w:rFonts w:ascii="Arial" w:eastAsia="Times New Roman" w:hAnsi="Arial" w:cs="Arial"/>
+          <w:color w:val="333333"/>
+          <w:shd w:val="clear" w:color="auto" w:fill="FFFFFF"/>
+        </w:rPr>
+        <w:t xml:space="preserve">  </w:t>
+      </w:r>
+      <w:hyperlink r:id="rId19" w:history="1">
+        <w:r>
+          <w:rPr>
+            <w:rStyle w:val="Hyperlink"/>
+            <w:rFonts w:ascii="Arial" w:eastAsia="Times New Roman" w:hAnsi="Arial" w:cs="Arial"/>
+            <w:shd w:val="clear" w:color="auto" w:fill="FFFFFF"/>
+          </w:rPr>
+          <w:t>http://localhost:8083/hello</w:t>
+        </w:r>
+      </w:hyperlink>
+      <w:r>
+        <w:rPr>
+          <w:rFonts w:ascii="Arial" w:eastAsia="Times New Roman" w:hAnsi="Arial" w:cs="Arial"/>
+          <w:color w:val="333333"/>
+          <w:shd w:val="clear" w:color="auto" w:fill="FFFFFF"/>
+        </w:rPr>
+        <w:t xml:space="preserve"> </w:t>
+      </w:r>
+      <w:proofErr w:type="spellStart"/>
+      <w:r>
+        <w:rPr>
+          <w:rFonts w:ascii="Arial" w:eastAsia="Times New Roman" w:hAnsi="Arial" w:cs="Arial"/>
+          <w:color w:val="333333"/>
+          <w:shd w:val="clear" w:color="auto" w:fill="FFFFFF"/>
+        </w:rPr>
+        <w:t>url</w:t>
+      </w:r>
+      <w:proofErr w:type="spellEnd"/>
+    </w:p>
+    <w:p>
+      <w:pPr>
+        <w:spacing w:after="0" w:line="240" w:lineRule="auto"/>
+        <w:rPr>
+          <w:rFonts w:ascii="Arial" w:eastAsia="Times New Roman" w:hAnsi="Arial" w:cs="Arial"/>
+          <w:color w:val="333333"/>
+          <w:shd w:val="clear" w:color="auto" w:fill="FFFFFF"/>
+        </w:rPr>
+      </w:pPr>
+      <w:r>
+        <w:rPr>
+          <w:rFonts w:ascii="Arial" w:eastAsia="Times New Roman" w:hAnsi="Arial" w:cs="Arial"/>
+          <w:color w:val="333333"/>
+          <w:shd w:val="clear" w:color="auto" w:fill="FFFFFF"/>
+        </w:rPr>
+        <w:t xml:space="preserve"> </w:t>
+      </w:r>
+    </w:p>
+    <w:p>
+      <w:pPr>
+        <w:spacing w:after="0" w:line="240" w:lineRule="auto"/>
+        <w:rPr>
+          <w:rFonts w:ascii="Arial" w:eastAsia="Times New Roman" w:hAnsi="Arial" w:cs="Arial"/>
+          <w:b/>
+          <w:bCs/>
+          <w:color w:val="333333"/>
+          <w:shd w:val="clear" w:color="auto" w:fill="FFFFFF"/>
+        </w:rPr>
+      </w:pPr>
+      <w:r>
+        <w:rPr>
+          <w:rFonts w:ascii="Arial" w:eastAsia="Times New Roman" w:hAnsi="Arial" w:cs="Arial"/>
+          <w:b/>
+          <w:bCs/>
+          <w:color w:val="333333"/>
+          <w:shd w:val="clear" w:color="auto" w:fill="FFFFFF"/>
+        </w:rPr>
+        <w:t>Output:</w:t>
+      </w:r>
+    </w:p>
+    <w:p>
+      <w:pPr>
+        <w:spacing w:after="0" w:line="240" w:lineRule="auto"/>
+        <w:rPr>
+          <w:rFonts w:ascii="Arial" w:eastAsia="Times New Roman" w:hAnsi="Arial" w:cs="Arial"/>
+          <w:color w:val="333333"/>
+          <w:shd w:val="clear" w:color="auto" w:fill="FFFFFF"/>
+        </w:rPr>
+      </w:pPr>
+      <w:r>
+        <w:rPr>
+          <w:noProof/>
+        </w:rPr>
+        <w:drawing>
+          <wp:anchor distT="0" distB="0" distL="114300" distR="114300" simplePos="0" relativeHeight="251667456" behindDoc="0" locked="0" layoutInCell="1" allowOverlap="1" wp14:anchorId="560B536B" wp14:editId="5A0C0995">
+            <wp:simplePos x="0" y="0"/>
+            <wp:positionH relativeFrom="column">
+              <wp:posOffset>231494</wp:posOffset>
+            </wp:positionH>
+            <wp:positionV relativeFrom="paragraph">
+              <wp:posOffset>108126</wp:posOffset>
+            </wp:positionV>
+            <wp:extent cx="4572000" cy="2391867"/>
+            <wp:effectExtent l="0" t="0" r="0" b="8890"/>
+            <wp:wrapSquare wrapText="bothSides"/>
+            <wp:docPr id="1905867457" name="Picture 1"/>
+            <wp:cNvGraphicFramePr>
+              <a:graphicFrameLocks xmlns:a="http://schemas.openxmlformats.org/drawingml/2006/main" noChangeAspect="1"/>
+            </wp:cNvGraphicFramePr>
+            <a:graphic xmlns:a="http://schemas.openxmlformats.org/drawingml/2006/main">
+              <a:graphicData uri="http://schemas.openxmlformats.org/drawingml/2006/picture">
+                <pic:pic xmlns:pic="http://schemas.openxmlformats.org/drawingml/2006/picture">
+                  <pic:nvPicPr>
+                    <pic:cNvPr id="1905867457" name=""/>
+                    <pic:cNvPicPr/>
+                  </pic:nvPicPr>
+                  <pic:blipFill>
+                    <a:blip r:embed="rId20" cstate="print">
+                      <a:extLst>
+                        <a:ext uri="{28A0092B-C50C-407E-A947-70E740481C1C}">
+                          <a14:useLocalDpi xmlns:a14="http://schemas.microsoft.com/office/drawing/2010/main" val="0"/>
+                        </a:ext>
+                      </a:extLst>
+                    </a:blip>
+                    <a:stretch>
+                      <a:fillRect/>
+                    </a:stretch>
+                  </pic:blipFill>
+                  <pic:spPr>
+                    <a:xfrm>
+                      <a:off x="0" y="0"/>
+                      <a:ext cx="4575925" cy="2393920"/>
+                    </a:xfrm>
+                    <a:prstGeom prst="rect">
+                      <a:avLst/>
+                    </a:prstGeom>
+                  </pic:spPr>
+                </pic:pic>
+              </a:graphicData>
+            </a:graphic>
+            <wp14:sizeRelH relativeFrom="margin">
+              <wp14:pctWidth>0</wp14:pctWidth>
+            </wp14:sizeRelH>
+            <wp14:sizeRelV relativeFrom="margin">
+              <wp14:pctHeight>0</wp14:pctHeight>
+            </wp14:sizeRelV>
+          </wp:anchor>
+        </w:drawing>
+      </w:r>
+    </w:p>
+    <w:p>
+      <w:pPr>
+        <w:spacing w:after="0" w:line="240" w:lineRule="auto"/>
+        <w:rPr>
+          <w:rFonts w:ascii="Arial" w:eastAsia="Times New Roman" w:hAnsi="Arial" w:cs="Arial"/>
+          <w:b/>
+          <w:bCs/>
+          <w:color w:val="333333"/>
+          <w:shd w:val="clear" w:color="auto" w:fill="FFFFFF"/>
+        </w:rPr>
+      </w:pPr>
+    </w:p>
+    <w:p>
+      <w:pPr>
+        <w:spacing w:after="0" w:line="240" w:lineRule="auto"/>
+        <w:rPr>
+          <w:rFonts w:ascii="Arial" w:eastAsia="Times New Roman" w:hAnsi="Arial" w:cs="Arial"/>
+          <w:b/>
+          <w:bCs/>
+          <w:color w:val="333333"/>
+          <w:shd w:val="clear" w:color="auto" w:fill="FFFFFF"/>
+        </w:rPr>
+      </w:pPr>
+    </w:p>
+    <w:p>
+      <w:pPr>
+        <w:spacing w:after="0" w:line="240" w:lineRule="auto"/>
+        <w:rPr>
+          <w:rFonts w:ascii="Arial" w:eastAsia="Times New Roman" w:hAnsi="Arial" w:cs="Arial"/>
+          <w:b/>
+          <w:bCs/>
+          <w:color w:val="333333"/>
+          <w:shd w:val="clear" w:color="auto" w:fill="FFFFFF"/>
+        </w:rPr>
+      </w:pPr>
+    </w:p>
+    <w:p>
+      <w:pPr>
+        <w:spacing w:after="0" w:line="240" w:lineRule="auto"/>
+        <w:rPr>
+          <w:rFonts w:ascii="Arial" w:eastAsia="Times New Roman" w:hAnsi="Arial" w:cs="Arial"/>
+          <w:b/>
+          <w:bCs/>
+          <w:color w:val="333333"/>
+          <w:shd w:val="clear" w:color="auto" w:fill="FFFFFF"/>
+        </w:rPr>
+      </w:pPr>
+    </w:p>
+    <w:p>
+      <w:pPr>
+        <w:spacing w:after="0" w:line="240" w:lineRule="auto"/>
+        <w:rPr>
+          <w:rFonts w:ascii="Arial" w:eastAsia="Times New Roman" w:hAnsi="Arial" w:cs="Arial"/>
+          <w:b/>
+          <w:bCs/>
+          <w:color w:val="333333"/>
+          <w:shd w:val="clear" w:color="auto" w:fill="FFFFFF"/>
+        </w:rPr>
+      </w:pPr>
+    </w:p>
+    <w:p>
+      <w:pPr>
+        <w:spacing w:after="0" w:line="240" w:lineRule="auto"/>
+        <w:rPr>
+          <w:rFonts w:ascii="Arial" w:eastAsia="Times New Roman" w:hAnsi="Arial" w:cs="Arial"/>
+          <w:b/>
+          <w:bCs/>
+          <w:color w:val="333333"/>
+          <w:shd w:val="clear" w:color="auto" w:fill="FFFFFF"/>
+        </w:rPr>
+      </w:pPr>
+    </w:p>
+    <w:p>
+      <w:pPr>
+        <w:spacing w:after="0" w:line="240" w:lineRule="auto"/>
+        <w:rPr>
+          <w:rFonts w:ascii="Arial" w:eastAsia="Times New Roman" w:hAnsi="Arial" w:cs="Arial"/>
+          <w:b/>
+          <w:bCs/>
+          <w:color w:val="333333"/>
+          <w:shd w:val="clear" w:color="auto" w:fill="FFFFFF"/>
+        </w:rPr>
+      </w:pPr>
+    </w:p>
+    <w:p>
+      <w:pPr>
+        <w:spacing w:after="0" w:line="240" w:lineRule="auto"/>
+        <w:rPr>
+          <w:rFonts w:ascii="Arial" w:eastAsia="Times New Roman" w:hAnsi="Arial" w:cs="Arial"/>
+          <w:b/>
+          <w:bCs/>
+          <w:color w:val="333333"/>
+          <w:shd w:val="clear" w:color="auto" w:fill="FFFFFF"/>
+        </w:rPr>
+      </w:pPr>
+    </w:p>
+    <w:p>
+      <w:pPr>
+        <w:spacing w:after="0" w:line="240" w:lineRule="auto"/>
+        <w:rPr>
+          <w:rFonts w:ascii="Arial" w:eastAsia="Times New Roman" w:hAnsi="Arial" w:cs="Arial"/>
+          <w:b/>
+          <w:bCs/>
+          <w:color w:val="333333"/>
+          <w:shd w:val="clear" w:color="auto" w:fill="FFFFFF"/>
+        </w:rPr>
+      </w:pPr>
+    </w:p>
+    <w:p>
+      <w:pPr>
+        <w:spacing w:after="0" w:line="240" w:lineRule="auto"/>
+        <w:rPr>
+          <w:rFonts w:ascii="Arial" w:eastAsia="Times New Roman" w:hAnsi="Arial" w:cs="Arial"/>
+          <w:b/>
+          <w:bCs/>
+          <w:color w:val="333333"/>
+          <w:shd w:val="clear" w:color="auto" w:fill="FFFFFF"/>
+        </w:rPr>
+      </w:pPr>
+    </w:p>
+    <w:p>
+      <w:pPr>
+        <w:spacing w:after="0" w:line="240" w:lineRule="auto"/>
+        <w:rPr>
+          <w:rFonts w:ascii="Arial" w:eastAsia="Times New Roman" w:hAnsi="Arial" w:cs="Arial"/>
+          <w:b/>
+          <w:bCs/>
+          <w:color w:val="333333"/>
+          <w:shd w:val="clear" w:color="auto" w:fill="FFFFFF"/>
+        </w:rPr>
+      </w:pPr>
+    </w:p>
+    <w:p>
+      <w:pPr>
+        <w:spacing w:after="0" w:line="240" w:lineRule="auto"/>
+        <w:rPr>
+          <w:rFonts w:ascii="Arial" w:eastAsia="Times New Roman" w:hAnsi="Arial" w:cs="Arial"/>
+          <w:b/>
+          <w:bCs/>
+          <w:color w:val="333333"/>
+          <w:shd w:val="clear" w:color="auto" w:fill="FFFFFF"/>
+        </w:rPr>
+      </w:pPr>
+    </w:p>
+    <w:p>
+      <w:pPr>
+        <w:spacing w:after="0" w:line="240" w:lineRule="auto"/>
+        <w:rPr>
+          <w:rFonts w:ascii="Arial" w:eastAsia="Times New Roman" w:hAnsi="Arial" w:cs="Arial"/>
+          <w:b/>
+          <w:bCs/>
+          <w:color w:val="333333"/>
+          <w:shd w:val="clear" w:color="auto" w:fill="FFFFFF"/>
+        </w:rPr>
+      </w:pPr>
+    </w:p>
+    <w:p>
+      <w:pPr>
+        <w:spacing w:after="0" w:line="240" w:lineRule="auto"/>
+        <w:rPr>
+          <w:rFonts w:ascii="Arial" w:eastAsia="Times New Roman" w:hAnsi="Arial" w:cs="Arial"/>
+          <w:b/>
+          <w:bCs/>
+          <w:color w:val="333333"/>
+          <w:shd w:val="clear" w:color="auto" w:fill="FFFFFF"/>
+        </w:rPr>
+      </w:pPr>
+      <w:r>
+        <w:rPr>
+          <w:rFonts w:ascii="Arial" w:eastAsia="Times New Roman" w:hAnsi="Arial" w:cs="Arial"/>
+          <w:b/>
+          <w:bCs/>
+          <w:color w:val="333333"/>
+          <w:shd w:val="clear" w:color="auto" w:fill="FFFFFF"/>
+        </w:rPr>
+        <w:lastRenderedPageBreak/>
+        <w:t>5. SME Explanation:</w:t>
+      </w:r>
+    </w:p>
+    <w:p>
+      <w:pPr>
+        <w:spacing w:after="0" w:line="240" w:lineRule="auto"/>
+        <w:rPr>
+          <w:rFonts w:ascii="Arial" w:eastAsia="Times New Roman" w:hAnsi="Arial" w:cs="Arial"/>
+          <w:b/>
+          <w:bCs/>
+          <w:color w:val="333333"/>
+          <w:shd w:val="clear" w:color="auto" w:fill="FFFFFF"/>
+        </w:rPr>
+      </w:pPr>
+      <w:r>
+        <w:rPr>
+          <w:rFonts w:ascii="Arial" w:eastAsia="Times New Roman" w:hAnsi="Arial" w:cs="Arial"/>
+          <w:b/>
+          <w:bCs/>
+          <w:color w:val="333333"/>
+          <w:shd w:val="clear" w:color="auto" w:fill="FFFFFF"/>
+        </w:rPr>
+        <w:t xml:space="preserve">    </w:t>
+      </w:r>
+    </w:p>
+    <w:p>
+      <w:pPr>
+        <w:pStyle w:val="ListParagraph"/>
+        <w:numPr>
+          <w:ilvl w:val="0"/>
+          <w:numId w:val="30"/>
+        </w:numPr>
+        <w:spacing w:after="0" w:line="240" w:lineRule="auto"/>
+        <w:rPr>
+          <w:rFonts w:ascii="Arial" w:eastAsia="Times New Roman" w:hAnsi="Arial" w:cs="Arial"/>
+          <w:b/>
+          <w:bCs/>
+          <w:color w:val="333333"/>
+          <w:shd w:val="clear" w:color="auto" w:fill="FFFFFF"/>
+        </w:rPr>
+      </w:pPr>
+      <w:r>
+        <w:rPr>
+          <w:rFonts w:ascii="Arial" w:eastAsia="Times New Roman" w:hAnsi="Arial" w:cs="Arial"/>
+          <w:b/>
+          <w:bCs/>
+          <w:color w:val="333333"/>
+          <w:shd w:val="clear" w:color="auto" w:fill="FFFFFF"/>
+        </w:rPr>
+        <w:t>What happens in the controller method?</w:t>
+      </w:r>
+    </w:p>
+    <w:p>
+      <w:pPr>
+        <w:pStyle w:val="ListParagraph"/>
+        <w:spacing w:after="0" w:line="240" w:lineRule="auto"/>
+        <w:ind w:left="1057"/>
+        <w:rPr>
+          <w:rFonts w:ascii="Arial" w:eastAsia="Times New Roman" w:hAnsi="Arial" w:cs="Arial"/>
+          <w:color w:val="333333"/>
+          <w:shd w:val="clear" w:color="auto" w:fill="FFFFFF"/>
+        </w:rPr>
+      </w:pPr>
+    </w:p>
+    <w:p>
+      <w:pPr>
+        <w:numPr>
+          <w:ilvl w:val="0"/>
+          <w:numId w:val="31"/>
+        </w:numPr>
+        <w:spacing w:after="0" w:line="240" w:lineRule="auto"/>
+        <w:ind w:left="1304"/>
+        <w:rPr>
+          <w:rFonts w:ascii="Arial" w:eastAsia="Times New Roman" w:hAnsi="Arial" w:cs="Arial"/>
+          <w:color w:val="333333"/>
+          <w:shd w:val="clear" w:color="auto" w:fill="FFFFFF"/>
+        </w:rPr>
+      </w:pPr>
+      <w:r>
+        <w:rPr>
+          <w:rFonts w:ascii="Arial" w:eastAsia="Times New Roman" w:hAnsi="Arial" w:cs="Arial"/>
+          <w:color w:val="333333"/>
+          <w:shd w:val="clear" w:color="auto" w:fill="FFFFFF"/>
+        </w:rPr>
+        <w:t xml:space="preserve">The method </w:t>
+      </w:r>
+      <w:proofErr w:type="spellStart"/>
+      <w:proofErr w:type="gramStart"/>
+      <w:r>
+        <w:rPr>
+          <w:rFonts w:ascii="Arial" w:eastAsia="Times New Roman" w:hAnsi="Arial" w:cs="Arial"/>
+          <w:color w:val="333333"/>
+          <w:shd w:val="clear" w:color="auto" w:fill="FFFFFF"/>
+        </w:rPr>
+        <w:t>getCountryIndia</w:t>
+      </w:r>
+      <w:proofErr w:type="spellEnd"/>
+      <w:r>
+        <w:rPr>
+          <w:rFonts w:ascii="Arial" w:eastAsia="Times New Roman" w:hAnsi="Arial" w:cs="Arial"/>
+          <w:color w:val="333333"/>
+          <w:shd w:val="clear" w:color="auto" w:fill="FFFFFF"/>
+        </w:rPr>
+        <w:t>(</w:t>
+      </w:r>
+      <w:proofErr w:type="gramEnd"/>
+      <w:r>
+        <w:rPr>
+          <w:rFonts w:ascii="Arial" w:eastAsia="Times New Roman" w:hAnsi="Arial" w:cs="Arial"/>
+          <w:color w:val="333333"/>
+          <w:shd w:val="clear" w:color="auto" w:fill="FFFFFF"/>
+        </w:rPr>
+        <w:t>) is called when /country is requested.</w:t>
+      </w:r>
+    </w:p>
+    <w:p>
+      <w:pPr>
+        <w:numPr>
+          <w:ilvl w:val="0"/>
+          <w:numId w:val="31"/>
+        </w:numPr>
+        <w:spacing w:after="0" w:line="240" w:lineRule="auto"/>
+        <w:ind w:left="1304"/>
+        <w:rPr>
+          <w:rFonts w:ascii="Arial" w:eastAsia="Times New Roman" w:hAnsi="Arial" w:cs="Arial"/>
+          <w:color w:val="333333"/>
+          <w:shd w:val="clear" w:color="auto" w:fill="FFFFFF"/>
+        </w:rPr>
+      </w:pPr>
+      <w:r>
+        <w:rPr>
+          <w:rFonts w:ascii="Arial" w:eastAsia="Times New Roman" w:hAnsi="Arial" w:cs="Arial"/>
+          <w:color w:val="333333"/>
+          <w:shd w:val="clear" w:color="auto" w:fill="FFFFFF"/>
+        </w:rPr>
+        <w:t xml:space="preserve">It loads country.xml using </w:t>
+      </w:r>
+      <w:proofErr w:type="spellStart"/>
+      <w:r>
+        <w:rPr>
+          <w:rFonts w:ascii="Arial" w:eastAsia="Times New Roman" w:hAnsi="Arial" w:cs="Arial"/>
+          <w:color w:val="333333"/>
+          <w:shd w:val="clear" w:color="auto" w:fill="FFFFFF"/>
+        </w:rPr>
+        <w:t>ClassPathXmlApplicationContext</w:t>
+      </w:r>
+      <w:proofErr w:type="spellEnd"/>
+      <w:r>
+        <w:rPr>
+          <w:rFonts w:ascii="Arial" w:eastAsia="Times New Roman" w:hAnsi="Arial" w:cs="Arial"/>
+          <w:color w:val="333333"/>
+          <w:shd w:val="clear" w:color="auto" w:fill="FFFFFF"/>
+        </w:rPr>
+        <w:t>.</w:t>
+      </w:r>
+    </w:p>
+    <w:p>
+      <w:pPr>
+        <w:numPr>
+          <w:ilvl w:val="0"/>
+          <w:numId w:val="31"/>
+        </w:numPr>
+        <w:spacing w:after="0" w:line="240" w:lineRule="auto"/>
+        <w:ind w:left="1304"/>
+        <w:rPr>
+          <w:rFonts w:ascii="Arial" w:eastAsia="Times New Roman" w:hAnsi="Arial" w:cs="Arial"/>
+          <w:color w:val="333333"/>
+          <w:shd w:val="clear" w:color="auto" w:fill="FFFFFF"/>
+        </w:rPr>
+      </w:pPr>
+      <w:r>
+        <w:rPr>
+          <w:rFonts w:ascii="Arial" w:eastAsia="Times New Roman" w:hAnsi="Arial" w:cs="Arial"/>
+          <w:color w:val="333333"/>
+          <w:shd w:val="clear" w:color="auto" w:fill="FFFFFF"/>
+        </w:rPr>
+        <w:t>Retrieves the country bean.</w:t>
+      </w:r>
+    </w:p>
+    <w:p>
+      <w:pPr>
+        <w:numPr>
+          <w:ilvl w:val="0"/>
+          <w:numId w:val="31"/>
+        </w:numPr>
+        <w:spacing w:after="0" w:line="240" w:lineRule="auto"/>
+        <w:ind w:left="1304"/>
+        <w:rPr>
+          <w:rFonts w:ascii="Arial" w:eastAsia="Times New Roman" w:hAnsi="Arial" w:cs="Arial"/>
+          <w:color w:val="333333"/>
+          <w:shd w:val="clear" w:color="auto" w:fill="FFFFFF"/>
+        </w:rPr>
+      </w:pPr>
+      <w:r>
+        <w:rPr>
+          <w:rFonts w:ascii="Arial" w:eastAsia="Times New Roman" w:hAnsi="Arial" w:cs="Arial"/>
+          <w:color w:val="333333"/>
+          <w:shd w:val="clear" w:color="auto" w:fill="FFFFFF"/>
+        </w:rPr>
+        <w:t>Returns it — Spring automatically converts the returned Country object into JSON.</w:t>
+      </w:r>
+    </w:p>
+    <w:p>
+      <w:pPr>
+        <w:spacing w:after="0" w:line="240" w:lineRule="auto"/>
+        <w:rPr>
+          <w:rFonts w:ascii="Arial" w:eastAsia="Times New Roman" w:hAnsi="Arial" w:cs="Arial"/>
+          <w:color w:val="333333"/>
+          <w:shd w:val="clear" w:color="auto" w:fill="FFFFFF"/>
+        </w:rPr>
+      </w:pPr>
+    </w:p>
+    <w:p>
+      <w:pPr>
+        <w:spacing w:after="0" w:line="240" w:lineRule="auto"/>
+        <w:rPr>
+          <w:rFonts w:ascii="Arial" w:eastAsia="Times New Roman" w:hAnsi="Arial" w:cs="Arial"/>
+          <w:color w:val="333333"/>
+          <w:shd w:val="clear" w:color="auto" w:fill="FFFFFF"/>
+        </w:rPr>
+      </w:pPr>
+    </w:p>
+    <w:p>
+      <w:pPr>
+        <w:pStyle w:val="ListParagraph"/>
+        <w:numPr>
+          <w:ilvl w:val="0"/>
+          <w:numId w:val="30"/>
+        </w:numPr>
+        <w:spacing w:after="0"/>
+        <w:rPr>
+          <w:rFonts w:ascii="Arial" w:eastAsia="Times New Roman" w:hAnsi="Arial" w:cs="Arial"/>
+          <w:b/>
+          <w:bCs/>
+          <w:color w:val="333333"/>
+          <w:shd w:val="clear" w:color="auto" w:fill="FFFFFF"/>
+        </w:rPr>
+      </w:pPr>
+      <w:r>
+        <w:rPr>
+          <w:rFonts w:ascii="Arial" w:eastAsia="Times New Roman" w:hAnsi="Arial" w:cs="Arial"/>
+          <w:b/>
+          <w:bCs/>
+          <w:color w:val="333333"/>
+          <w:shd w:val="clear" w:color="auto" w:fill="FFFFFF"/>
+        </w:rPr>
+        <w:t xml:space="preserve"> How is the bean converted to JSON?</w:t>
+      </w:r>
+    </w:p>
+    <w:p>
+      <w:pPr>
+        <w:pStyle w:val="ListParagraph"/>
+        <w:spacing w:after="0"/>
+        <w:ind w:left="1057"/>
+        <w:rPr>
+          <w:rFonts w:ascii="Arial" w:eastAsia="Times New Roman" w:hAnsi="Arial" w:cs="Arial"/>
+          <w:b/>
+          <w:bCs/>
+          <w:color w:val="333333"/>
+          <w:shd w:val="clear" w:color="auto" w:fill="FFFFFF"/>
+        </w:rPr>
+      </w:pPr>
+    </w:p>
+    <w:p>
+      <w:pPr>
+        <w:pStyle w:val="ListParagraph"/>
+        <w:numPr>
+          <w:ilvl w:val="0"/>
+          <w:numId w:val="36"/>
+        </w:numPr>
+        <w:spacing w:after="0"/>
+        <w:ind w:left="1324"/>
+        <w:rPr>
+          <w:rFonts w:ascii="Arial" w:eastAsia="Times New Roman" w:hAnsi="Arial" w:cs="Arial"/>
+          <w:color w:val="333333"/>
+          <w:shd w:val="clear" w:color="auto" w:fill="FFFFFF"/>
+        </w:rPr>
+      </w:pPr>
+      <w:r>
+        <w:rPr>
+          <w:rFonts w:ascii="Arial" w:eastAsia="Times New Roman" w:hAnsi="Arial" w:cs="Arial"/>
+          <w:color w:val="333333"/>
+          <w:shd w:val="clear" w:color="auto" w:fill="FFFFFF"/>
+        </w:rPr>
+        <w:t>Spring Boot includes Jackson (a JSON mapper) by default.</w:t>
+      </w:r>
+    </w:p>
+    <w:p>
+      <w:pPr>
+        <w:pStyle w:val="ListParagraph"/>
+        <w:numPr>
+          <w:ilvl w:val="0"/>
+          <w:numId w:val="36"/>
+        </w:numPr>
+        <w:spacing w:after="0"/>
+        <w:ind w:left="1324"/>
+        <w:rPr>
+          <w:rFonts w:ascii="Arial" w:eastAsia="Times New Roman" w:hAnsi="Arial" w:cs="Arial"/>
+          <w:color w:val="333333"/>
+          <w:shd w:val="clear" w:color="auto" w:fill="FFFFFF"/>
+        </w:rPr>
+      </w:pPr>
+      <w:r>
+        <w:rPr>
+          <w:rFonts w:ascii="Arial" w:eastAsia="Times New Roman" w:hAnsi="Arial" w:cs="Arial"/>
+          <w:color w:val="333333"/>
+          <w:shd w:val="clear" w:color="auto" w:fill="FFFFFF"/>
+        </w:rPr>
+        <w:t>The @RestController and @RequestMapping return objects.</w:t>
+      </w:r>
+    </w:p>
+    <w:p>
+      <w:pPr>
+        <w:spacing w:after="0" w:line="240" w:lineRule="auto"/>
+        <w:rPr>
+          <w:rFonts w:ascii="Arial" w:eastAsia="Times New Roman" w:hAnsi="Arial" w:cs="Arial"/>
+          <w:b/>
+          <w:bCs/>
+          <w:color w:val="333333"/>
+          <w:shd w:val="clear" w:color="auto" w:fill="FFFFFF"/>
+        </w:rPr>
+      </w:pPr>
+    </w:p>
+    <w:p>
+      <w:pPr>
+        <w:spacing w:after="0" w:line="240" w:lineRule="auto"/>
+        <w:rPr>
+          <w:rFonts w:ascii="Arial" w:eastAsia="Times New Roman" w:hAnsi="Arial" w:cs="Arial"/>
+          <w:b/>
+          <w:bCs/>
+          <w:color w:val="333333"/>
+          <w:shd w:val="clear" w:color="auto" w:fill="FFFFFF"/>
+        </w:rPr>
+      </w:pPr>
+    </w:p>
+    <w:p>
+      <w:pPr>
+        <w:spacing w:after="0" w:line="240" w:lineRule="auto"/>
+        <w:rPr>
+          <w:rFonts w:ascii="Arial" w:eastAsia="Times New Roman" w:hAnsi="Arial" w:cs="Arial"/>
+          <w:b/>
+          <w:bCs/>
+          <w:color w:val="333333"/>
+          <w:shd w:val="clear" w:color="auto" w:fill="FFFFFF"/>
+        </w:rPr>
+      </w:pPr>
+    </w:p>
+    <w:p>
+      <w:pPr>
+        <w:pStyle w:val="ListParagraph"/>
+        <w:numPr>
+          <w:ilvl w:val="0"/>
+          <w:numId w:val="30"/>
+        </w:numPr>
+        <w:spacing w:after="0"/>
+        <w:rPr>
+          <w:rFonts w:ascii="Arial" w:eastAsia="Times New Roman" w:hAnsi="Arial" w:cs="Arial"/>
+          <w:b/>
+          <w:bCs/>
+          <w:color w:val="333333"/>
+          <w:shd w:val="clear" w:color="auto" w:fill="FFFFFF"/>
+          <w:lang w:val="en-US"/>
+        </w:rPr>
+      </w:pPr>
+      <w:r>
+        <w:rPr>
+          <w:rFonts w:ascii="Arial" w:eastAsia="Times New Roman" w:hAnsi="Arial" w:cs="Arial"/>
+          <w:b/>
+          <w:bCs/>
+          <w:color w:val="333333"/>
+          <w:shd w:val="clear" w:color="auto" w:fill="FFFFFF"/>
+          <w:lang w:val="en-US"/>
+        </w:rPr>
+        <w:t xml:space="preserve">In network tab of developer </w:t>
+      </w:r>
+      <w:proofErr w:type="gramStart"/>
+      <w:r>
+        <w:rPr>
+          <w:rFonts w:ascii="Arial" w:eastAsia="Times New Roman" w:hAnsi="Arial" w:cs="Arial"/>
+          <w:b/>
+          <w:bCs/>
+          <w:color w:val="333333"/>
+          <w:shd w:val="clear" w:color="auto" w:fill="FFFFFF"/>
+          <w:lang w:val="en-US"/>
+        </w:rPr>
+        <w:t>tools</w:t>
+      </w:r>
+      <w:r>
+        <w:rPr>
+          <w:rFonts w:ascii="Arial" w:eastAsia="Times New Roman" w:hAnsi="Arial" w:cs="Arial"/>
+          <w:b/>
+          <w:bCs/>
+          <w:color w:val="333333"/>
+          <w:shd w:val="clear" w:color="auto" w:fill="FFFFFF"/>
+          <w:lang w:val="en-US"/>
+        </w:rPr>
+        <w:t>,</w:t>
+      </w:r>
+      <w:r>
+        <w:rPr>
+          <w:rFonts w:ascii="Arial" w:eastAsia="Times New Roman" w:hAnsi="Arial" w:cs="Arial"/>
+          <w:b/>
+          <w:bCs/>
+          <w:color w:val="333333"/>
+          <w:shd w:val="clear" w:color="auto" w:fill="FFFFFF"/>
+          <w:lang w:val="en-US"/>
+        </w:rPr>
+        <w:t xml:space="preserve">  the</w:t>
+      </w:r>
+      <w:proofErr w:type="gramEnd"/>
+      <w:r>
+        <w:rPr>
+          <w:rFonts w:ascii="Arial" w:eastAsia="Times New Roman" w:hAnsi="Arial" w:cs="Arial"/>
+          <w:b/>
+          <w:bCs/>
+          <w:color w:val="333333"/>
+          <w:shd w:val="clear" w:color="auto" w:fill="FFFFFF"/>
+          <w:lang w:val="en-US"/>
+        </w:rPr>
+        <w:t xml:space="preserve"> HTTP header details received</w:t>
+      </w:r>
+    </w:p>
+    <w:p>
+      <w:pPr>
+        <w:spacing w:after="0" w:line="240" w:lineRule="auto"/>
+        <w:ind w:left="697"/>
+        <w:rPr>
+          <w:rFonts w:ascii="Arial" w:eastAsia="Times New Roman" w:hAnsi="Arial" w:cs="Arial"/>
+          <w:b/>
+          <w:bCs/>
+          <w:color w:val="333333"/>
+          <w:shd w:val="clear" w:color="auto" w:fill="FFFFFF"/>
+          <w:lang w:val="en-US"/>
+        </w:rPr>
+      </w:pPr>
+    </w:p>
+    <w:p>
+      <w:pPr>
+        <w:spacing w:after="0" w:line="240" w:lineRule="auto"/>
+        <w:ind w:left="697"/>
+        <w:rPr>
+          <w:rFonts w:ascii="Arial" w:eastAsia="Times New Roman" w:hAnsi="Arial" w:cs="Arial"/>
+          <w:b/>
+          <w:bCs/>
+          <w:color w:val="333333"/>
+          <w:shd w:val="clear" w:color="auto" w:fill="FFFFFF"/>
+          <w:lang w:val="en-US"/>
+        </w:rPr>
+      </w:pPr>
+    </w:p>
+    <w:p>
+      <w:pPr>
+        <w:spacing w:after="0" w:line="240" w:lineRule="auto"/>
+        <w:ind w:left="697"/>
+        <w:rPr>
+          <w:rFonts w:ascii="Arial" w:eastAsia="Times New Roman" w:hAnsi="Arial" w:cs="Arial"/>
+          <w:b/>
+          <w:bCs/>
+          <w:color w:val="333333"/>
+          <w:shd w:val="clear" w:color="auto" w:fill="FFFFFF"/>
+          <w:lang w:val="en-US"/>
+        </w:rPr>
+      </w:pPr>
+    </w:p>
+    <w:p>
+      <w:pPr>
+        <w:spacing w:after="0" w:line="240" w:lineRule="auto"/>
+        <w:ind w:left="697"/>
+        <w:rPr>
+          <w:rFonts w:ascii="Arial" w:eastAsia="Times New Roman" w:hAnsi="Arial" w:cs="Arial"/>
+          <w:b/>
+          <w:bCs/>
+          <w:color w:val="333333"/>
+          <w:shd w:val="clear" w:color="auto" w:fill="FFFFFF"/>
+          <w:lang w:val="en-US"/>
+        </w:rPr>
+      </w:pPr>
+      <w:r>
+        <w:rPr>
+          <w:rFonts w:ascii="Arial" w:eastAsia="Times New Roman" w:hAnsi="Arial" w:cs="Arial"/>
+          <w:b/>
+          <w:bCs/>
+          <w:color w:val="333333"/>
+          <w:shd w:val="clear" w:color="auto" w:fill="FFFFFF"/>
+          <w:lang w:val="en-US"/>
+        </w:rPr>
+        <w:t xml:space="preserve">                                                                                                                         </w:t>
+      </w:r>
+    </w:p>
+    <w:p>
+      <w:pPr>
+        <w:spacing w:after="0" w:line="240" w:lineRule="auto"/>
+        <w:ind w:left="697"/>
+        <w:rPr>
+          <w:rFonts w:ascii="Arial" w:eastAsia="Times New Roman" w:hAnsi="Arial" w:cs="Arial"/>
+          <w:b/>
+          <w:bCs/>
+          <w:color w:val="333333"/>
+          <w:shd w:val="clear" w:color="auto" w:fill="FFFFFF"/>
+          <w:lang w:val="en-US"/>
+        </w:rPr>
+      </w:pPr>
+      <w:r>
+        <w:rPr>
+          <w:shd w:val="clear" w:color="auto" w:fill="FFFFFF"/>
+          <w:lang w:val="en-US"/>
+        </w:rPr>
+        <w:drawing>
+          <wp:anchor distT="0" distB="0" distL="114300" distR="114300" simplePos="0" relativeHeight="251668480" behindDoc="0" locked="0" layoutInCell="1" allowOverlap="1" wp14:anchorId="7A61305B" wp14:editId="39251424">
+            <wp:simplePos x="0" y="0"/>
+            <wp:positionH relativeFrom="column">
+              <wp:posOffset>862025</wp:posOffset>
+            </wp:positionH>
+            <wp:positionV relativeFrom="paragraph">
+              <wp:posOffset>5305</wp:posOffset>
+            </wp:positionV>
+            <wp:extent cx="4224655" cy="4169410"/>
+            <wp:effectExtent l="0" t="0" r="4445" b="2540"/>
+            <wp:wrapSquare wrapText="bothSides"/>
+            <wp:docPr id="1059612423" name="Picture 1"/>
+            <wp:cNvGraphicFramePr>
+              <a:graphicFrameLocks xmlns:a="http://schemas.openxmlformats.org/drawingml/2006/main" noChangeAspect="1"/>
+            </wp:cNvGraphicFramePr>
+            <a:graphic xmlns:a="http://schemas.openxmlformats.org/drawingml/2006/main">
+              <a:graphicData uri="http://schemas.openxmlformats.org/drawingml/2006/picture">
+                <pic:pic xmlns:pic="http://schemas.openxmlformats.org/drawingml/2006/picture">
+                  <pic:nvPicPr>
+                    <pic:cNvPr id="1059612423" name=""/>
+                    <pic:cNvPicPr/>
+                  </pic:nvPicPr>
+                  <pic:blipFill>
+                    <a:blip r:embed="rId21">
+                      <a:extLst>
+                        <a:ext uri="{28A0092B-C50C-407E-A947-70E740481C1C}">
+                          <a14:useLocalDpi xmlns:a14="http://schemas.microsoft.com/office/drawing/2010/main" val="0"/>
+                        </a:ext>
+                      </a:extLst>
+                    </a:blip>
+                    <a:stretch>
+                      <a:fillRect/>
+                    </a:stretch>
+                  </pic:blipFill>
+                  <pic:spPr>
+                    <a:xfrm>
+                      <a:off x="0" y="0"/>
+                      <a:ext cx="4224655" cy="4169410"/>
+                    </a:xfrm>
+                    <a:prstGeom prst="rect">
+                      <a:avLst/>
+                    </a:prstGeom>
+                  </pic:spPr>
+                </pic:pic>
+              </a:graphicData>
+            </a:graphic>
+          </wp:anchor>
+        </w:drawing>
+      </w:r>
+    </w:p>
+    <w:p>
+      <w:pPr>
+        <w:spacing w:after="0" w:line="240" w:lineRule="auto"/>
+        <w:ind w:left="697"/>
+        <w:rPr>
+          <w:rFonts w:ascii="Arial" w:eastAsia="Times New Roman" w:hAnsi="Arial" w:cs="Arial"/>
+          <w:b/>
+          <w:bCs/>
+          <w:color w:val="333333"/>
+          <w:shd w:val="clear" w:color="auto" w:fill="FFFFFF"/>
+          <w:lang w:val="en-US"/>
+        </w:rPr>
+      </w:pPr>
+    </w:p>
+    <w:p>
+      <w:pPr>
+        <w:spacing w:after="0" w:line="240" w:lineRule="auto"/>
+        <w:ind w:left="697"/>
+        <w:rPr>
+          <w:rFonts w:ascii="Arial" w:eastAsia="Times New Roman" w:hAnsi="Arial" w:cs="Arial"/>
+          <w:b/>
+          <w:bCs/>
+          <w:color w:val="333333"/>
+          <w:shd w:val="clear" w:color="auto" w:fill="FFFFFF"/>
+          <w:lang w:val="en-US"/>
+        </w:rPr>
+      </w:pPr>
+    </w:p>
+    <w:p>
+      <w:pPr>
+        <w:spacing w:after="0" w:line="240" w:lineRule="auto"/>
+        <w:ind w:left="697"/>
+        <w:rPr>
+          <w:rFonts w:ascii="Arial" w:eastAsia="Times New Roman" w:hAnsi="Arial" w:cs="Arial"/>
+          <w:b/>
+          <w:bCs/>
+          <w:color w:val="333333"/>
+          <w:shd w:val="clear" w:color="auto" w:fill="FFFFFF"/>
+          <w:lang w:val="en-US"/>
+        </w:rPr>
+      </w:pPr>
+    </w:p>
+    <w:p>
+      <w:pPr>
+        <w:spacing w:after="0" w:line="240" w:lineRule="auto"/>
+        <w:ind w:left="697"/>
+        <w:rPr>
+          <w:rFonts w:ascii="Arial" w:eastAsia="Times New Roman" w:hAnsi="Arial" w:cs="Arial"/>
+          <w:b/>
+          <w:bCs/>
+          <w:color w:val="333333"/>
+          <w:shd w:val="clear" w:color="auto" w:fill="FFFFFF"/>
+          <w:lang w:val="en-US"/>
+        </w:rPr>
+      </w:pPr>
+    </w:p>
+    <w:p>
+      <w:pPr>
+        <w:spacing w:after="0" w:line="240" w:lineRule="auto"/>
+        <w:ind w:left="697"/>
+        <w:rPr>
+          <w:rFonts w:ascii="Arial" w:eastAsia="Times New Roman" w:hAnsi="Arial" w:cs="Arial"/>
+          <w:b/>
+          <w:bCs/>
+          <w:color w:val="333333"/>
+          <w:shd w:val="clear" w:color="auto" w:fill="FFFFFF"/>
+          <w:lang w:val="en-US"/>
+        </w:rPr>
+      </w:pPr>
+    </w:p>
+    <w:p>
+      <w:pPr>
+        <w:spacing w:after="0" w:line="240" w:lineRule="auto"/>
+        <w:ind w:left="697"/>
+        <w:rPr>
+          <w:rFonts w:ascii="Arial" w:eastAsia="Times New Roman" w:hAnsi="Arial" w:cs="Arial"/>
+          <w:b/>
+          <w:bCs/>
+          <w:color w:val="333333"/>
+          <w:shd w:val="clear" w:color="auto" w:fill="FFFFFF"/>
+          <w:lang w:val="en-US"/>
+        </w:rPr>
+      </w:pPr>
+    </w:p>
+    <w:p>
+      <w:pPr>
+        <w:spacing w:after="0" w:line="240" w:lineRule="auto"/>
+        <w:ind w:left="697"/>
+        <w:rPr>
+          <w:rFonts w:ascii="Arial" w:eastAsia="Times New Roman" w:hAnsi="Arial" w:cs="Arial"/>
+          <w:b/>
+          <w:bCs/>
+          <w:color w:val="333333"/>
+          <w:shd w:val="clear" w:color="auto" w:fill="FFFFFF"/>
+          <w:lang w:val="en-US"/>
+        </w:rPr>
+      </w:pPr>
+    </w:p>
+    <w:p>
+      <w:pPr>
+        <w:spacing w:after="0" w:line="240" w:lineRule="auto"/>
+        <w:ind w:left="697"/>
+        <w:rPr>
+          <w:rFonts w:ascii="Arial" w:eastAsia="Times New Roman" w:hAnsi="Arial" w:cs="Arial"/>
+          <w:b/>
+          <w:bCs/>
+          <w:color w:val="333333"/>
+          <w:shd w:val="clear" w:color="auto" w:fill="FFFFFF"/>
+          <w:lang w:val="en-US"/>
+        </w:rPr>
+      </w:pPr>
+    </w:p>
+    <w:p>
+      <w:pPr>
+        <w:spacing w:after="0" w:line="240" w:lineRule="auto"/>
+        <w:ind w:left="697"/>
+        <w:rPr>
+          <w:rFonts w:ascii="Arial" w:eastAsia="Times New Roman" w:hAnsi="Arial" w:cs="Arial"/>
+          <w:b/>
+          <w:bCs/>
+          <w:color w:val="333333"/>
+          <w:shd w:val="clear" w:color="auto" w:fill="FFFFFF"/>
+          <w:lang w:val="en-US"/>
+        </w:rPr>
+      </w:pPr>
+    </w:p>
+    <w:p>
+      <w:pPr>
+        <w:spacing w:after="0" w:line="240" w:lineRule="auto"/>
+        <w:ind w:left="697"/>
+        <w:rPr>
+          <w:rFonts w:ascii="Arial" w:eastAsia="Times New Roman" w:hAnsi="Arial" w:cs="Arial"/>
+          <w:b/>
+          <w:bCs/>
+          <w:color w:val="333333"/>
+          <w:shd w:val="clear" w:color="auto" w:fill="FFFFFF"/>
+          <w:lang w:val="en-US"/>
+        </w:rPr>
+      </w:pPr>
+    </w:p>
+    <w:p>
+      <w:pPr>
+        <w:spacing w:after="0" w:line="240" w:lineRule="auto"/>
+        <w:ind w:left="697"/>
+        <w:rPr>
+          <w:rFonts w:ascii="Arial" w:eastAsia="Times New Roman" w:hAnsi="Arial" w:cs="Arial"/>
+          <w:b/>
+          <w:bCs/>
+          <w:color w:val="333333"/>
+          <w:shd w:val="clear" w:color="auto" w:fill="FFFFFF"/>
+          <w:lang w:val="en-US"/>
+        </w:rPr>
+      </w:pPr>
+    </w:p>
+    <w:p>
+      <w:pPr>
+        <w:spacing w:after="0" w:line="240" w:lineRule="auto"/>
+        <w:ind w:left="697"/>
+        <w:rPr>
+          <w:rFonts w:ascii="Arial" w:eastAsia="Times New Roman" w:hAnsi="Arial" w:cs="Arial"/>
+          <w:b/>
+          <w:bCs/>
+          <w:color w:val="333333"/>
+          <w:shd w:val="clear" w:color="auto" w:fill="FFFFFF"/>
+          <w:lang w:val="en-US"/>
+        </w:rPr>
+      </w:pPr>
+    </w:p>
+    <w:p>
+      <w:pPr>
+        <w:spacing w:after="0" w:line="240" w:lineRule="auto"/>
+        <w:ind w:left="697"/>
+        <w:rPr>
+          <w:rFonts w:ascii="Arial" w:eastAsia="Times New Roman" w:hAnsi="Arial" w:cs="Arial"/>
+          <w:b/>
+          <w:bCs/>
+          <w:color w:val="333333"/>
+          <w:shd w:val="clear" w:color="auto" w:fill="FFFFFF"/>
+          <w:lang w:val="en-US"/>
+        </w:rPr>
+      </w:pPr>
+    </w:p>
+    <w:p>
+      <w:pPr>
+        <w:spacing w:after="0" w:line="240" w:lineRule="auto"/>
+        <w:ind w:left="697"/>
+        <w:rPr>
+          <w:rFonts w:ascii="Arial" w:eastAsia="Times New Roman" w:hAnsi="Arial" w:cs="Arial"/>
+          <w:b/>
+          <w:bCs/>
+          <w:color w:val="333333"/>
+          <w:shd w:val="clear" w:color="auto" w:fill="FFFFFF"/>
+          <w:lang w:val="en-US"/>
+        </w:rPr>
+      </w:pPr>
+    </w:p>
+    <w:p>
+      <w:pPr>
+        <w:spacing w:after="0" w:line="240" w:lineRule="auto"/>
+        <w:ind w:left="697"/>
+        <w:rPr>
+          <w:rFonts w:ascii="Arial" w:eastAsia="Times New Roman" w:hAnsi="Arial" w:cs="Arial"/>
+          <w:b/>
+          <w:bCs/>
+          <w:color w:val="333333"/>
+          <w:shd w:val="clear" w:color="auto" w:fill="FFFFFF"/>
+          <w:lang w:val="en-US"/>
+        </w:rPr>
+      </w:pPr>
+    </w:p>
+    <w:p>
+      <w:pPr>
+        <w:spacing w:after="0" w:line="240" w:lineRule="auto"/>
+        <w:ind w:left="697"/>
+        <w:rPr>
+          <w:rFonts w:ascii="Arial" w:eastAsia="Times New Roman" w:hAnsi="Arial" w:cs="Arial"/>
+          <w:b/>
+          <w:bCs/>
+          <w:color w:val="333333"/>
+          <w:shd w:val="clear" w:color="auto" w:fill="FFFFFF"/>
+          <w:lang w:val="en-US"/>
+        </w:rPr>
+      </w:pPr>
+    </w:p>
+    <w:p>
+      <w:pPr>
+        <w:spacing w:after="0" w:line="240" w:lineRule="auto"/>
+        <w:ind w:left="697"/>
+        <w:rPr>
+          <w:rFonts w:ascii="Arial" w:eastAsia="Times New Roman" w:hAnsi="Arial" w:cs="Arial"/>
+          <w:b/>
+          <w:bCs/>
+          <w:color w:val="333333"/>
+          <w:shd w:val="clear" w:color="auto" w:fill="FFFFFF"/>
+          <w:lang w:val="en-US"/>
+        </w:rPr>
+      </w:pPr>
+    </w:p>
+    <w:p>
+      <w:pPr>
+        <w:spacing w:after="0" w:line="240" w:lineRule="auto"/>
+        <w:ind w:left="697"/>
+        <w:rPr>
+          <w:rFonts w:ascii="Arial" w:eastAsia="Times New Roman" w:hAnsi="Arial" w:cs="Arial"/>
+          <w:b/>
+          <w:bCs/>
+          <w:color w:val="333333"/>
+          <w:shd w:val="clear" w:color="auto" w:fill="FFFFFF"/>
+          <w:lang w:val="en-US"/>
+        </w:rPr>
+      </w:pPr>
+    </w:p>
+    <w:p>
+      <w:pPr>
+        <w:spacing w:after="0" w:line="240" w:lineRule="auto"/>
+        <w:ind w:left="697"/>
+        <w:rPr>
+          <w:rFonts w:ascii="Arial" w:eastAsia="Times New Roman" w:hAnsi="Arial" w:cs="Arial"/>
+          <w:b/>
+          <w:bCs/>
+          <w:color w:val="333333"/>
+          <w:shd w:val="clear" w:color="auto" w:fill="FFFFFF"/>
+          <w:lang w:val="en-US"/>
+        </w:rPr>
+      </w:pPr>
+    </w:p>
+    <w:p>
+      <w:pPr>
+        <w:spacing w:after="0" w:line="240" w:lineRule="auto"/>
+        <w:ind w:left="697"/>
+        <w:rPr>
+          <w:rFonts w:ascii="Arial" w:eastAsia="Times New Roman" w:hAnsi="Arial" w:cs="Arial"/>
+          <w:b/>
+          <w:bCs/>
+          <w:color w:val="333333"/>
+          <w:shd w:val="clear" w:color="auto" w:fill="FFFFFF"/>
+          <w:lang w:val="en-US"/>
+        </w:rPr>
+      </w:pPr>
+    </w:p>
+    <w:p>
+      <w:pPr>
+        <w:spacing w:after="0" w:line="240" w:lineRule="auto"/>
+        <w:ind w:left="697"/>
+        <w:rPr>
+          <w:rFonts w:ascii="Arial" w:eastAsia="Times New Roman" w:hAnsi="Arial" w:cs="Arial"/>
+          <w:b/>
+          <w:bCs/>
+          <w:color w:val="333333"/>
+          <w:shd w:val="clear" w:color="auto" w:fill="FFFFFF"/>
+          <w:lang w:val="en-US"/>
+        </w:rPr>
+      </w:pPr>
+    </w:p>
+    <w:p>
+      <w:pPr>
+        <w:spacing w:after="0" w:line="240" w:lineRule="auto"/>
+        <w:ind w:left="697"/>
+        <w:rPr>
+          <w:rFonts w:ascii="Arial" w:eastAsia="Times New Roman" w:hAnsi="Arial" w:cs="Arial"/>
+          <w:b/>
+          <w:bCs/>
+          <w:color w:val="333333"/>
+          <w:shd w:val="clear" w:color="auto" w:fill="FFFFFF"/>
+          <w:lang w:val="en-US"/>
+        </w:rPr>
+      </w:pPr>
+    </w:p>
+    <w:p>
+      <w:pPr>
+        <w:spacing w:after="0" w:line="240" w:lineRule="auto"/>
+        <w:ind w:left="697"/>
+        <w:rPr>
+          <w:rFonts w:ascii="Arial" w:eastAsia="Times New Roman" w:hAnsi="Arial" w:cs="Arial"/>
+          <w:b/>
+          <w:bCs/>
+          <w:color w:val="333333"/>
+          <w:shd w:val="clear" w:color="auto" w:fill="FFFFFF"/>
+          <w:lang w:val="en-US"/>
+        </w:rPr>
+      </w:pPr>
+    </w:p>
+    <w:p>
+      <w:pPr>
+        <w:spacing w:after="0" w:line="240" w:lineRule="auto"/>
+        <w:ind w:left="697"/>
+        <w:rPr>
+          <w:rFonts w:ascii="Arial" w:eastAsia="Times New Roman" w:hAnsi="Arial" w:cs="Arial"/>
+          <w:b/>
+          <w:bCs/>
+          <w:color w:val="333333"/>
+          <w:shd w:val="clear" w:color="auto" w:fill="FFFFFF"/>
+          <w:lang w:val="en-US"/>
+        </w:rPr>
+      </w:pPr>
+    </w:p>
+    <w:p>
+      <w:pPr>
+        <w:spacing w:after="0" w:line="240" w:lineRule="auto"/>
+        <w:ind w:left="697"/>
+        <w:rPr>
+          <w:rFonts w:ascii="Arial" w:eastAsia="Times New Roman" w:hAnsi="Arial" w:cs="Arial"/>
+          <w:b/>
+          <w:bCs/>
+          <w:color w:val="333333"/>
+          <w:shd w:val="clear" w:color="auto" w:fill="FFFFFF"/>
+          <w:lang w:val="en-US"/>
+        </w:rPr>
+      </w:pPr>
+    </w:p>
+    <w:p>
+      <w:pPr>
+        <w:numPr>
+          <w:ilvl w:val="0"/>
+          <w:numId w:val="30"/>
+        </w:numPr>
+        <w:shd w:val="clear" w:color="auto" w:fill="FFFFFF"/>
+        <w:spacing w:before="100" w:beforeAutospacing="1" w:after="100" w:afterAutospacing="1" w:line="240" w:lineRule="auto"/>
+        <w:rPr>
+          <w:rFonts w:ascii="Arial" w:eastAsia="Times New Roman" w:hAnsi="Arial" w:cs="Arial"/>
+          <w:b/>
+          <w:bCs/>
+          <w:color w:val="333333"/>
+          <w:sz w:val="21"/>
+          <w:szCs w:val="21"/>
+        </w:rPr>
+      </w:pPr>
+      <w:r>
+        <w:rPr>
+          <w:rFonts w:ascii="Arial" w:eastAsia="Times New Roman" w:hAnsi="Arial" w:cs="Arial"/>
+          <w:b/>
+          <w:bCs/>
+          <w:color w:val="333333"/>
+          <w:sz w:val="27"/>
+          <w:szCs w:val="27"/>
+        </w:rPr>
+        <w:lastRenderedPageBreak/>
+        <w:t>In postman</w:t>
+      </w:r>
+      <w:r>
+        <w:rPr>
+          <w:rFonts w:ascii="Arial" w:eastAsia="Times New Roman" w:hAnsi="Arial" w:cs="Arial"/>
+          <w:b/>
+          <w:bCs/>
+          <w:color w:val="333333"/>
+          <w:sz w:val="27"/>
+          <w:szCs w:val="27"/>
+        </w:rPr>
+        <w:t xml:space="preserve">, </w:t>
+      </w:r>
+      <w:r>
+        <w:rPr>
+          <w:rFonts w:ascii="Arial" w:eastAsia="Times New Roman" w:hAnsi="Arial" w:cs="Arial"/>
+          <w:b/>
+          <w:bCs/>
+          <w:color w:val="333333"/>
+          <w:sz w:val="27"/>
+          <w:szCs w:val="27"/>
+        </w:rPr>
+        <w:t>the HTTP header details received</w:t>
+      </w:r>
+      <w:r>
+        <w:rPr>
+          <w:rFonts w:ascii="Arial" w:eastAsia="Times New Roman" w:hAnsi="Arial" w:cs="Arial"/>
+          <w:b/>
+          <w:bCs/>
+          <w:color w:val="333333"/>
+          <w:sz w:val="27"/>
+          <w:szCs w:val="27"/>
+        </w:rPr>
+        <w:t xml:space="preserve"> on Header tab</w:t>
+      </w:r>
+    </w:p>
+    <w:p>
+      <w:pPr>
+        <w:shd w:val="clear" w:color="auto" w:fill="FFFFFF"/>
+        <w:spacing w:before="100" w:beforeAutospacing="1" w:after="100" w:afterAutospacing="1" w:line="240" w:lineRule="auto"/>
+        <w:ind w:left="1057"/>
+        <w:rPr>
+          <w:rFonts w:ascii="Arial" w:eastAsia="Times New Roman" w:hAnsi="Arial" w:cs="Arial"/>
+          <w:b/>
+          <w:bCs/>
+          <w:color w:val="333333"/>
+          <w:sz w:val="21"/>
+          <w:szCs w:val="21"/>
+        </w:rPr>
+      </w:pPr>
+      <w:r>
+        <w:rPr>
+          <w:rFonts w:ascii="Arial" w:eastAsia="Times New Roman" w:hAnsi="Arial" w:cs="Arial"/>
+          <w:b/>
+          <w:bCs/>
+          <w:color w:val="333333"/>
+          <w:shd w:val="clear" w:color="auto" w:fill="FFFFFF"/>
+          <w:lang w:val="en-US"/>
+        </w:rPr>
+        <w:drawing>
+          <wp:anchor distT="0" distB="0" distL="114300" distR="114300" simplePos="0" relativeHeight="251669504" behindDoc="0" locked="0" layoutInCell="1" allowOverlap="1" wp14:anchorId="2B873C8C" wp14:editId="26B58A16">
+            <wp:simplePos x="0" y="0"/>
+            <wp:positionH relativeFrom="column">
+              <wp:posOffset>317885</wp:posOffset>
+            </wp:positionH>
+            <wp:positionV relativeFrom="paragraph">
+              <wp:posOffset>245029</wp:posOffset>
+            </wp:positionV>
+            <wp:extent cx="5731510" cy="1511300"/>
+            <wp:effectExtent l="0" t="0" r="2540" b="0"/>
+            <wp:wrapSquare wrapText="bothSides"/>
+            <wp:docPr id="1813400432" name="Picture 1" descr="A screenshot of a computer&#10;&#10;AI-generated content may be incorrect."/>
+            <wp:cNvGraphicFramePr>
+              <a:graphicFrameLocks xmlns:a="http://schemas.openxmlformats.org/drawingml/2006/main" noChangeAspect="1"/>
+            </wp:cNvGraphicFramePr>
+            <a:graphic xmlns:a="http://schemas.openxmlformats.org/drawingml/2006/main">
+              <a:graphicData uri="http://schemas.openxmlformats.org/drawingml/2006/picture">
+                <pic:pic xmlns:pic="http://schemas.openxmlformats.org/drawingml/2006/picture">
+                  <pic:nvPicPr>
+                    <pic:cNvPr id="1813400432" name="Picture 1" descr="A screenshot of a computer&#10;&#10;AI-generated content may be incorrect."/>
+                    <pic:cNvPicPr/>
+                  </pic:nvPicPr>
+                  <pic:blipFill>
+                    <a:blip r:embed="rId22">
+                      <a:extLst>
+                        <a:ext uri="{28A0092B-C50C-407E-A947-70E740481C1C}">
+                          <a14:useLocalDpi xmlns:a14="http://schemas.microsoft.com/office/drawing/2010/main" val="0"/>
+                        </a:ext>
+                      </a:extLst>
+                    </a:blip>
+                    <a:stretch>
+                      <a:fillRect/>
+                    </a:stretch>
+                  </pic:blipFill>
+                  <pic:spPr>
+                    <a:xfrm>
+                      <a:off x="0" y="0"/>
+                      <a:ext cx="5731510" cy="1511300"/>
+                    </a:xfrm>
+                    <a:prstGeom prst="rect">
+                      <a:avLst/>
+                    </a:prstGeom>
+                  </pic:spPr>
+                </pic:pic>
+              </a:graphicData>
+            </a:graphic>
+          </wp:anchor>
+        </w:drawing>
+      </w:r>
+    </w:p>
+    <w:p>
+      <w:pPr>
+        <w:pStyle w:val="ListParagraph"/>
+        <w:spacing w:after="0" w:line="240" w:lineRule="auto"/>
+        <w:ind w:left="1057"/>
+        <w:rPr>
+          <w:rFonts w:ascii="Arial" w:eastAsia="Times New Roman" w:hAnsi="Arial" w:cs="Arial"/>
+          <w:b/>
+          <w:bCs/>
+          <w:color w:val="333333"/>
+          <w:shd w:val="clear" w:color="auto" w:fill="FFFFFF"/>
+          <w:lang w:val="en-US"/>
+        </w:rPr>
+      </w:pPr>
+    </w:p>
+    <w:p>
+      <w:pPr>
+        <w:spacing w:after="0" w:line="240" w:lineRule="auto"/>
+        <w:ind w:left="697"/>
+        <w:rPr>
+          <w:rFonts w:ascii="Arial" w:eastAsia="Times New Roman" w:hAnsi="Arial" w:cs="Arial"/>
+          <w:b/>
+          <w:bCs/>
+          <w:color w:val="333333"/>
+          <w:shd w:val="clear" w:color="auto" w:fill="FFFFFF"/>
+          <w:lang w:val="en-US"/>
+        </w:rPr>
+      </w:pPr>
+    </w:p>
+    <w:p>
+      <w:pPr>
+        <w:spacing w:after="0" w:line="240" w:lineRule="auto"/>
+        <w:ind w:left="697"/>
+        <w:rPr>
+          <w:rFonts w:ascii="Arial" w:eastAsia="Times New Roman" w:hAnsi="Arial" w:cs="Arial"/>
+          <w:b/>
+          <w:bCs/>
+          <w:color w:val="333333"/>
+          <w:shd w:val="clear" w:color="auto" w:fill="FFFFFF"/>
+        </w:rPr>
+      </w:pPr>
+    </w:p>
     <w:sectPr>
       <w:pgSz w:w="11906" w:h="16838"/>
       <w:pgMar w:top="1440" w:right="1440" w:bottom="1440" w:left="1440" w:header="708" w:footer="708" w:gutter="0"/>
@@ -13744,6 +16528,122 @@
     </w:lvl>
   </w:abstractNum>
   <w:abstractNum w:abstractNumId="1" w15:restartNumberingAfterBreak="0">
+    <w:nsid w:val="082E71A9"/>
+    <w:multiLevelType w:val="multilevel"/>
+    <w:tmpl w:val="004012E6"/>
+    <w:lvl w:ilvl="0">
+      <w:start w:val="1"/>
+      <w:numFmt w:val="bullet"/>
+      <w:lvlText w:val=""/>
+      <w:lvlJc w:val="left"/>
+      <w:pPr>
+        <w:tabs>
+          <w:tab w:val="num" w:pos="720"/>
+        </w:tabs>
+        <w:ind w:left="720" w:hanging="360"/>
+      </w:pPr>
+      <w:rPr>
+        <w:rFonts w:ascii="Symbol" w:hAnsi="Symbol" w:hint="default"/>
+      </w:rPr>
+    </w:lvl>
+    <w:lvl w:ilvl="1" w:tentative="1">
+      <w:start w:val="1"/>
+      <w:numFmt w:val="decimal"/>
+      <w:lvlText w:val="%2."/>
+      <w:lvlJc w:val="left"/>
+      <w:pPr>
+        <w:tabs>
+          <w:tab w:val="num" w:pos="1440"/>
+        </w:tabs>
+        <w:ind w:left="1440" w:hanging="360"/>
+      </w:pPr>
+    </w:lvl>
+    <w:lvl w:ilvl="2">
+      <w:start w:val="1"/>
+      <w:numFmt w:val="decimal"/>
+      <w:lvlText w:val="%3."/>
+      <w:lvlJc w:val="left"/>
+      <w:pPr>
+        <w:tabs>
+          <w:tab w:val="num" w:pos="2160"/>
+        </w:tabs>
+        <w:ind w:left="2160" w:hanging="360"/>
+      </w:pPr>
+    </w:lvl>
+    <w:lvl w:ilvl="3" w:tentative="1">
+      <w:start w:val="1"/>
+      <w:numFmt w:val="decimal"/>
+      <w:lvlText w:val="%4."/>
+      <w:lvlJc w:val="left"/>
+      <w:pPr>
+        <w:tabs>
+          <w:tab w:val="num" w:pos="2880"/>
+        </w:tabs>
+        <w:ind w:left="2880" w:hanging="360"/>
+      </w:pPr>
+    </w:lvl>
+    <w:lvl w:ilvl="4" w:tentative="1">
+      <w:start w:val="1"/>
+      <w:numFmt w:val="decimal"/>
+      <w:lvlText w:val="%5."/>
+      <w:lvlJc w:val="left"/>
+      <w:pPr>
+        <w:tabs>
+          <w:tab w:val="num" w:pos="3600"/>
+        </w:tabs>
+        <w:ind w:left="3600" w:hanging="360"/>
+      </w:pPr>
+    </w:lvl>
+    <w:lvl w:ilvl="5" w:tentative="1">
+      <w:start w:val="1"/>
+      <w:numFmt w:val="decimal"/>
+      <w:lvlText w:val="%6."/>
+      <w:lvlJc w:val="left"/>
+      <w:pPr>
+        <w:tabs>
+          <w:tab w:val="num" w:pos="4320"/>
+        </w:tabs>
+        <w:ind w:left="4320" w:hanging="360"/>
+      </w:pPr>
+    </w:lvl>
+    <w:lvl w:ilvl="6" w:tentative="1">
+      <w:start w:val="1"/>
+      <w:numFmt w:val="decimal"/>
+      <w:lvlText w:val="%7."/>
+      <w:lvlJc w:val="left"/>
+      <w:pPr>
+        <w:tabs>
+          <w:tab w:val="num" w:pos="5040"/>
+        </w:tabs>
+        <w:ind w:left="5040" w:hanging="360"/>
+      </w:pPr>
+    </w:lvl>
+    <w:lvl w:ilvl="7" w:tentative="1">
+      <w:start w:val="1"/>
+      <w:numFmt w:val="decimal"/>
+      <w:lvlText w:val="%8."/>
+      <w:lvlJc w:val="left"/>
+      <w:pPr>
+        <w:tabs>
+          <w:tab w:val="num" w:pos="5760"/>
+        </w:tabs>
+        <w:ind w:left="5760" w:hanging="360"/>
+      </w:pPr>
+    </w:lvl>
+    <w:lvl w:ilvl="8" w:tentative="1">
+      <w:start w:val="1"/>
+      <w:numFmt w:val="decimal"/>
+      <w:lvlText w:val="%9."/>
+      <w:lvlJc w:val="left"/>
+      <w:pPr>
+        <w:tabs>
+          <w:tab w:val="num" w:pos="6480"/>
+        </w:tabs>
+        <w:ind w:left="6480" w:hanging="360"/>
+      </w:pPr>
+    </w:lvl>
+  </w:abstractNum>
+  <w:abstractNum w:abstractNumId="2" w15:restartNumberingAfterBreak="0">
     <w:nsid w:val="08927752"/>
     <w:multiLevelType w:val="multilevel"/>
     <w:tmpl w:val="B490874A"/>
@@ -13892,7 +16792,7 @@
       </w:rPr>
     </w:lvl>
   </w:abstractNum>
-  <w:abstractNum w:abstractNumId="2" w15:restartNumberingAfterBreak="0">
+  <w:abstractNum w:abstractNumId="3" w15:restartNumberingAfterBreak="0">
     <w:nsid w:val="0B2A72AC"/>
     <w:multiLevelType w:val="hybridMultilevel"/>
     <w:tmpl w:val="FFCCCB40"/>
@@ -14005,7 +16905,7 @@
       </w:rPr>
     </w:lvl>
   </w:abstractNum>
-  <w:abstractNum w:abstractNumId="3" w15:restartNumberingAfterBreak="0">
+  <w:abstractNum w:abstractNumId="4" w15:restartNumberingAfterBreak="0">
     <w:nsid w:val="0ED83194"/>
     <w:multiLevelType w:val="hybridMultilevel"/>
     <w:tmpl w:val="71623330"/>
@@ -14118,7 +17018,156 @@
       </w:rPr>
     </w:lvl>
   </w:abstractNum>
-  <w:abstractNum w:abstractNumId="4" w15:restartNumberingAfterBreak="0">
+  <w:abstractNum w:abstractNumId="5" w15:restartNumberingAfterBreak="0">
+    <w:nsid w:val="10E272EC"/>
+    <w:multiLevelType w:val="multilevel"/>
+    <w:tmpl w:val="5288915E"/>
+    <w:lvl w:ilvl="0">
+      <w:start w:val="1"/>
+      <w:numFmt w:val="bullet"/>
+      <w:lvlText w:val=""/>
+      <w:lvlJc w:val="left"/>
+      <w:pPr>
+        <w:tabs>
+          <w:tab w:val="num" w:pos="720"/>
+        </w:tabs>
+        <w:ind w:left="720" w:hanging="360"/>
+      </w:pPr>
+      <w:rPr>
+        <w:rFonts w:ascii="Symbol" w:hAnsi="Symbol" w:hint="default"/>
+        <w:sz w:val="20"/>
+      </w:rPr>
+    </w:lvl>
+    <w:lvl w:ilvl="1">
+      <w:start w:val="1"/>
+      <w:numFmt w:val="bullet"/>
+      <w:lvlText w:val="o"/>
+      <w:lvlJc w:val="left"/>
+      <w:pPr>
+        <w:tabs>
+          <w:tab w:val="num" w:pos="1440"/>
+        </w:tabs>
+        <w:ind w:left="1440" w:hanging="360"/>
+      </w:pPr>
+      <w:rPr>
+        <w:rFonts w:ascii="Courier New" w:hAnsi="Courier New" w:cs="Times New Roman" w:hint="default"/>
+        <w:sz w:val="20"/>
+      </w:rPr>
+    </w:lvl>
+    <w:lvl w:ilvl="2">
+      <w:start w:val="1"/>
+      <w:numFmt w:val="bullet"/>
+      <w:lvlText w:val=""/>
+      <w:lvlJc w:val="left"/>
+      <w:pPr>
+        <w:tabs>
+          <w:tab w:val="num" w:pos="2160"/>
+        </w:tabs>
+        <w:ind w:left="2160" w:hanging="360"/>
+      </w:pPr>
+      <w:rPr>
+        <w:rFonts w:ascii="Wingdings" w:hAnsi="Wingdings" w:hint="default"/>
+        <w:sz w:val="20"/>
+      </w:rPr>
+    </w:lvl>
+    <w:lvl w:ilvl="3">
+      <w:start w:val="1"/>
+      <w:numFmt w:val="bullet"/>
+      <w:lvlText w:val=""/>
+      <w:lvlJc w:val="left"/>
+      <w:pPr>
+        <w:tabs>
+          <w:tab w:val="num" w:pos="2880"/>
+        </w:tabs>
+        <w:ind w:left="2880" w:hanging="360"/>
+      </w:pPr>
+      <w:rPr>
+        <w:rFonts w:ascii="Wingdings" w:hAnsi="Wingdings" w:hint="default"/>
+        <w:sz w:val="20"/>
+      </w:rPr>
+    </w:lvl>
+    <w:lvl w:ilvl="4">
+      <w:start w:val="1"/>
+      <w:numFmt w:val="bullet"/>
+      <w:lvlText w:val=""/>
+      <w:lvlJc w:val="left"/>
+      <w:pPr>
+        <w:tabs>
+          <w:tab w:val="num" w:pos="3600"/>
+        </w:tabs>
+        <w:ind w:left="3600" w:hanging="360"/>
+      </w:pPr>
+      <w:rPr>
+        <w:rFonts w:ascii="Wingdings" w:hAnsi="Wingdings" w:hint="default"/>
+        <w:sz w:val="20"/>
+      </w:rPr>
+    </w:lvl>
+    <w:lvl w:ilvl="5">
+      <w:start w:val="1"/>
+      <w:numFmt w:val="bullet"/>
+      <w:lvlText w:val=""/>
+      <w:lvlJc w:val="left"/>
+      <w:pPr>
+        <w:tabs>
+          <w:tab w:val="num" w:pos="4320"/>
+        </w:tabs>
+        <w:ind w:left="4320" w:hanging="360"/>
+      </w:pPr>
+      <w:rPr>
+        <w:rFonts w:ascii="Wingdings" w:hAnsi="Wingdings" w:hint="default"/>
+        <w:sz w:val="20"/>
+      </w:rPr>
+    </w:lvl>
+    <w:lvl w:ilvl="6">
+      <w:start w:val="1"/>
+      <w:numFmt w:val="bullet"/>
+      <w:lvlText w:val=""/>
+      <w:lvlJc w:val="left"/>
+      <w:pPr>
+        <w:tabs>
+          <w:tab w:val="num" w:pos="5040"/>
+        </w:tabs>
+        <w:ind w:left="5040" w:hanging="360"/>
+      </w:pPr>
+      <w:rPr>
+        <w:rFonts w:ascii="Wingdings" w:hAnsi="Wingdings" w:hint="default"/>
+        <w:sz w:val="20"/>
+      </w:rPr>
+    </w:lvl>
+    <w:lvl w:ilvl="7">
+      <w:start w:val="1"/>
+      <w:numFmt w:val="bullet"/>
+      <w:lvlText w:val=""/>
+      <w:lvlJc w:val="left"/>
+      <w:pPr>
+        <w:tabs>
+          <w:tab w:val="num" w:pos="5760"/>
+        </w:tabs>
+        <w:ind w:left="5760" w:hanging="360"/>
+      </w:pPr>
+      <w:rPr>
+        <w:rFonts w:ascii="Wingdings" w:hAnsi="Wingdings" w:hint="default"/>
+        <w:sz w:val="20"/>
+      </w:rPr>
+    </w:lvl>
+    <w:lvl w:ilvl="8">
+      <w:start w:val="1"/>
+      <w:numFmt w:val="bullet"/>
+      <w:lvlText w:val=""/>
+      <w:lvlJc w:val="left"/>
+      <w:pPr>
+        <w:tabs>
+          <w:tab w:val="num" w:pos="6480"/>
+        </w:tabs>
+        <w:ind w:left="6480" w:hanging="360"/>
+      </w:pPr>
+      <w:rPr>
+        <w:rFonts w:ascii="Wingdings" w:hAnsi="Wingdings" w:hint="default"/>
+        <w:sz w:val="20"/>
+      </w:rPr>
+    </w:lvl>
+  </w:abstractNum>
+  <w:abstractNum w:abstractNumId="6" w15:restartNumberingAfterBreak="0">
     <w:nsid w:val="121B576A"/>
     <w:multiLevelType w:val="hybridMultilevel"/>
     <w:tmpl w:val="6FB4C616"/>
@@ -14231,7 +17280,7 @@
       </w:rPr>
     </w:lvl>
   </w:abstractNum>
-  <w:abstractNum w:abstractNumId="5" w15:restartNumberingAfterBreak="0">
+  <w:abstractNum w:abstractNumId="7" w15:restartNumberingAfterBreak="0">
     <w:nsid w:val="1A8E6D83"/>
     <w:multiLevelType w:val="hybridMultilevel"/>
     <w:tmpl w:val="18C49AEA"/>
@@ -14344,10 +17393,10 @@
       </w:rPr>
     </w:lvl>
   </w:abstractNum>
-  <w:abstractNum w:abstractNumId="6" w15:restartNumberingAfterBreak="0">
+  <w:abstractNum w:abstractNumId="8" w15:restartNumberingAfterBreak="0">
     <w:nsid w:val="1D9503C7"/>
     <w:multiLevelType w:val="hybridMultilevel"/>
-    <w:tmpl w:val="0114A0BC"/>
+    <w:tmpl w:val="EF622998"/>
     <w:lvl w:ilvl="0" w:tplc="4009000F">
       <w:start w:val="1"/>
       <w:numFmt w:val="decimal"/>
@@ -14430,7 +17479,123 @@
       </w:pPr>
     </w:lvl>
   </w:abstractNum>
-  <w:abstractNum w:abstractNumId="7" w15:restartNumberingAfterBreak="0">
+  <w:abstractNum w:abstractNumId="9" w15:restartNumberingAfterBreak="0">
+    <w:nsid w:val="1F247100"/>
+    <w:multiLevelType w:val="multilevel"/>
+    <w:tmpl w:val="C150C356"/>
+    <w:lvl w:ilvl="0">
+      <w:start w:val="1"/>
+      <w:numFmt w:val="bullet"/>
+      <w:lvlText w:val=""/>
+      <w:lvlJc w:val="left"/>
+      <w:pPr>
+        <w:tabs>
+          <w:tab w:val="num" w:pos="720"/>
+        </w:tabs>
+        <w:ind w:left="720" w:hanging="360"/>
+      </w:pPr>
+      <w:rPr>
+        <w:rFonts w:ascii="Symbol" w:hAnsi="Symbol" w:hint="default"/>
+      </w:rPr>
+    </w:lvl>
+    <w:lvl w:ilvl="1" w:tentative="1">
+      <w:start w:val="1"/>
+      <w:numFmt w:val="decimal"/>
+      <w:lvlText w:val="%2."/>
+      <w:lvlJc w:val="left"/>
+      <w:pPr>
+        <w:tabs>
+          <w:tab w:val="num" w:pos="1440"/>
+        </w:tabs>
+        <w:ind w:left="1440" w:hanging="360"/>
+      </w:pPr>
+    </w:lvl>
+    <w:lvl w:ilvl="2">
+      <w:start w:val="1"/>
+      <w:numFmt w:val="bullet"/>
+      <w:lvlText w:val=""/>
+      <w:lvlJc w:val="left"/>
+      <w:pPr>
+        <w:ind w:left="2160" w:hanging="360"/>
+      </w:pPr>
+      <w:rPr>
+        <w:rFonts w:ascii="Symbol" w:hAnsi="Symbol" w:hint="default"/>
+      </w:rPr>
+    </w:lvl>
+    <w:lvl w:ilvl="3" w:tentative="1">
+      <w:start w:val="1"/>
+      <w:numFmt w:val="decimal"/>
+      <w:lvlText w:val="%4."/>
+      <w:lvlJc w:val="left"/>
+      <w:pPr>
+        <w:tabs>
+          <w:tab w:val="num" w:pos="2880"/>
+        </w:tabs>
+        <w:ind w:left="2880" w:hanging="360"/>
+      </w:pPr>
+    </w:lvl>
+    <w:lvl w:ilvl="4" w:tentative="1">
+      <w:start w:val="1"/>
+      <w:numFmt w:val="decimal"/>
+      <w:lvlText w:val="%5."/>
+      <w:lvlJc w:val="left"/>
+      <w:pPr>
+        <w:tabs>
+          <w:tab w:val="num" w:pos="3600"/>
+        </w:tabs>
+        <w:ind w:left="3600" w:hanging="360"/>
+      </w:pPr>
+    </w:lvl>
+    <w:lvl w:ilvl="5" w:tentative="1">
+      <w:start w:val="1"/>
+      <w:numFmt w:val="decimal"/>
+      <w:lvlText w:val="%6."/>
+      <w:lvlJc w:val="left"/>
+      <w:pPr>
+        <w:tabs>
+          <w:tab w:val="num" w:pos="4320"/>
+        </w:tabs>
+        <w:ind w:left="4320" w:hanging="360"/>
+      </w:pPr>
+    </w:lvl>
+    <w:lvl w:ilvl="6" w:tentative="1">
+      <w:start w:val="1"/>
+      <w:numFmt w:val="decimal"/>
+      <w:lvlText w:val="%7."/>
+      <w:lvlJc w:val="left"/>
+      <w:pPr>
+        <w:tabs>
+          <w:tab w:val="num" w:pos="5040"/>
+        </w:tabs>
+        <w:ind w:left="5040" w:hanging="360"/>
+      </w:pPr>
+    </w:lvl>
+    <w:lvl w:ilvl="7" w:tentative="1">
+      <w:start w:val="1"/>
+      <w:numFmt w:val="decimal"/>
+      <w:lvlText w:val="%8."/>
+      <w:lvlJc w:val="left"/>
+      <w:pPr>
+        <w:tabs>
+          <w:tab w:val="num" w:pos="5760"/>
+        </w:tabs>
+        <w:ind w:left="5760" w:hanging="360"/>
+      </w:pPr>
+    </w:lvl>
+    <w:lvl w:ilvl="8" w:tentative="1">
+      <w:start w:val="1"/>
+      <w:numFmt w:val="decimal"/>
+      <w:lvlText w:val="%9."/>
+      <w:lvlJc w:val="left"/>
+      <w:pPr>
+        <w:tabs>
+          <w:tab w:val="num" w:pos="6480"/>
+        </w:tabs>
+        <w:ind w:left="6480" w:hanging="360"/>
+      </w:pPr>
+    </w:lvl>
+  </w:abstractNum>
+  <w:abstractNum w:abstractNumId="10" w15:restartNumberingAfterBreak="0">
     <w:nsid w:val="205359D6"/>
     <w:multiLevelType w:val="hybridMultilevel"/>
     <w:tmpl w:val="7B10B3DC"/>
@@ -14516,7 +17681,7 @@
       </w:pPr>
     </w:lvl>
   </w:abstractNum>
-  <w:abstractNum w:abstractNumId="8" w15:restartNumberingAfterBreak="0">
+  <w:abstractNum w:abstractNumId="11" w15:restartNumberingAfterBreak="0">
     <w:nsid w:val="295902FB"/>
     <w:multiLevelType w:val="hybridMultilevel"/>
     <w:tmpl w:val="FD264386"/>
@@ -14629,7 +17794,120 @@
       </w:rPr>
     </w:lvl>
   </w:abstractNum>
-  <w:abstractNum w:abstractNumId="9" w15:restartNumberingAfterBreak="0">
+  <w:abstractNum w:abstractNumId="12" w15:restartNumberingAfterBreak="0">
+    <w:nsid w:val="29D333C9"/>
+    <w:multiLevelType w:val="multilevel"/>
+    <w:tmpl w:val="C21AF3B0"/>
+    <w:lvl w:ilvl="0">
+      <w:start w:val="1"/>
+      <w:numFmt w:val="decimal"/>
+      <w:lvlText w:val="%1."/>
+      <w:lvlJc w:val="left"/>
+      <w:pPr>
+        <w:tabs>
+          <w:tab w:val="num" w:pos="720"/>
+        </w:tabs>
+        <w:ind w:left="720" w:hanging="360"/>
+      </w:pPr>
+    </w:lvl>
+    <w:lvl w:ilvl="1" w:tentative="1">
+      <w:start w:val="1"/>
+      <w:numFmt w:val="decimal"/>
+      <w:lvlText w:val="%2."/>
+      <w:lvlJc w:val="left"/>
+      <w:pPr>
+        <w:tabs>
+          <w:tab w:val="num" w:pos="1440"/>
+        </w:tabs>
+        <w:ind w:left="1440" w:hanging="360"/>
+      </w:pPr>
+    </w:lvl>
+    <w:lvl w:ilvl="2" w:tentative="1">
+      <w:start w:val="1"/>
+      <w:numFmt w:val="decimal"/>
+      <w:lvlText w:val="%3."/>
+      <w:lvlJc w:val="left"/>
+      <w:pPr>
+        <w:tabs>
+          <w:tab w:val="num" w:pos="2160"/>
+        </w:tabs>
+        <w:ind w:left="2160" w:hanging="360"/>
+      </w:pPr>
+    </w:lvl>
+    <w:lvl w:ilvl="3" w:tentative="1">
+      <w:start w:val="1"/>
+      <w:numFmt w:val="decimal"/>
+      <w:lvlText w:val="%4."/>
+      <w:lvlJc w:val="left"/>
+      <w:pPr>
+        <w:tabs>
+          <w:tab w:val="num" w:pos="2880"/>
+        </w:tabs>
+        <w:ind w:left="2880" w:hanging="360"/>
+      </w:pPr>
+    </w:lvl>
+    <w:lvl w:ilvl="4" w:tentative="1">
+      <w:start w:val="1"/>
+      <w:numFmt w:val="decimal"/>
+      <w:lvlText w:val="%5."/>
+      <w:lvlJc w:val="left"/>
+      <w:pPr>
+        <w:tabs>
+          <w:tab w:val="num" w:pos="3600"/>
+        </w:tabs>
+        <w:ind w:left="3600" w:hanging="360"/>
+      </w:pPr>
+    </w:lvl>
+    <w:lvl w:ilvl="5" w:tentative="1">
+      <w:start w:val="1"/>
+      <w:numFmt w:val="decimal"/>
+      <w:lvlText w:val="%6."/>
+      <w:lvlJc w:val="left"/>
+      <w:pPr>
+        <w:tabs>
+          <w:tab w:val="num" w:pos="4320"/>
+        </w:tabs>
+        <w:ind w:left="4320" w:hanging="360"/>
+      </w:pPr>
+    </w:lvl>
+    <w:lvl w:ilvl="6" w:tentative="1">
+      <w:start w:val="1"/>
+      <w:numFmt w:val="decimal"/>
+      <w:lvlText w:val="%7."/>
+      <w:lvlJc w:val="left"/>
+      <w:pPr>
+        <w:tabs>
+          <w:tab w:val="num" w:pos="5040"/>
+        </w:tabs>
+        <w:ind w:left="5040" w:hanging="360"/>
+      </w:pPr>
+    </w:lvl>
+    <w:lvl w:ilvl="7" w:tentative="1">
+      <w:start w:val="1"/>
+      <w:numFmt w:val="decimal"/>
+      <w:lvlText w:val="%8."/>
+      <w:lvlJc w:val="left"/>
+      <w:pPr>
+        <w:tabs>
+          <w:tab w:val="num" w:pos="5760"/>
+        </w:tabs>
+        <w:ind w:left="5760" w:hanging="360"/>
+      </w:pPr>
+    </w:lvl>
+    <w:lvl w:ilvl="8" w:tentative="1">
+      <w:start w:val="1"/>
+      <w:numFmt w:val="decimal"/>
+      <w:lvlText w:val="%9."/>
+      <w:lvlJc w:val="left"/>
+      <w:pPr>
+        <w:tabs>
+          <w:tab w:val="num" w:pos="6480"/>
+        </w:tabs>
+        <w:ind w:left="6480" w:hanging="360"/>
+      </w:pPr>
+    </w:lvl>
+  </w:abstractNum>
+  <w:abstractNum w:abstractNumId="13" w15:restartNumberingAfterBreak="0">
     <w:nsid w:val="2A925B6B"/>
     <w:multiLevelType w:val="multilevel"/>
     <w:tmpl w:val="E530190C"/>
@@ -14770,7 +18048,7 @@
       </w:rPr>
     </w:lvl>
   </w:abstractNum>
-  <w:abstractNum w:abstractNumId="10" w15:restartNumberingAfterBreak="0">
+  <w:abstractNum w:abstractNumId="14" w15:restartNumberingAfterBreak="0">
     <w:nsid w:val="2C6603B8"/>
     <w:multiLevelType w:val="hybridMultilevel"/>
     <w:tmpl w:val="BD70020E"/>
@@ -14883,7 +18161,7 @@
       </w:rPr>
     </w:lvl>
   </w:abstractNum>
-  <w:abstractNum w:abstractNumId="11" w15:restartNumberingAfterBreak="0">
+  <w:abstractNum w:abstractNumId="15" w15:restartNumberingAfterBreak="0">
     <w:nsid w:val="2FB8756B"/>
     <w:multiLevelType w:val="multilevel"/>
     <w:tmpl w:val="C310F1B6"/>
@@ -15032,7 +18310,7 @@
       </w:rPr>
     </w:lvl>
   </w:abstractNum>
-  <w:abstractNum w:abstractNumId="12" w15:restartNumberingAfterBreak="0">
+  <w:abstractNum w:abstractNumId="16" w15:restartNumberingAfterBreak="0">
     <w:nsid w:val="313B60DF"/>
     <w:multiLevelType w:val="hybridMultilevel"/>
     <w:tmpl w:val="E4040B86"/>
@@ -15145,7 +18423,7 @@
       </w:rPr>
     </w:lvl>
   </w:abstractNum>
-  <w:abstractNum w:abstractNumId="13" w15:restartNumberingAfterBreak="0">
+  <w:abstractNum w:abstractNumId="17" w15:restartNumberingAfterBreak="0">
     <w:nsid w:val="32331852"/>
     <w:multiLevelType w:val="multilevel"/>
     <w:tmpl w:val="FE469154"/>
@@ -15290,7 +18568,7 @@
       </w:rPr>
     </w:lvl>
   </w:abstractNum>
-  <w:abstractNum w:abstractNumId="14" w15:restartNumberingAfterBreak="0">
+  <w:abstractNum w:abstractNumId="18" w15:restartNumberingAfterBreak="0">
     <w:nsid w:val="32435E76"/>
     <w:multiLevelType w:val="hybridMultilevel"/>
     <w:tmpl w:val="239ED00C"/>
@@ -15403,7 +18681,236 @@
       </w:rPr>
     </w:lvl>
   </w:abstractNum>
-  <w:abstractNum w:abstractNumId="15" w15:restartNumberingAfterBreak="0">
+  <w:abstractNum w:abstractNumId="19" w15:restartNumberingAfterBreak="0">
+    <w:nsid w:val="33575A1B"/>
+    <w:multiLevelType w:val="multilevel"/>
+    <w:tmpl w:val="004012E6"/>
+    <w:lvl w:ilvl="0">
+      <w:start w:val="1"/>
+      <w:numFmt w:val="bullet"/>
+      <w:lvlText w:val=""/>
+      <w:lvlJc w:val="left"/>
+      <w:pPr>
+        <w:tabs>
+          <w:tab w:val="num" w:pos="720"/>
+        </w:tabs>
+        <w:ind w:left="720" w:hanging="360"/>
+      </w:pPr>
+      <w:rPr>
+        <w:rFonts w:ascii="Symbol" w:hAnsi="Symbol" w:hint="default"/>
+      </w:rPr>
+    </w:lvl>
+    <w:lvl w:ilvl="1">
+      <w:start w:val="1"/>
+      <w:numFmt w:val="decimal"/>
+      <w:lvlText w:val="%2."/>
+      <w:lvlJc w:val="left"/>
+      <w:pPr>
+        <w:tabs>
+          <w:tab w:val="num" w:pos="1440"/>
+        </w:tabs>
+        <w:ind w:left="1440" w:hanging="360"/>
+      </w:pPr>
+    </w:lvl>
+    <w:lvl w:ilvl="2" w:tentative="1">
+      <w:start w:val="1"/>
+      <w:numFmt w:val="decimal"/>
+      <w:lvlText w:val="%3."/>
+      <w:lvlJc w:val="left"/>
+      <w:pPr>
+        <w:tabs>
+          <w:tab w:val="num" w:pos="2160"/>
+        </w:tabs>
+        <w:ind w:left="2160" w:hanging="360"/>
+      </w:pPr>
+    </w:lvl>
+    <w:lvl w:ilvl="3" w:tentative="1">
+      <w:start w:val="1"/>
+      <w:numFmt w:val="decimal"/>
+      <w:lvlText w:val="%4."/>
+      <w:lvlJc w:val="left"/>
+      <w:pPr>
+        <w:tabs>
+          <w:tab w:val="num" w:pos="2880"/>
+        </w:tabs>
+        <w:ind w:left="2880" w:hanging="360"/>
+      </w:pPr>
+    </w:lvl>
+    <w:lvl w:ilvl="4" w:tentative="1">
+      <w:start w:val="1"/>
+      <w:numFmt w:val="decimal"/>
+      <w:lvlText w:val="%5."/>
+      <w:lvlJc w:val="left"/>
+      <w:pPr>
+        <w:tabs>
+          <w:tab w:val="num" w:pos="3600"/>
+        </w:tabs>
+        <w:ind w:left="3600" w:hanging="360"/>
+      </w:pPr>
+    </w:lvl>
+    <w:lvl w:ilvl="5" w:tentative="1">
+      <w:start w:val="1"/>
+      <w:numFmt w:val="decimal"/>
+      <w:lvlText w:val="%6."/>
+      <w:lvlJc w:val="left"/>
+      <w:pPr>
+        <w:tabs>
+          <w:tab w:val="num" w:pos="4320"/>
+        </w:tabs>
+        <w:ind w:left="4320" w:hanging="360"/>
+      </w:pPr>
+    </w:lvl>
+    <w:lvl w:ilvl="6" w:tentative="1">
+      <w:start w:val="1"/>
+      <w:numFmt w:val="decimal"/>
+      <w:lvlText w:val="%7."/>
+      <w:lvlJc w:val="left"/>
+      <w:pPr>
+        <w:tabs>
+          <w:tab w:val="num" w:pos="5040"/>
+        </w:tabs>
+        <w:ind w:left="5040" w:hanging="360"/>
+      </w:pPr>
+    </w:lvl>
+    <w:lvl w:ilvl="7" w:tentative="1">
+      <w:start w:val="1"/>
+      <w:numFmt w:val="decimal"/>
+      <w:lvlText w:val="%8."/>
+      <w:lvlJc w:val="left"/>
+      <w:pPr>
+        <w:tabs>
+          <w:tab w:val="num" w:pos="5760"/>
+        </w:tabs>
+        <w:ind w:left="5760" w:hanging="360"/>
+      </w:pPr>
+    </w:lvl>
+    <w:lvl w:ilvl="8" w:tentative="1">
+      <w:start w:val="1"/>
+      <w:numFmt w:val="decimal"/>
+      <w:lvlText w:val="%9."/>
+      <w:lvlJc w:val="left"/>
+      <w:pPr>
+        <w:tabs>
+          <w:tab w:val="num" w:pos="6480"/>
+        </w:tabs>
+        <w:ind w:left="6480" w:hanging="360"/>
+      </w:pPr>
+    </w:lvl>
+  </w:abstractNum>
+  <w:abstractNum w:abstractNumId="20" w15:restartNumberingAfterBreak="0">
+    <w:nsid w:val="35B05E18"/>
+    <w:multiLevelType w:val="hybridMultilevel"/>
+    <w:tmpl w:val="0096D43A"/>
+    <w:lvl w:ilvl="0" w:tplc="40090001">
+      <w:start w:val="1"/>
+      <w:numFmt w:val="bullet"/>
+      <w:lvlText w:val=""/>
+      <w:lvlJc w:val="left"/>
+      <w:pPr>
+        <w:ind w:left="720" w:hanging="360"/>
+      </w:pPr>
+      <w:rPr>
+        <w:rFonts w:ascii="Symbol" w:hAnsi="Symbol" w:hint="default"/>
+      </w:rPr>
+    </w:lvl>
+    <w:lvl w:ilvl="1" w:tplc="40090003" w:tentative="1">
+      <w:start w:val="1"/>
+      <w:numFmt w:val="bullet"/>
+      <w:lvlText w:val="o"/>
+      <w:lvlJc w:val="left"/>
+      <w:pPr>
+        <w:ind w:left="1440" w:hanging="360"/>
+      </w:pPr>
+      <w:rPr>
+        <w:rFonts w:ascii="Courier New" w:hAnsi="Courier New" w:cs="Courier New" w:hint="default"/>
+      </w:rPr>
+    </w:lvl>
+    <w:lvl w:ilvl="2" w:tplc="40090005" w:tentative="1">
+      <w:start w:val="1"/>
+      <w:numFmt w:val="bullet"/>
+      <w:lvlText w:val=""/>
+      <w:lvlJc w:val="left"/>
+      <w:pPr>
+        <w:ind w:left="2160" w:hanging="360"/>
+      </w:pPr>
+      <w:rPr>
+        <w:rFonts w:ascii="Wingdings" w:hAnsi="Wingdings" w:hint="default"/>
+      </w:rPr>
+    </w:lvl>
+    <w:lvl w:ilvl="3" w:tplc="40090001" w:tentative="1">
+      <w:start w:val="1"/>
+      <w:numFmt w:val="bullet"/>
+      <w:lvlText w:val=""/>
+      <w:lvlJc w:val="left"/>
+      <w:pPr>
+        <w:ind w:left="2880" w:hanging="360"/>
+      </w:pPr>
+      <w:rPr>
+        <w:rFonts w:ascii="Symbol" w:hAnsi="Symbol" w:hint="default"/>
+      </w:rPr>
+    </w:lvl>
+    <w:lvl w:ilvl="4" w:tplc="40090003" w:tentative="1">
+      <w:start w:val="1"/>
+      <w:numFmt w:val="bullet"/>
+      <w:lvlText w:val="o"/>
+      <w:lvlJc w:val="left"/>
+      <w:pPr>
+        <w:ind w:left="3600" w:hanging="360"/>
+      </w:pPr>
+      <w:rPr>
+        <w:rFonts w:ascii="Courier New" w:hAnsi="Courier New" w:cs="Courier New" w:hint="default"/>
+      </w:rPr>
+    </w:lvl>
+    <w:lvl w:ilvl="5" w:tplc="40090005" w:tentative="1">
+      <w:start w:val="1"/>
+      <w:numFmt w:val="bullet"/>
+      <w:lvlText w:val=""/>
+      <w:lvlJc w:val="left"/>
+      <w:pPr>
+        <w:ind w:left="4320" w:hanging="360"/>
+      </w:pPr>
+      <w:rPr>
+        <w:rFonts w:ascii="Wingdings" w:hAnsi="Wingdings" w:hint="default"/>
+      </w:rPr>
+    </w:lvl>
+    <w:lvl w:ilvl="6" w:tplc="40090001" w:tentative="1">
+      <w:start w:val="1"/>
+      <w:numFmt w:val="bullet"/>
+      <w:lvlText w:val=""/>
+      <w:lvlJc w:val="left"/>
+      <w:pPr>
+        <w:ind w:left="5040" w:hanging="360"/>
+      </w:pPr>
+      <w:rPr>
+        <w:rFonts w:ascii="Symbol" w:hAnsi="Symbol" w:hint="default"/>
+      </w:rPr>
+    </w:lvl>
+    <w:lvl w:ilvl="7" w:tplc="40090003" w:tentative="1">
+      <w:start w:val="1"/>
+      <w:numFmt w:val="bullet"/>
+      <w:lvlText w:val="o"/>
+      <w:lvlJc w:val="left"/>
+      <w:pPr>
+        <w:ind w:left="5760" w:hanging="360"/>
+      </w:pPr>
+      <w:rPr>
+        <w:rFonts w:ascii="Courier New" w:hAnsi="Courier New" w:cs="Courier New" w:hint="default"/>
+      </w:rPr>
+    </w:lvl>
+    <w:lvl w:ilvl="8" w:tplc="40090005" w:tentative="1">
+      <w:start w:val="1"/>
+      <w:numFmt w:val="bullet"/>
+      <w:lvlText w:val=""/>
+      <w:lvlJc w:val="left"/>
+      <w:pPr>
+        <w:ind w:left="6480" w:hanging="360"/>
+      </w:pPr>
+      <w:rPr>
+        <w:rFonts w:ascii="Wingdings" w:hAnsi="Wingdings" w:hint="default"/>
+      </w:rPr>
+    </w:lvl>
+  </w:abstractNum>
+  <w:abstractNum w:abstractNumId="21" w15:restartNumberingAfterBreak="0">
     <w:nsid w:val="39B87E59"/>
     <w:multiLevelType w:val="multilevel"/>
     <w:tmpl w:val="D6786B32"/>
@@ -15552,7 +19059,93 @@
       </w:rPr>
     </w:lvl>
   </w:abstractNum>
-  <w:abstractNum w:abstractNumId="16" w15:restartNumberingAfterBreak="0">
+  <w:abstractNum w:abstractNumId="22" w15:restartNumberingAfterBreak="0">
+    <w:nsid w:val="3A627F42"/>
+    <w:multiLevelType w:val="hybridMultilevel"/>
+    <w:tmpl w:val="5C8E51F4"/>
+    <w:lvl w:ilvl="0" w:tplc="40090013">
+      <w:start w:val="1"/>
+      <w:numFmt w:val="upperRoman"/>
+      <w:lvlText w:val="%1."/>
+      <w:lvlJc w:val="right"/>
+      <w:pPr>
+        <w:ind w:left="1057" w:hanging="360"/>
+      </w:pPr>
+    </w:lvl>
+    <w:lvl w:ilvl="1" w:tplc="40090019" w:tentative="1">
+      <w:start w:val="1"/>
+      <w:numFmt w:val="lowerLetter"/>
+      <w:lvlText w:val="%2."/>
+      <w:lvlJc w:val="left"/>
+      <w:pPr>
+        <w:ind w:left="1777" w:hanging="360"/>
+      </w:pPr>
+    </w:lvl>
+    <w:lvl w:ilvl="2" w:tplc="4009001B" w:tentative="1">
+      <w:start w:val="1"/>
+      <w:numFmt w:val="lowerRoman"/>
+      <w:lvlText w:val="%3."/>
+      <w:lvlJc w:val="right"/>
+      <w:pPr>
+        <w:ind w:left="2497" w:hanging="180"/>
+      </w:pPr>
+    </w:lvl>
+    <w:lvl w:ilvl="3" w:tplc="4009000F" w:tentative="1">
+      <w:start w:val="1"/>
+      <w:numFmt w:val="decimal"/>
+      <w:lvlText w:val="%4."/>
+      <w:lvlJc w:val="left"/>
+      <w:pPr>
+        <w:ind w:left="3217" w:hanging="360"/>
+      </w:pPr>
+    </w:lvl>
+    <w:lvl w:ilvl="4" w:tplc="40090019" w:tentative="1">
+      <w:start w:val="1"/>
+      <w:numFmt w:val="lowerLetter"/>
+      <w:lvlText w:val="%5."/>
+      <w:lvlJc w:val="left"/>
+      <w:pPr>
+        <w:ind w:left="3937" w:hanging="360"/>
+      </w:pPr>
+    </w:lvl>
+    <w:lvl w:ilvl="5" w:tplc="4009001B" w:tentative="1">
+      <w:start w:val="1"/>
+      <w:numFmt w:val="lowerRoman"/>
+      <w:lvlText w:val="%6."/>
+      <w:lvlJc w:val="right"/>
+      <w:pPr>
+        <w:ind w:left="4657" w:hanging="180"/>
+      </w:pPr>
+    </w:lvl>
+    <w:lvl w:ilvl="6" w:tplc="4009000F" w:tentative="1">
+      <w:start w:val="1"/>
+      <w:numFmt w:val="decimal"/>
+      <w:lvlText w:val="%7."/>
+      <w:lvlJc w:val="left"/>
+      <w:pPr>
+        <w:ind w:left="5377" w:hanging="360"/>
+      </w:pPr>
+    </w:lvl>
+    <w:lvl w:ilvl="7" w:tplc="40090019" w:tentative="1">
+      <w:start w:val="1"/>
+      <w:numFmt w:val="lowerLetter"/>
+      <w:lvlText w:val="%8."/>
+      <w:lvlJc w:val="left"/>
+      <w:pPr>
+        <w:ind w:left="6097" w:hanging="360"/>
+      </w:pPr>
+    </w:lvl>
+    <w:lvl w:ilvl="8" w:tplc="4009001B" w:tentative="1">
+      <w:start w:val="1"/>
+      <w:numFmt w:val="lowerRoman"/>
+      <w:lvlText w:val="%9."/>
+      <w:lvlJc w:val="right"/>
+      <w:pPr>
+        <w:ind w:left="6817" w:hanging="180"/>
+      </w:pPr>
+    </w:lvl>
+  </w:abstractNum>
+  <w:abstractNum w:abstractNumId="23" w15:restartNumberingAfterBreak="0">
     <w:nsid w:val="45A32F59"/>
     <w:multiLevelType w:val="hybridMultilevel"/>
     <w:tmpl w:val="63B0B49E"/>
@@ -15665,7 +19258,123 @@
       </w:rPr>
     </w:lvl>
   </w:abstractNum>
-  <w:abstractNum w:abstractNumId="17" w15:restartNumberingAfterBreak="0">
+  <w:abstractNum w:abstractNumId="24" w15:restartNumberingAfterBreak="0">
+    <w:nsid w:val="4E585C8B"/>
+    <w:multiLevelType w:val="multilevel"/>
+    <w:tmpl w:val="004012E6"/>
+    <w:lvl w:ilvl="0">
+      <w:start w:val="1"/>
+      <w:numFmt w:val="bullet"/>
+      <w:lvlText w:val=""/>
+      <w:lvlJc w:val="left"/>
+      <w:pPr>
+        <w:tabs>
+          <w:tab w:val="num" w:pos="720"/>
+        </w:tabs>
+        <w:ind w:left="720" w:hanging="360"/>
+      </w:pPr>
+      <w:rPr>
+        <w:rFonts w:ascii="Symbol" w:hAnsi="Symbol" w:hint="default"/>
+      </w:rPr>
+    </w:lvl>
+    <w:lvl w:ilvl="1" w:tentative="1">
+      <w:start w:val="1"/>
+      <w:numFmt w:val="decimal"/>
+      <w:lvlText w:val="%2."/>
+      <w:lvlJc w:val="left"/>
+      <w:pPr>
+        <w:tabs>
+          <w:tab w:val="num" w:pos="1440"/>
+        </w:tabs>
+        <w:ind w:left="1440" w:hanging="360"/>
+      </w:pPr>
+    </w:lvl>
+    <w:lvl w:ilvl="2" w:tentative="1">
+      <w:start w:val="1"/>
+      <w:numFmt w:val="decimal"/>
+      <w:lvlText w:val="%3."/>
+      <w:lvlJc w:val="left"/>
+      <w:pPr>
+        <w:tabs>
+          <w:tab w:val="num" w:pos="2160"/>
+        </w:tabs>
+        <w:ind w:left="2160" w:hanging="360"/>
+      </w:pPr>
+    </w:lvl>
+    <w:lvl w:ilvl="3" w:tentative="1">
+      <w:start w:val="1"/>
+      <w:numFmt w:val="decimal"/>
+      <w:lvlText w:val="%4."/>
+      <w:lvlJc w:val="left"/>
+      <w:pPr>
+        <w:tabs>
+          <w:tab w:val="num" w:pos="2880"/>
+        </w:tabs>
+        <w:ind w:left="2880" w:hanging="360"/>
+      </w:pPr>
+    </w:lvl>
+    <w:lvl w:ilvl="4" w:tentative="1">
+      <w:start w:val="1"/>
+      <w:numFmt w:val="decimal"/>
+      <w:lvlText w:val="%5."/>
+      <w:lvlJc w:val="left"/>
+      <w:pPr>
+        <w:tabs>
+          <w:tab w:val="num" w:pos="3600"/>
+        </w:tabs>
+        <w:ind w:left="3600" w:hanging="360"/>
+      </w:pPr>
+    </w:lvl>
+    <w:lvl w:ilvl="5" w:tentative="1">
+      <w:start w:val="1"/>
+      <w:numFmt w:val="decimal"/>
+      <w:lvlText w:val="%6."/>
+      <w:lvlJc w:val="left"/>
+      <w:pPr>
+        <w:tabs>
+          <w:tab w:val="num" w:pos="4320"/>
+        </w:tabs>
+        <w:ind w:left="4320" w:hanging="360"/>
+      </w:pPr>
+    </w:lvl>
+    <w:lvl w:ilvl="6" w:tentative="1">
+      <w:start w:val="1"/>
+      <w:numFmt w:val="decimal"/>
+      <w:lvlText w:val="%7."/>
+      <w:lvlJc w:val="left"/>
+      <w:pPr>
+        <w:tabs>
+          <w:tab w:val="num" w:pos="5040"/>
+        </w:tabs>
+        <w:ind w:left="5040" w:hanging="360"/>
+      </w:pPr>
+    </w:lvl>
+    <w:lvl w:ilvl="7" w:tentative="1">
+      <w:start w:val="1"/>
+      <w:numFmt w:val="decimal"/>
+      <w:lvlText w:val="%8."/>
+      <w:lvlJc w:val="left"/>
+      <w:pPr>
+        <w:tabs>
+          <w:tab w:val="num" w:pos="5760"/>
+        </w:tabs>
+        <w:ind w:left="5760" w:hanging="360"/>
+      </w:pPr>
+    </w:lvl>
+    <w:lvl w:ilvl="8" w:tentative="1">
+      <w:start w:val="1"/>
+      <w:numFmt w:val="decimal"/>
+      <w:lvlText w:val="%9."/>
+      <w:lvlJc w:val="left"/>
+      <w:pPr>
+        <w:tabs>
+          <w:tab w:val="num" w:pos="6480"/>
+        </w:tabs>
+        <w:ind w:left="6480" w:hanging="360"/>
+      </w:pPr>
+    </w:lvl>
+  </w:abstractNum>
+  <w:abstractNum w:abstractNumId="25" w15:restartNumberingAfterBreak="0">
     <w:nsid w:val="519B7651"/>
     <w:multiLevelType w:val="multilevel"/>
     <w:tmpl w:val="A50A0426"/>
@@ -15814,7 +19523,7 @@
       </w:rPr>
     </w:lvl>
   </w:abstractNum>
-  <w:abstractNum w:abstractNumId="18" w15:restartNumberingAfterBreak="0">
+  <w:abstractNum w:abstractNumId="26" w15:restartNumberingAfterBreak="0">
     <w:nsid w:val="591B2C97"/>
     <w:multiLevelType w:val="multilevel"/>
     <w:tmpl w:val="B9AC8A8E"/>
@@ -15963,7 +19672,7 @@
       </w:rPr>
     </w:lvl>
   </w:abstractNum>
-  <w:abstractNum w:abstractNumId="19" w15:restartNumberingAfterBreak="0">
+  <w:abstractNum w:abstractNumId="27" w15:restartNumberingAfterBreak="0">
     <w:nsid w:val="5AA81D50"/>
     <w:multiLevelType w:val="hybridMultilevel"/>
     <w:tmpl w:val="9BD85458"/>
@@ -16076,7 +19785,120 @@
       </w:rPr>
     </w:lvl>
   </w:abstractNum>
-  <w:abstractNum w:abstractNumId="20" w15:restartNumberingAfterBreak="0">
+  <w:abstractNum w:abstractNumId="28" w15:restartNumberingAfterBreak="0">
+    <w:nsid w:val="5AD67A7C"/>
+    <w:multiLevelType w:val="multilevel"/>
+    <w:tmpl w:val="8AEC1F6A"/>
+    <w:lvl w:ilvl="0">
+      <w:start w:val="1"/>
+      <w:numFmt w:val="decimal"/>
+      <w:lvlText w:val="%1."/>
+      <w:lvlJc w:val="left"/>
+      <w:pPr>
+        <w:tabs>
+          <w:tab w:val="num" w:pos="720"/>
+        </w:tabs>
+        <w:ind w:left="720" w:hanging="360"/>
+      </w:pPr>
+    </w:lvl>
+    <w:lvl w:ilvl="1" w:tentative="1">
+      <w:start w:val="1"/>
+      <w:numFmt w:val="decimal"/>
+      <w:lvlText w:val="%2."/>
+      <w:lvlJc w:val="left"/>
+      <w:pPr>
+        <w:tabs>
+          <w:tab w:val="num" w:pos="1440"/>
+        </w:tabs>
+        <w:ind w:left="1440" w:hanging="360"/>
+      </w:pPr>
+    </w:lvl>
+    <w:lvl w:ilvl="2" w:tentative="1">
+      <w:start w:val="1"/>
+      <w:numFmt w:val="decimal"/>
+      <w:lvlText w:val="%3."/>
+      <w:lvlJc w:val="left"/>
+      <w:pPr>
+        <w:tabs>
+          <w:tab w:val="num" w:pos="2160"/>
+        </w:tabs>
+        <w:ind w:left="2160" w:hanging="360"/>
+      </w:pPr>
+    </w:lvl>
+    <w:lvl w:ilvl="3" w:tentative="1">
+      <w:start w:val="1"/>
+      <w:numFmt w:val="decimal"/>
+      <w:lvlText w:val="%4."/>
+      <w:lvlJc w:val="left"/>
+      <w:pPr>
+        <w:tabs>
+          <w:tab w:val="num" w:pos="2880"/>
+        </w:tabs>
+        <w:ind w:left="2880" w:hanging="360"/>
+      </w:pPr>
+    </w:lvl>
+    <w:lvl w:ilvl="4" w:tentative="1">
+      <w:start w:val="1"/>
+      <w:numFmt w:val="decimal"/>
+      <w:lvlText w:val="%5."/>
+      <w:lvlJc w:val="left"/>
+      <w:pPr>
+        <w:tabs>
+          <w:tab w:val="num" w:pos="3600"/>
+        </w:tabs>
+        <w:ind w:left="3600" w:hanging="360"/>
+      </w:pPr>
+    </w:lvl>
+    <w:lvl w:ilvl="5" w:tentative="1">
+      <w:start w:val="1"/>
+      <w:numFmt w:val="decimal"/>
+      <w:lvlText w:val="%6."/>
+      <w:lvlJc w:val="left"/>
+      <w:pPr>
+        <w:tabs>
+          <w:tab w:val="num" w:pos="4320"/>
+        </w:tabs>
+        <w:ind w:left="4320" w:hanging="360"/>
+      </w:pPr>
+    </w:lvl>
+    <w:lvl w:ilvl="6" w:tentative="1">
+      <w:start w:val="1"/>
+      <w:numFmt w:val="decimal"/>
+      <w:lvlText w:val="%7."/>
+      <w:lvlJc w:val="left"/>
+      <w:pPr>
+        <w:tabs>
+          <w:tab w:val="num" w:pos="5040"/>
+        </w:tabs>
+        <w:ind w:left="5040" w:hanging="360"/>
+      </w:pPr>
+    </w:lvl>
+    <w:lvl w:ilvl="7" w:tentative="1">
+      <w:start w:val="1"/>
+      <w:numFmt w:val="decimal"/>
+      <w:lvlText w:val="%8."/>
+      <w:lvlJc w:val="left"/>
+      <w:pPr>
+        <w:tabs>
+          <w:tab w:val="num" w:pos="5760"/>
+        </w:tabs>
+        <w:ind w:left="5760" w:hanging="360"/>
+      </w:pPr>
+    </w:lvl>
+    <w:lvl w:ilvl="8" w:tentative="1">
+      <w:start w:val="1"/>
+      <w:numFmt w:val="decimal"/>
+      <w:lvlText w:val="%9."/>
+      <w:lvlJc w:val="left"/>
+      <w:pPr>
+        <w:tabs>
+          <w:tab w:val="num" w:pos="6480"/>
+        </w:tabs>
+        <w:ind w:left="6480" w:hanging="360"/>
+      </w:pPr>
+    </w:lvl>
+  </w:abstractNum>
+  <w:abstractNum w:abstractNumId="29" w15:restartNumberingAfterBreak="0">
     <w:nsid w:val="5C502695"/>
     <w:multiLevelType w:val="hybridMultilevel"/>
     <w:tmpl w:val="BF801DE4"/>
@@ -16189,7 +20011,7 @@
       </w:rPr>
     </w:lvl>
   </w:abstractNum>
-  <w:abstractNum w:abstractNumId="21" w15:restartNumberingAfterBreak="0">
+  <w:abstractNum w:abstractNumId="30" w15:restartNumberingAfterBreak="0">
     <w:nsid w:val="5EBD500F"/>
     <w:multiLevelType w:val="multilevel"/>
     <w:tmpl w:val="3CD05416"/>
@@ -16338,10 +20160,10 @@
       </w:rPr>
     </w:lvl>
   </w:abstractNum>
-  <w:abstractNum w:abstractNumId="22" w15:restartNumberingAfterBreak="0">
+  <w:abstractNum w:abstractNumId="31" w15:restartNumberingAfterBreak="0">
     <w:nsid w:val="624650BD"/>
     <w:multiLevelType w:val="hybridMultilevel"/>
-    <w:tmpl w:val="5D8AD588"/>
+    <w:tmpl w:val="7F2C4174"/>
     <w:lvl w:ilvl="0" w:tplc="40090013">
       <w:start w:val="1"/>
       <w:numFmt w:val="upperRoman"/>
@@ -16424,7 +20246,7 @@
       </w:pPr>
     </w:lvl>
   </w:abstractNum>
-  <w:abstractNum w:abstractNumId="23" w15:restartNumberingAfterBreak="0">
+  <w:abstractNum w:abstractNumId="32" w15:restartNumberingAfterBreak="0">
     <w:nsid w:val="66603A93"/>
     <w:multiLevelType w:val="hybridMultilevel"/>
     <w:tmpl w:val="D0A24E66"/>
@@ -16537,7 +20359,7 @@
       </w:rPr>
     </w:lvl>
   </w:abstractNum>
-  <w:abstractNum w:abstractNumId="24" w15:restartNumberingAfterBreak="0">
+  <w:abstractNum w:abstractNumId="33" w15:restartNumberingAfterBreak="0">
     <w:nsid w:val="687F1E7A"/>
     <w:multiLevelType w:val="multilevel"/>
     <w:tmpl w:val="F1BA0EA8"/>
@@ -16686,7 +20508,7 @@
       </w:rPr>
     </w:lvl>
   </w:abstractNum>
-  <w:abstractNum w:abstractNumId="25" w15:restartNumberingAfterBreak="0">
+  <w:abstractNum w:abstractNumId="34" w15:restartNumberingAfterBreak="0">
     <w:nsid w:val="76654CED"/>
     <w:multiLevelType w:val="multilevel"/>
     <w:tmpl w:val="C63A3984"/>
@@ -16835,7 +20657,7 @@
       </w:rPr>
     </w:lvl>
   </w:abstractNum>
-  <w:abstractNum w:abstractNumId="26" w15:restartNumberingAfterBreak="0">
+  <w:abstractNum w:abstractNumId="35" w15:restartNumberingAfterBreak="0">
     <w:nsid w:val="79B13B8A"/>
     <w:multiLevelType w:val="hybridMultilevel"/>
     <w:tmpl w:val="C95C8202"/>
@@ -16948,7 +20770,7 @@
       </w:rPr>
     </w:lvl>
   </w:abstractNum>
-  <w:abstractNum w:abstractNumId="27" w15:restartNumberingAfterBreak="0">
+  <w:abstractNum w:abstractNumId="36" w15:restartNumberingAfterBreak="0">
     <w:nsid w:val="7CAE785F"/>
     <w:multiLevelType w:val="hybridMultilevel"/>
     <w:tmpl w:val="6CAC950C"/>
@@ -17034,89 +20856,333 @@
       </w:pPr>
     </w:lvl>
   </w:abstractNum>
+  <w:abstractNum w:abstractNumId="37" w15:restartNumberingAfterBreak="0">
+    <w:nsid w:val="7CAE7FB4"/>
+    <w:multiLevelType w:val="multilevel"/>
+    <w:tmpl w:val="004012E6"/>
+    <w:lvl w:ilvl="0">
+      <w:start w:val="1"/>
+      <w:numFmt w:val="bullet"/>
+      <w:lvlText w:val=""/>
+      <w:lvlJc w:val="left"/>
+      <w:pPr>
+        <w:tabs>
+          <w:tab w:val="num" w:pos="720"/>
+        </w:tabs>
+        <w:ind w:left="720" w:hanging="360"/>
+      </w:pPr>
+      <w:rPr>
+        <w:rFonts w:ascii="Symbol" w:hAnsi="Symbol" w:hint="default"/>
+      </w:rPr>
+    </w:lvl>
+    <w:lvl w:ilvl="1" w:tentative="1">
+      <w:start w:val="1"/>
+      <w:numFmt w:val="decimal"/>
+      <w:lvlText w:val="%2."/>
+      <w:lvlJc w:val="left"/>
+      <w:pPr>
+        <w:tabs>
+          <w:tab w:val="num" w:pos="1440"/>
+        </w:tabs>
+        <w:ind w:left="1440" w:hanging="360"/>
+      </w:pPr>
+    </w:lvl>
+    <w:lvl w:ilvl="2" w:tentative="1">
+      <w:start w:val="1"/>
+      <w:numFmt w:val="decimal"/>
+      <w:lvlText w:val="%3."/>
+      <w:lvlJc w:val="left"/>
+      <w:pPr>
+        <w:tabs>
+          <w:tab w:val="num" w:pos="2160"/>
+        </w:tabs>
+        <w:ind w:left="2160" w:hanging="360"/>
+      </w:pPr>
+    </w:lvl>
+    <w:lvl w:ilvl="3" w:tentative="1">
+      <w:start w:val="1"/>
+      <w:numFmt w:val="decimal"/>
+      <w:lvlText w:val="%4."/>
+      <w:lvlJc w:val="left"/>
+      <w:pPr>
+        <w:tabs>
+          <w:tab w:val="num" w:pos="2880"/>
+        </w:tabs>
+        <w:ind w:left="2880" w:hanging="360"/>
+      </w:pPr>
+    </w:lvl>
+    <w:lvl w:ilvl="4" w:tentative="1">
+      <w:start w:val="1"/>
+      <w:numFmt w:val="decimal"/>
+      <w:lvlText w:val="%5."/>
+      <w:lvlJc w:val="left"/>
+      <w:pPr>
+        <w:tabs>
+          <w:tab w:val="num" w:pos="3600"/>
+        </w:tabs>
+        <w:ind w:left="3600" w:hanging="360"/>
+      </w:pPr>
+    </w:lvl>
+    <w:lvl w:ilvl="5" w:tentative="1">
+      <w:start w:val="1"/>
+      <w:numFmt w:val="decimal"/>
+      <w:lvlText w:val="%6."/>
+      <w:lvlJc w:val="left"/>
+      <w:pPr>
+        <w:tabs>
+          <w:tab w:val="num" w:pos="4320"/>
+        </w:tabs>
+        <w:ind w:left="4320" w:hanging="360"/>
+      </w:pPr>
+    </w:lvl>
+    <w:lvl w:ilvl="6" w:tentative="1">
+      <w:start w:val="1"/>
+      <w:numFmt w:val="decimal"/>
+      <w:lvlText w:val="%7."/>
+      <w:lvlJc w:val="left"/>
+      <w:pPr>
+        <w:tabs>
+          <w:tab w:val="num" w:pos="5040"/>
+        </w:tabs>
+        <w:ind w:left="5040" w:hanging="360"/>
+      </w:pPr>
+    </w:lvl>
+    <w:lvl w:ilvl="7" w:tentative="1">
+      <w:start w:val="1"/>
+      <w:numFmt w:val="decimal"/>
+      <w:lvlText w:val="%8."/>
+      <w:lvlJc w:val="left"/>
+      <w:pPr>
+        <w:tabs>
+          <w:tab w:val="num" w:pos="5760"/>
+        </w:tabs>
+        <w:ind w:left="5760" w:hanging="360"/>
+      </w:pPr>
+    </w:lvl>
+    <w:lvl w:ilvl="8" w:tentative="1">
+      <w:start w:val="1"/>
+      <w:numFmt w:val="decimal"/>
+      <w:lvlText w:val="%9."/>
+      <w:lvlJc w:val="left"/>
+      <w:pPr>
+        <w:tabs>
+          <w:tab w:val="num" w:pos="6480"/>
+        </w:tabs>
+        <w:ind w:left="6480" w:hanging="360"/>
+      </w:pPr>
+    </w:lvl>
+  </w:abstractNum>
+  <w:abstractNum w:abstractNumId="38" w15:restartNumberingAfterBreak="0">
+    <w:nsid w:val="7E4E45FC"/>
+    <w:multiLevelType w:val="hybridMultilevel"/>
+    <w:tmpl w:val="201E5EA6"/>
+    <w:lvl w:ilvl="0" w:tplc="40090013">
+      <w:start w:val="1"/>
+      <w:numFmt w:val="upperRoman"/>
+      <w:lvlText w:val="%1."/>
+      <w:lvlJc w:val="right"/>
+      <w:pPr>
+        <w:ind w:left="1057" w:hanging="360"/>
+      </w:pPr>
+    </w:lvl>
+    <w:lvl w:ilvl="1" w:tplc="40090019" w:tentative="1">
+      <w:start w:val="1"/>
+      <w:numFmt w:val="lowerLetter"/>
+      <w:lvlText w:val="%2."/>
+      <w:lvlJc w:val="left"/>
+      <w:pPr>
+        <w:ind w:left="1777" w:hanging="360"/>
+      </w:pPr>
+    </w:lvl>
+    <w:lvl w:ilvl="2" w:tplc="4009001B" w:tentative="1">
+      <w:start w:val="1"/>
+      <w:numFmt w:val="lowerRoman"/>
+      <w:lvlText w:val="%3."/>
+      <w:lvlJc w:val="right"/>
+      <w:pPr>
+        <w:ind w:left="2497" w:hanging="180"/>
+      </w:pPr>
+    </w:lvl>
+    <w:lvl w:ilvl="3" w:tplc="4009000F" w:tentative="1">
+      <w:start w:val="1"/>
+      <w:numFmt w:val="decimal"/>
+      <w:lvlText w:val="%4."/>
+      <w:lvlJc w:val="left"/>
+      <w:pPr>
+        <w:ind w:left="3217" w:hanging="360"/>
+      </w:pPr>
+    </w:lvl>
+    <w:lvl w:ilvl="4" w:tplc="40090019" w:tentative="1">
+      <w:start w:val="1"/>
+      <w:numFmt w:val="lowerLetter"/>
+      <w:lvlText w:val="%5."/>
+      <w:lvlJc w:val="left"/>
+      <w:pPr>
+        <w:ind w:left="3937" w:hanging="360"/>
+      </w:pPr>
+    </w:lvl>
+    <w:lvl w:ilvl="5" w:tplc="4009001B" w:tentative="1">
+      <w:start w:val="1"/>
+      <w:numFmt w:val="lowerRoman"/>
+      <w:lvlText w:val="%6."/>
+      <w:lvlJc w:val="right"/>
+      <w:pPr>
+        <w:ind w:left="4657" w:hanging="180"/>
+      </w:pPr>
+    </w:lvl>
+    <w:lvl w:ilvl="6" w:tplc="4009000F" w:tentative="1">
+      <w:start w:val="1"/>
+      <w:numFmt w:val="decimal"/>
+      <w:lvlText w:val="%7."/>
+      <w:lvlJc w:val="left"/>
+      <w:pPr>
+        <w:ind w:left="5377" w:hanging="360"/>
+      </w:pPr>
+    </w:lvl>
+    <w:lvl w:ilvl="7" w:tplc="40090019" w:tentative="1">
+      <w:start w:val="1"/>
+      <w:numFmt w:val="lowerLetter"/>
+      <w:lvlText w:val="%8."/>
+      <w:lvlJc w:val="left"/>
+      <w:pPr>
+        <w:ind w:left="6097" w:hanging="360"/>
+      </w:pPr>
+    </w:lvl>
+    <w:lvl w:ilvl="8" w:tplc="4009001B" w:tentative="1">
+      <w:start w:val="1"/>
+      <w:numFmt w:val="lowerRoman"/>
+      <w:lvlText w:val="%9."/>
+      <w:lvlJc w:val="right"/>
+      <w:pPr>
+        <w:ind w:left="6817" w:hanging="180"/>
+      </w:pPr>
+    </w:lvl>
+  </w:abstractNum>
   <w:num w:numId="1" w16cid:durableId="1700662189">
-    <w:abstractNumId w:val="15"/>
+    <w:abstractNumId w:val="21"/>
   </w:num>
   <w:num w:numId="2" w16cid:durableId="2007895599">
-    <w:abstractNumId w:val="9"/>
+    <w:abstractNumId w:val="13"/>
   </w:num>
   <w:num w:numId="3" w16cid:durableId="677149296">
-    <w:abstractNumId w:val="21"/>
+    <w:abstractNumId w:val="30"/>
   </w:num>
   <w:num w:numId="4" w16cid:durableId="1950815909">
+    <w:abstractNumId w:val="34"/>
+  </w:num>
+  <w:num w:numId="5" w16cid:durableId="1502158926">
+    <w:abstractNumId w:val="36"/>
+  </w:num>
+  <w:num w:numId="6" w16cid:durableId="1129393491">
+    <w:abstractNumId w:val="17"/>
+  </w:num>
+  <w:num w:numId="7" w16cid:durableId="1299607639">
+    <w:abstractNumId w:val="2"/>
+  </w:num>
+  <w:num w:numId="8" w16cid:durableId="1774980612">
+    <w:abstractNumId w:val="26"/>
+  </w:num>
+  <w:num w:numId="9" w16cid:durableId="1278413236">
+    <w:abstractNumId w:val="33"/>
+  </w:num>
+  <w:num w:numId="10" w16cid:durableId="1087460555">
     <w:abstractNumId w:val="25"/>
   </w:num>
-  <w:num w:numId="5" w16cid:durableId="1502158926">
+  <w:num w:numId="11" w16cid:durableId="1493330767">
+    <w:abstractNumId w:val="4"/>
+  </w:num>
+  <w:num w:numId="12" w16cid:durableId="111754739">
+    <w:abstractNumId w:val="31"/>
+  </w:num>
+  <w:num w:numId="13" w16cid:durableId="1861971094">
+    <w:abstractNumId w:val="35"/>
+  </w:num>
+  <w:num w:numId="14" w16cid:durableId="425266933">
+    <w:abstractNumId w:val="16"/>
+  </w:num>
+  <w:num w:numId="15" w16cid:durableId="524053640">
+    <w:abstractNumId w:val="29"/>
+  </w:num>
+  <w:num w:numId="16" w16cid:durableId="705570328">
+    <w:abstractNumId w:val="11"/>
+  </w:num>
+  <w:num w:numId="17" w16cid:durableId="305671982">
+    <w:abstractNumId w:val="18"/>
+  </w:num>
+  <w:num w:numId="18" w16cid:durableId="911158700">
     <w:abstractNumId w:val="27"/>
   </w:num>
-  <w:num w:numId="6" w16cid:durableId="1129393491">
-    <w:abstractNumId w:val="13"/>
-  </w:num>
-  <w:num w:numId="7" w16cid:durableId="1299607639">
-    <w:abstractNumId w:val="1"/>
-  </w:num>
-  <w:num w:numId="8" w16cid:durableId="1774980612">
-    <w:abstractNumId w:val="18"/>
-  </w:num>
-  <w:num w:numId="9" w16cid:durableId="1278413236">
-    <w:abstractNumId w:val="24"/>
-  </w:num>
-  <w:num w:numId="10" w16cid:durableId="1087460555">
-    <w:abstractNumId w:val="17"/>
-  </w:num>
-  <w:num w:numId="11" w16cid:durableId="1493330767">
+  <w:num w:numId="19" w16cid:durableId="1817257686">
     <w:abstractNumId w:val="3"/>
   </w:num>
-  <w:num w:numId="12" w16cid:durableId="111754739">
-    <w:abstractNumId w:val="22"/>
-  </w:num>
-  <w:num w:numId="13" w16cid:durableId="1861971094">
-    <w:abstractNumId w:val="26"/>
-  </w:num>
-  <w:num w:numId="14" w16cid:durableId="425266933">
-    <w:abstractNumId w:val="12"/>
-  </w:num>
-  <w:num w:numId="15" w16cid:durableId="524053640">
-    <w:abstractNumId w:val="20"/>
-  </w:num>
-  <w:num w:numId="16" w16cid:durableId="705570328">
-    <w:abstractNumId w:val="8"/>
-  </w:num>
-  <w:num w:numId="17" w16cid:durableId="305671982">
-    <w:abstractNumId w:val="14"/>
-  </w:num>
-  <w:num w:numId="18" w16cid:durableId="911158700">
-    <w:abstractNumId w:val="19"/>
-  </w:num>
-  <w:num w:numId="19" w16cid:durableId="1817257686">
-    <w:abstractNumId w:val="2"/>
-  </w:num>
   <w:num w:numId="20" w16cid:durableId="313218353">
-    <w:abstractNumId w:val="4"/>
+    <w:abstractNumId w:val="6"/>
   </w:num>
   <w:num w:numId="21" w16cid:durableId="367949835">
-    <w:abstractNumId w:val="5"/>
+    <w:abstractNumId w:val="7"/>
   </w:num>
   <w:num w:numId="22" w16cid:durableId="888954640">
-    <w:abstractNumId w:val="16"/>
+    <w:abstractNumId w:val="23"/>
   </w:num>
   <w:num w:numId="23" w16cid:durableId="1657807225">
-    <w:abstractNumId w:val="23"/>
+    <w:abstractNumId w:val="32"/>
   </w:num>
   <w:num w:numId="24" w16cid:durableId="478309903">
     <w:abstractNumId w:val="0"/>
   </w:num>
   <w:num w:numId="25" w16cid:durableId="1898012915">
-    <w:abstractNumId w:val="7"/>
+    <w:abstractNumId w:val="10"/>
   </w:num>
   <w:num w:numId="26" w16cid:durableId="15935580">
-    <w:abstractNumId w:val="6"/>
+    <w:abstractNumId w:val="8"/>
   </w:num>
   <w:num w:numId="27" w16cid:durableId="1794707724">
-    <w:abstractNumId w:val="10"/>
+    <w:abstractNumId w:val="14"/>
   </w:num>
   <w:num w:numId="28" w16cid:durableId="2017268253">
-    <w:abstractNumId w:val="11"/>
+    <w:abstractNumId w:val="15"/>
+    <w:lvlOverride w:ilvl="0"/>
+    <w:lvlOverride w:ilvl="1"/>
+    <w:lvlOverride w:ilvl="2"/>
+    <w:lvlOverride w:ilvl="3"/>
+    <w:lvlOverride w:ilvl="4"/>
+    <w:lvlOverride w:ilvl="5"/>
+    <w:lvlOverride w:ilvl="6"/>
+    <w:lvlOverride w:ilvl="7"/>
+    <w:lvlOverride w:ilvl="8"/>
+  </w:num>
+  <w:num w:numId="29" w16cid:durableId="1379085089">
+    <w:abstractNumId w:val="28"/>
+  </w:num>
+  <w:num w:numId="30" w16cid:durableId="604658548">
+    <w:abstractNumId w:val="22"/>
+  </w:num>
+  <w:num w:numId="31" w16cid:durableId="57098300">
+    <w:abstractNumId w:val="37"/>
+  </w:num>
+  <w:num w:numId="32" w16cid:durableId="766267081">
+    <w:abstractNumId w:val="12"/>
+  </w:num>
+  <w:num w:numId="33" w16cid:durableId="1173639851">
+    <w:abstractNumId w:val="19"/>
+  </w:num>
+  <w:num w:numId="34" w16cid:durableId="2075228651">
+    <w:abstractNumId w:val="1"/>
+  </w:num>
+  <w:num w:numId="35" w16cid:durableId="1341544859">
+    <w:abstractNumId w:val="9"/>
+  </w:num>
+  <w:num w:numId="36" w16cid:durableId="1400203625">
+    <w:abstractNumId w:val="20"/>
+  </w:num>
+  <w:num w:numId="37" w16cid:durableId="1370909704">
+    <w:abstractNumId w:val="24"/>
+  </w:num>
+  <w:num w:numId="38" w16cid:durableId="559054846">
+    <w:abstractNumId w:val="38"/>
+  </w:num>
+  <w:num w:numId="39" w16cid:durableId="1675916020">
+    <w:abstractNumId w:val="5"/>
     <w:lvlOverride w:ilvl="0"/>
     <w:lvlOverride w:ilvl="1"/>
     <w:lvlOverride w:ilvl="2"/>
@@ -18057,6 +22123,29 @@
       <w:rFonts w:ascii="Times New Roman" w:hAnsi="Times New Roman" w:cs="Times New Roman"/>
     </w:rPr>
   </w:style>
+  <w:style w:type="character" w:styleId="Hyperlink">
+    <w:name w:val="Hyperlink"/>
+    <w:basedOn w:val="DefaultParagraphFont"/>
+    <w:uiPriority w:val="99"/>
+    <w:unhideWhenUsed/>
+    <w:rsid w:val="00BD0E53"/>
+    <w:rPr>
+      <w:color w:val="467886" w:themeColor="hyperlink"/>
+      <w:u w:val="single"/>
+    </w:rPr>
+  </w:style>
+  <w:style w:type="character" w:styleId="UnresolvedMention">
+    <w:name w:val="Unresolved Mention"/>
+    <w:basedOn w:val="DefaultParagraphFont"/>
+    <w:uiPriority w:val="99"/>
+    <w:semiHidden/>
+    <w:unhideWhenUsed/>
+    <w:rsid w:val="00BD0E53"/>
+    <w:rPr>
+      <w:color w:val="605E5C"/>
+      <w:shd w:val="clear" w:color="auto" w:fill="E1DFDD"/>
+    </w:rPr>
+  </w:style>
 </w:styles>
 </file>
 

</xml_diff>